<commit_message>
Docs: Add info on multifunction knobs
</commit_message>
<xml_diff>
--- a/Docs/Autoflight_and_DFGS.docx
+++ b/Docs/Autoflight_and_DFGS.docx
@@ -215,7 +215,7 @@
           <w:r>
             <w:fldChar w:fldCharType="separate"/>
           </w:r>
-          <w:hyperlink w:anchor="_Toc160996489" w:history="1">
+          <w:hyperlink w:anchor="_Toc162214113" w:history="1">
             <w:r>
               <w:rPr>
                 <w:rStyle w:val="Hyperlink"/>
@@ -242,7 +242,7 @@
                 <w:noProof/>
                 <w:webHidden/>
               </w:rPr>
-              <w:instrText xml:space="preserve"> PAGEREF _Toc160996489 \h </w:instrText>
+              <w:instrText xml:space="preserve"> PAGEREF _Toc162214113 \h </w:instrText>
             </w:r>
             <w:r>
               <w:rPr>
@@ -287,7 +287,7 @@
               <w14:ligatures w14:val="standardContextual"/>
             </w:rPr>
           </w:pPr>
-          <w:hyperlink w:anchor="_Toc160996490" w:history="1">
+          <w:hyperlink w:anchor="_Toc162214114" w:history="1">
             <w:r>
               <w:rPr>
                 <w:rStyle w:val="Hyperlink"/>
@@ -314,7 +314,7 @@
                 <w:noProof/>
                 <w:webHidden/>
               </w:rPr>
-              <w:instrText xml:space="preserve"> PAGEREF _Toc160996490 \h </w:instrText>
+              <w:instrText xml:space="preserve"> PAGEREF _Toc162214114 \h </w:instrText>
             </w:r>
             <w:r>
               <w:rPr>
@@ -359,7 +359,7 @@
               <w14:ligatures w14:val="standardContextual"/>
             </w:rPr>
           </w:pPr>
-          <w:hyperlink w:anchor="_Toc160996491" w:history="1">
+          <w:hyperlink w:anchor="_Toc162214115" w:history="1">
             <w:r>
               <w:rPr>
                 <w:rStyle w:val="Hyperlink"/>
@@ -386,7 +386,7 @@
                 <w:noProof/>
                 <w:webHidden/>
               </w:rPr>
-              <w:instrText xml:space="preserve"> PAGEREF _Toc160996491 \h </w:instrText>
+              <w:instrText xml:space="preserve"> PAGEREF _Toc162214115 \h </w:instrText>
             </w:r>
             <w:r>
               <w:rPr>
@@ -431,7 +431,7 @@
               <w14:ligatures w14:val="standardContextual"/>
             </w:rPr>
           </w:pPr>
-          <w:hyperlink w:anchor="_Toc160996492" w:history="1">
+          <w:hyperlink w:anchor="_Toc162214116" w:history="1">
             <w:r>
               <w:rPr>
                 <w:rStyle w:val="Hyperlink"/>
@@ -458,7 +458,7 @@
                 <w:noProof/>
                 <w:webHidden/>
               </w:rPr>
-              <w:instrText xml:space="preserve"> PAGEREF _Toc160996492 \h </w:instrText>
+              <w:instrText xml:space="preserve"> PAGEREF _Toc162214116 \h </w:instrText>
             </w:r>
             <w:r>
               <w:rPr>
@@ -503,7 +503,7 @@
               <w14:ligatures w14:val="standardContextual"/>
             </w:rPr>
           </w:pPr>
-          <w:hyperlink w:anchor="_Toc160996493" w:history="1">
+          <w:hyperlink w:anchor="_Toc162214117" w:history="1">
             <w:r>
               <w:rPr>
                 <w:rStyle w:val="Hyperlink"/>
@@ -530,7 +530,7 @@
                 <w:noProof/>
                 <w:webHidden/>
               </w:rPr>
-              <w:instrText xml:space="preserve"> PAGEREF _Toc160996493 \h </w:instrText>
+              <w:instrText xml:space="preserve"> PAGEREF _Toc162214117 \h </w:instrText>
             </w:r>
             <w:r>
               <w:rPr>
@@ -575,7 +575,7 @@
               <w14:ligatures w14:val="standardContextual"/>
             </w:rPr>
           </w:pPr>
-          <w:hyperlink w:anchor="_Toc160996494" w:history="1">
+          <w:hyperlink w:anchor="_Toc162214118" w:history="1">
             <w:r>
               <w:rPr>
                 <w:rStyle w:val="Hyperlink"/>
@@ -602,7 +602,7 @@
                 <w:noProof/>
                 <w:webHidden/>
               </w:rPr>
-              <w:instrText xml:space="preserve"> PAGEREF _Toc160996494 \h </w:instrText>
+              <w:instrText xml:space="preserve"> PAGEREF _Toc162214118 \h </w:instrText>
             </w:r>
             <w:r>
               <w:rPr>
@@ -647,7 +647,7 @@
               <w14:ligatures w14:val="standardContextual"/>
             </w:rPr>
           </w:pPr>
-          <w:hyperlink w:anchor="_Toc160996495" w:history="1">
+          <w:hyperlink w:anchor="_Toc162214119" w:history="1">
             <w:r>
               <w:rPr>
                 <w:rStyle w:val="Hyperlink"/>
@@ -674,7 +674,7 @@
                 <w:noProof/>
                 <w:webHidden/>
               </w:rPr>
-              <w:instrText xml:space="preserve"> PAGEREF _Toc160996495 \h </w:instrText>
+              <w:instrText xml:space="preserve"> PAGEREF _Toc162214119 \h </w:instrText>
             </w:r>
             <w:r>
               <w:rPr>
@@ -719,7 +719,7 @@
               <w14:ligatures w14:val="standardContextual"/>
             </w:rPr>
           </w:pPr>
-          <w:hyperlink w:anchor="_Toc160996496" w:history="1">
+          <w:hyperlink w:anchor="_Toc162214120" w:history="1">
             <w:r>
               <w:rPr>
                 <w:rStyle w:val="Hyperlink"/>
@@ -746,7 +746,7 @@
                 <w:noProof/>
                 <w:webHidden/>
               </w:rPr>
-              <w:instrText xml:space="preserve"> PAGEREF _Toc160996496 \h </w:instrText>
+              <w:instrText xml:space="preserve"> PAGEREF _Toc162214120 \h </w:instrText>
             </w:r>
             <w:r>
               <w:rPr>
@@ -791,7 +791,7 @@
               <w14:ligatures w14:val="standardContextual"/>
             </w:rPr>
           </w:pPr>
-          <w:hyperlink w:anchor="_Toc160996497" w:history="1">
+          <w:hyperlink w:anchor="_Toc162214121" w:history="1">
             <w:r>
               <w:rPr>
                 <w:rStyle w:val="Hyperlink"/>
@@ -818,7 +818,7 @@
                 <w:noProof/>
                 <w:webHidden/>
               </w:rPr>
-              <w:instrText xml:space="preserve"> PAGEREF _Toc160996497 \h </w:instrText>
+              <w:instrText xml:space="preserve"> PAGEREF _Toc162214121 \h </w:instrText>
             </w:r>
             <w:r>
               <w:rPr>
@@ -863,7 +863,7 @@
               <w14:ligatures w14:val="standardContextual"/>
             </w:rPr>
           </w:pPr>
-          <w:hyperlink w:anchor="_Toc160996498" w:history="1">
+          <w:hyperlink w:anchor="_Toc162214122" w:history="1">
             <w:r>
               <w:rPr>
                 <w:rStyle w:val="Hyperlink"/>
@@ -890,7 +890,7 @@
                 <w:noProof/>
                 <w:webHidden/>
               </w:rPr>
-              <w:instrText xml:space="preserve"> PAGEREF _Toc160996498 \h </w:instrText>
+              <w:instrText xml:space="preserve"> PAGEREF _Toc162214122 \h </w:instrText>
             </w:r>
             <w:r>
               <w:rPr>
@@ -910,7 +910,7 @@
                 <w:noProof/>
                 <w:webHidden/>
               </w:rPr>
-              <w:t>8</w:t>
+              <w:t>9</w:t>
             </w:r>
             <w:r>
               <w:rPr>
@@ -935,7 +935,7 @@
               <w14:ligatures w14:val="standardContextual"/>
             </w:rPr>
           </w:pPr>
-          <w:hyperlink w:anchor="_Toc160996499" w:history="1">
+          <w:hyperlink w:anchor="_Toc162214123" w:history="1">
             <w:r>
               <w:rPr>
                 <w:rStyle w:val="Hyperlink"/>
@@ -962,7 +962,7 @@
                 <w:noProof/>
                 <w:webHidden/>
               </w:rPr>
-              <w:instrText xml:space="preserve"> PAGEREF _Toc160996499 \h </w:instrText>
+              <w:instrText xml:space="preserve"> PAGEREF _Toc162214123 \h </w:instrText>
             </w:r>
             <w:r>
               <w:rPr>
@@ -1007,7 +1007,7 @@
               <w14:ligatures w14:val="standardContextual"/>
             </w:rPr>
           </w:pPr>
-          <w:hyperlink w:anchor="_Toc160996500" w:history="1">
+          <w:hyperlink w:anchor="_Toc162214124" w:history="1">
             <w:r>
               <w:rPr>
                 <w:rStyle w:val="Hyperlink"/>
@@ -1034,7 +1034,7 @@
                 <w:noProof/>
                 <w:webHidden/>
               </w:rPr>
-              <w:instrText xml:space="preserve"> PAGEREF _Toc160996500 \h </w:instrText>
+              <w:instrText xml:space="preserve"> PAGEREF _Toc162214124 \h </w:instrText>
             </w:r>
             <w:r>
               <w:rPr>
@@ -1079,7 +1079,7 @@
               <w14:ligatures w14:val="standardContextual"/>
             </w:rPr>
           </w:pPr>
-          <w:hyperlink w:anchor="_Toc160996501" w:history="1">
+          <w:hyperlink w:anchor="_Toc162214125" w:history="1">
             <w:r>
               <w:rPr>
                 <w:rStyle w:val="Hyperlink"/>
@@ -1106,7 +1106,7 @@
                 <w:noProof/>
                 <w:webHidden/>
               </w:rPr>
-              <w:instrText xml:space="preserve"> PAGEREF _Toc160996501 \h </w:instrText>
+              <w:instrText xml:space="preserve"> PAGEREF _Toc162214125 \h </w:instrText>
             </w:r>
             <w:r>
               <w:rPr>
@@ -1126,7 +1126,7 @@
                 <w:noProof/>
                 <w:webHidden/>
               </w:rPr>
-              <w:t>9</w:t>
+              <w:t>10</w:t>
             </w:r>
             <w:r>
               <w:rPr>
@@ -1151,7 +1151,7 @@
               <w14:ligatures w14:val="standardContextual"/>
             </w:rPr>
           </w:pPr>
-          <w:hyperlink w:anchor="_Toc160996502" w:history="1">
+          <w:hyperlink w:anchor="_Toc162214126" w:history="1">
             <w:r>
               <w:rPr>
                 <w:rStyle w:val="Hyperlink"/>
@@ -1178,7 +1178,7 @@
                 <w:noProof/>
                 <w:webHidden/>
               </w:rPr>
-              <w:instrText xml:space="preserve"> PAGEREF _Toc160996502 \h </w:instrText>
+              <w:instrText xml:space="preserve"> PAGEREF _Toc162214126 \h </w:instrText>
             </w:r>
             <w:r>
               <w:rPr>
@@ -1198,7 +1198,7 @@
                 <w:noProof/>
                 <w:webHidden/>
               </w:rPr>
-              <w:t>9</w:t>
+              <w:t>10</w:t>
             </w:r>
             <w:r>
               <w:rPr>
@@ -1223,7 +1223,7 @@
               <w14:ligatures w14:val="standardContextual"/>
             </w:rPr>
           </w:pPr>
-          <w:hyperlink w:anchor="_Toc160996503" w:history="1">
+          <w:hyperlink w:anchor="_Toc162214127" w:history="1">
             <w:r>
               <w:rPr>
                 <w:rStyle w:val="Hyperlink"/>
@@ -1250,7 +1250,7 @@
                 <w:noProof/>
                 <w:webHidden/>
               </w:rPr>
-              <w:instrText xml:space="preserve"> PAGEREF _Toc160996503 \h </w:instrText>
+              <w:instrText xml:space="preserve"> PAGEREF _Toc162214127 \h </w:instrText>
             </w:r>
             <w:r>
               <w:rPr>
@@ -1295,7 +1295,7 @@
               <w14:ligatures w14:val="standardContextual"/>
             </w:rPr>
           </w:pPr>
-          <w:hyperlink w:anchor="_Toc160996504" w:history="1">
+          <w:hyperlink w:anchor="_Toc162214128" w:history="1">
             <w:r>
               <w:rPr>
                 <w:rStyle w:val="Hyperlink"/>
@@ -1322,7 +1322,7 @@
                 <w:noProof/>
                 <w:webHidden/>
               </w:rPr>
-              <w:instrText xml:space="preserve"> PAGEREF _Toc160996504 \h </w:instrText>
+              <w:instrText xml:space="preserve"> PAGEREF _Toc162214128 \h </w:instrText>
             </w:r>
             <w:r>
               <w:rPr>
@@ -1367,7 +1367,7 @@
               <w14:ligatures w14:val="standardContextual"/>
             </w:rPr>
           </w:pPr>
-          <w:hyperlink w:anchor="_Toc160996505" w:history="1">
+          <w:hyperlink w:anchor="_Toc162214129" w:history="1">
             <w:r>
               <w:rPr>
                 <w:rStyle w:val="Hyperlink"/>
@@ -1394,7 +1394,7 @@
                 <w:noProof/>
                 <w:webHidden/>
               </w:rPr>
-              <w:instrText xml:space="preserve"> PAGEREF _Toc160996505 \h </w:instrText>
+              <w:instrText xml:space="preserve"> PAGEREF _Toc162214129 \h </w:instrText>
             </w:r>
             <w:r>
               <w:rPr>
@@ -1439,7 +1439,7 @@
               <w14:ligatures w14:val="standardContextual"/>
             </w:rPr>
           </w:pPr>
-          <w:hyperlink w:anchor="_Toc160996506" w:history="1">
+          <w:hyperlink w:anchor="_Toc162214130" w:history="1">
             <w:r>
               <w:rPr>
                 <w:rStyle w:val="Hyperlink"/>
@@ -1466,7 +1466,7 @@
                 <w:noProof/>
                 <w:webHidden/>
               </w:rPr>
-              <w:instrText xml:space="preserve"> PAGEREF _Toc160996506 \h </w:instrText>
+              <w:instrText xml:space="preserve"> PAGEREF _Toc162214130 \h </w:instrText>
             </w:r>
             <w:r>
               <w:rPr>
@@ -1486,7 +1486,7 @@
                 <w:noProof/>
                 <w:webHidden/>
               </w:rPr>
-              <w:t>10</w:t>
+              <w:t>11</w:t>
             </w:r>
             <w:r>
               <w:rPr>
@@ -1511,7 +1511,7 @@
               <w14:ligatures w14:val="standardContextual"/>
             </w:rPr>
           </w:pPr>
-          <w:hyperlink w:anchor="_Toc160996507" w:history="1">
+          <w:hyperlink w:anchor="_Toc162214131" w:history="1">
             <w:r>
               <w:rPr>
                 <w:rStyle w:val="Hyperlink"/>
@@ -1538,7 +1538,7 @@
                 <w:noProof/>
                 <w:webHidden/>
               </w:rPr>
-              <w:instrText xml:space="preserve"> PAGEREF _Toc160996507 \h </w:instrText>
+              <w:instrText xml:space="preserve"> PAGEREF _Toc162214131 \h </w:instrText>
             </w:r>
             <w:r>
               <w:rPr>
@@ -1558,7 +1558,7 @@
                 <w:noProof/>
                 <w:webHidden/>
               </w:rPr>
-              <w:t>10</w:t>
+              <w:t>11</w:t>
             </w:r>
             <w:r>
               <w:rPr>
@@ -1583,7 +1583,7 @@
               <w14:ligatures w14:val="standardContextual"/>
             </w:rPr>
           </w:pPr>
-          <w:hyperlink w:anchor="_Toc160996508" w:history="1">
+          <w:hyperlink w:anchor="_Toc162214132" w:history="1">
             <w:r>
               <w:rPr>
                 <w:rStyle w:val="Hyperlink"/>
@@ -1610,7 +1610,7 @@
                 <w:noProof/>
                 <w:webHidden/>
               </w:rPr>
-              <w:instrText xml:space="preserve"> PAGEREF _Toc160996508 \h </w:instrText>
+              <w:instrText xml:space="preserve"> PAGEREF _Toc162214132 \h </w:instrText>
             </w:r>
             <w:r>
               <w:rPr>
@@ -1669,7 +1669,7 @@
       <w:pPr>
         <w:pStyle w:val="Heading1"/>
       </w:pPr>
-      <w:bookmarkStart w:id="2" w:name="_Toc160996489"/>
+      <w:bookmarkStart w:id="2" w:name="_Toc162214113"/>
       <w:r>
         <w:lastRenderedPageBreak/>
         <w:t>Introduction</w:t>
@@ -1792,7 +1792,7 @@
       <w:pPr>
         <w:pStyle w:val="Heading1"/>
       </w:pPr>
-      <w:bookmarkStart w:id="3" w:name="_Toc160996490"/>
+      <w:bookmarkStart w:id="3" w:name="_Toc162214114"/>
       <w:r>
         <w:t>Flight Mode Annunciator</w:t>
       </w:r>
@@ -3115,7 +3115,7 @@
       <w:pPr>
         <w:pStyle w:val="Heading1"/>
       </w:pPr>
-      <w:bookmarkStart w:id="4" w:name="_Toc160996491"/>
+      <w:bookmarkStart w:id="4" w:name="_Toc162214115"/>
       <w:r>
         <w:lastRenderedPageBreak/>
         <w:t>Autoflight Modes</w:t>
@@ -3126,7 +3126,7 @@
       <w:pPr>
         <w:pStyle w:val="Heading2"/>
       </w:pPr>
-      <w:bookmarkStart w:id="5" w:name="_Toc160996492"/>
+      <w:bookmarkStart w:id="5" w:name="_Toc162214116"/>
       <w:r>
         <w:t>Speed Modes</w:t>
       </w:r>
@@ -3421,7 +3421,7 @@
       <w:pPr>
         <w:pStyle w:val="Heading2"/>
       </w:pPr>
-      <w:bookmarkStart w:id="6" w:name="_Toc160996493"/>
+      <w:bookmarkStart w:id="6" w:name="_Toc162214117"/>
       <w:r>
         <w:t>Lateral Modes</w:t>
       </w:r>
@@ -3631,7 +3631,7 @@
       <w:pPr>
         <w:pStyle w:val="Heading2"/>
       </w:pPr>
-      <w:bookmarkStart w:id="7" w:name="_Toc160996494"/>
+      <w:bookmarkStart w:id="7" w:name="_Toc162214118"/>
       <w:r>
         <w:lastRenderedPageBreak/>
         <w:t>Vertical Modes</w:t>
@@ -3828,7 +3828,7 @@
       <w:pPr>
         <w:pStyle w:val="Heading2"/>
       </w:pPr>
-      <w:bookmarkStart w:id="8" w:name="_Toc160996495"/>
+      <w:bookmarkStart w:id="8" w:name="_Toc162214119"/>
       <w:r>
         <w:t>Armed Modes</w:t>
       </w:r>
@@ -3987,7 +3987,7 @@
       <w:pPr>
         <w:pStyle w:val="Heading1"/>
       </w:pPr>
-      <w:bookmarkStart w:id="9" w:name="_Toc160996496"/>
+      <w:bookmarkStart w:id="9" w:name="_Toc162214120"/>
       <w:r>
         <w:lastRenderedPageBreak/>
         <w:t>Controls</w:t>
@@ -3998,7 +3998,7 @@
       <w:pPr>
         <w:pStyle w:val="Heading2"/>
       </w:pPr>
-      <w:bookmarkStart w:id="10" w:name="_Toc160996497"/>
+      <w:bookmarkStart w:id="10" w:name="_Toc162214121"/>
       <w:r>
         <w:t>Flight Guidance C</w:t>
       </w:r>
@@ -6619,6 +6619,66 @@
       </w:r>
     </w:p>
     <w:p>
+      <w:r>
+        <w:t xml:space="preserve">Knobs </w:t>
+      </w:r>
+      <w:r>
+        <w:t>7</w:t>
+      </w:r>
+      <w:r>
+        <w:t xml:space="preserve">, </w:t>
+      </w:r>
+      <w:r>
+        <w:t>15</w:t>
+      </w:r>
+      <w:r>
+        <w:t xml:space="preserve">, and </w:t>
+      </w:r>
+      <w:r>
+        <w:t>24</w:t>
+      </w:r>
+      <w:r>
+        <w:t xml:space="preserve"> are multi-function knobs. A mouse or trackpad with a scroll wheel is required to use them. This applies to the 2D Panel version as well.</w:t>
+      </w:r>
+    </w:p>
+    <w:p>
+      <w:pPr>
+        <w:pStyle w:val="ListParagraph"/>
+        <w:numPr>
+          <w:ilvl w:val="0"/>
+          <w:numId w:val="1"/>
+        </w:numPr>
+      </w:pPr>
+      <w:r>
+        <w:t>Turn knobs by using the scroll wheel, hold Shift to accelerate adjustment</w:t>
+      </w:r>
+    </w:p>
+    <w:p>
+      <w:pPr>
+        <w:pStyle w:val="ListParagraph"/>
+        <w:numPr>
+          <w:ilvl w:val="0"/>
+          <w:numId w:val="1"/>
+        </w:numPr>
+      </w:pPr>
+      <w:r>
+        <w:t>Push knobs by left clicking</w:t>
+      </w:r>
+    </w:p>
+    <w:p>
+      <w:pPr>
+        <w:pStyle w:val="ListParagraph"/>
+        <w:numPr>
+          <w:ilvl w:val="0"/>
+          <w:numId w:val="1"/>
+        </w:numPr>
+      </w:pPr>
+      <w:r>
+        <w:t>Pull knobs by middle-clicking or holding Shift and left-clicking</w:t>
+      </w:r>
+    </w:p>
+    <w:p/>
+    <w:p>
       <w:pPr>
         <w:pStyle w:val="ListParagraph"/>
         <w:numPr>
@@ -6990,6 +7050,7 @@
         <w:rPr>
           <w:u w:val="single"/>
         </w:rPr>
+        <w:lastRenderedPageBreak/>
         <w:t>NAV Button</w:t>
       </w:r>
       <w:r>
@@ -7124,7 +7185,6 @@
         <w:rPr>
           <w:u w:val="single"/>
         </w:rPr>
-        <w:lastRenderedPageBreak/>
         <w:t>ILS Button</w:t>
       </w:r>
       <w:r>
@@ -7546,6 +7606,19 @@
     </w:p>
     <w:p>
       <w:pPr>
+        <w:rPr>
+          <w:u w:val="single"/>
+        </w:rPr>
+      </w:pPr>
+      <w:r>
+        <w:rPr>
+          <w:u w:val="single"/>
+        </w:rPr>
+        <w:br w:type="page"/>
+      </w:r>
+    </w:p>
+    <w:p>
+      <w:pPr>
         <w:pStyle w:val="ListParagraph"/>
         <w:numPr>
           <w:ilvl w:val="0"/>
@@ -7559,6 +7632,7 @@
         <w:rPr>
           <w:u w:val="single"/>
         </w:rPr>
+        <w:lastRenderedPageBreak/>
         <w:t>IAS MACH Button</w:t>
       </w:r>
       <w:r>
@@ -7718,7 +7792,6 @@
         <w:rPr>
           <w:u w:val="single"/>
         </w:rPr>
-        <w:lastRenderedPageBreak/>
         <w:t>ALT HOLD Button</w:t>
       </w:r>
       <w:r>
@@ -7906,8 +7979,12 @@
         <w:t>.</w:t>
       </w:r>
     </w:p>
-    <w:p/>
-    <w:bookmarkStart w:id="14" w:name="_Toc160996498"/>
+    <w:p>
+      <w:r>
+        <w:br w:type="page"/>
+      </w:r>
+    </w:p>
+    <w:bookmarkStart w:id="14" w:name="_Toc162214122"/>
     <w:p>
       <w:pPr>
         <w:pStyle w:val="Heading2"/>
@@ -7916,6 +7993,7 @@
         <w:rPr>
           <w:noProof/>
         </w:rPr>
+        <w:lastRenderedPageBreak/>
         <mc:AlternateContent>
           <mc:Choice Requires="wps">
             <w:drawing>
@@ -8808,111 +8886,114 @@
       </w:r>
     </w:p>
     <w:p/>
+    <w:p>
+      <w:pPr>
+        <w:pStyle w:val="Heading1"/>
+      </w:pPr>
+      <w:bookmarkStart w:id="15" w:name="_Toc162214123"/>
+      <w:r>
+        <w:t>Mach Trim</w:t>
+      </w:r>
+      <w:bookmarkEnd w:id="15"/>
+    </w:p>
+    <w:p>
+      <w:r>
+        <w:t>A mach trim compensator is provided by the DFGS</w:t>
+      </w:r>
+      <w:r>
+        <w:t xml:space="preserve"> to cancel the </w:t>
+      </w:r>
+      <w:r>
+        <w:t>mach tuck (nose down) effect at high mach numbers.</w:t>
+      </w:r>
+      <w:r>
+        <w:t xml:space="preserve"> </w:t>
+      </w:r>
+      <w:r>
+        <w:t>A</w:t>
+      </w:r>
+      <w:r>
+        <w:t xml:space="preserve">n </w:t>
+      </w:r>
+      <w:r>
+        <w:t>override is available to disable the system on the over</w:t>
+      </w:r>
+      <w:r>
+        <w:t>head</w:t>
+      </w:r>
+      <w:r>
+        <w:t xml:space="preserve"> panel.</w:t>
+      </w:r>
+    </w:p>
+    <w:p>
+      <w:r>
+        <w:t>At high mach numbers</w:t>
+      </w:r>
+      <w:r>
+        <w:t>, commands from the DFGS</w:t>
+      </w:r>
+      <w:r>
+        <w:t xml:space="preserve"> push</w:t>
+      </w:r>
+      <w:r>
+        <w:t xml:space="preserve"> the first officers control column slightly backwards.</w:t>
+      </w:r>
+      <w:r>
+        <w:t xml:space="preserve"> This slews the neutral position of the elevators to counteract mach tuck.</w:t>
+      </w:r>
+    </w:p>
     <w:p/>
     <w:p>
       <w:pPr>
         <w:pStyle w:val="Heading1"/>
       </w:pPr>
-      <w:bookmarkStart w:id="15" w:name="_Toc160996499"/>
+      <w:bookmarkStart w:id="16" w:name="_Toc162214124"/>
+      <w:r>
+        <w:t>Yaw Damper</w:t>
+      </w:r>
+      <w:bookmarkEnd w:id="16"/>
+    </w:p>
+    <w:p>
+      <w:r>
+        <w:t xml:space="preserve">A yaw damper is provided by the </w:t>
+      </w:r>
+      <w:r>
+        <w:t>DFGS</w:t>
+      </w:r>
+      <w:r>
+        <w:t xml:space="preserve"> to damp Dutch roll and provide turn coordination. The </w:t>
+      </w:r>
+      <w:r>
+        <w:t>y</w:t>
+      </w:r>
+      <w:r>
+        <w:t xml:space="preserve">aw </w:t>
+      </w:r>
+      <w:r>
+        <w:t>d</w:t>
+      </w:r>
+      <w:r>
+        <w:t>amper is active when above 50ft radio altitude.</w:t>
+      </w:r>
+      <w:r>
+        <w:t xml:space="preserve"> </w:t>
+      </w:r>
+      <w:r>
+        <w:t>The rudder pedals do not move with yaw damper commands.</w:t>
+      </w:r>
+    </w:p>
+    <w:p>
+      <w:r>
+        <w:br w:type="page"/>
+      </w:r>
+    </w:p>
+    <w:p>
+      <w:pPr>
+        <w:pStyle w:val="Heading1"/>
+      </w:pPr>
+      <w:bookmarkStart w:id="17" w:name="_Toc162214125"/>
       <w:r>
         <w:lastRenderedPageBreak/>
-        <w:t>Mach Trim</w:t>
-      </w:r>
-      <w:bookmarkEnd w:id="15"/>
-    </w:p>
-    <w:p>
-      <w:r>
-        <w:t>A mach trim compensator is provided by the DFGS</w:t>
-      </w:r>
-      <w:r>
-        <w:t xml:space="preserve"> to cancel the </w:t>
-      </w:r>
-      <w:r>
-        <w:t>mach tuck (nose down) effect at high mach numbers.</w:t>
-      </w:r>
-      <w:r>
-        <w:t xml:space="preserve"> </w:t>
-      </w:r>
-      <w:r>
-        <w:t>A</w:t>
-      </w:r>
-      <w:r>
-        <w:t xml:space="preserve">n </w:t>
-      </w:r>
-      <w:r>
-        <w:t>override is available to disable the system on the over</w:t>
-      </w:r>
-      <w:r>
-        <w:t>head</w:t>
-      </w:r>
-      <w:r>
-        <w:t xml:space="preserve"> panel.</w:t>
-      </w:r>
-    </w:p>
-    <w:p>
-      <w:r>
-        <w:t>At high mach numbers</w:t>
-      </w:r>
-      <w:r>
-        <w:t>, commands from the DFGS</w:t>
-      </w:r>
-      <w:r>
-        <w:t xml:space="preserve"> push</w:t>
-      </w:r>
-      <w:r>
-        <w:t xml:space="preserve"> the first officers control column slightly backwards.</w:t>
-      </w:r>
-      <w:r>
-        <w:t xml:space="preserve"> This slews the neutral position of the elevators to counteract mach tuck.</w:t>
-      </w:r>
-    </w:p>
-    <w:p/>
-    <w:p>
-      <w:pPr>
-        <w:pStyle w:val="Heading1"/>
-      </w:pPr>
-      <w:bookmarkStart w:id="16" w:name="_Toc160996500"/>
-      <w:r>
-        <w:t>Yaw Damper</w:t>
-      </w:r>
-      <w:bookmarkEnd w:id="16"/>
-    </w:p>
-    <w:p>
-      <w:r>
-        <w:t xml:space="preserve">A yaw damper is provided by the </w:t>
-      </w:r>
-      <w:r>
-        <w:t>DFGS</w:t>
-      </w:r>
-      <w:r>
-        <w:t xml:space="preserve"> to damp Dutch roll and provide turn coordination. The </w:t>
-      </w:r>
-      <w:r>
-        <w:t>y</w:t>
-      </w:r>
-      <w:r>
-        <w:t xml:space="preserve">aw </w:t>
-      </w:r>
-      <w:r>
-        <w:t>d</w:t>
-      </w:r>
-      <w:r>
-        <w:t>amper is active when above 50ft radio altitude.</w:t>
-      </w:r>
-      <w:r>
-        <w:t xml:space="preserve"> </w:t>
-      </w:r>
-      <w:r>
-        <w:t>The rudder pedals do not move with yaw damper commands.</w:t>
-      </w:r>
-    </w:p>
-    <w:p/>
-    <w:p>
-      <w:pPr>
-        <w:pStyle w:val="Heading1"/>
-      </w:pPr>
-      <w:bookmarkStart w:id="17" w:name="_Toc160996501"/>
-      <w:r>
         <w:t>Procedures</w:t>
       </w:r>
       <w:bookmarkEnd w:id="17"/>
@@ -8921,7 +9002,7 @@
       <w:pPr>
         <w:pStyle w:val="Heading2"/>
       </w:pPr>
-      <w:bookmarkStart w:id="18" w:name="_Toc160996502"/>
+      <w:bookmarkStart w:id="18" w:name="_Toc162214126"/>
       <w:r>
         <w:t>Takeoff and Climb</w:t>
       </w:r>
@@ -9227,7 +9308,6 @@
         <w:t>.</w:t>
       </w:r>
     </w:p>
-    <w:p/>
     <w:p>
       <w:pPr>
         <w:rPr>
@@ -9235,17 +9315,13 @@
           <w:spacing w:val="15"/>
         </w:rPr>
       </w:pPr>
-      <w:r>
-        <w:br w:type="page"/>
-      </w:r>
     </w:p>
     <w:p>
       <w:pPr>
         <w:pStyle w:val="Heading2"/>
       </w:pPr>
-      <w:bookmarkStart w:id="19" w:name="_Toc160996503"/>
-      <w:r>
-        <w:lastRenderedPageBreak/>
+      <w:bookmarkStart w:id="19" w:name="_Toc162214127"/>
+      <w:r>
         <w:t>Engaging the AP or</w:t>
       </w:r>
       <w:r>
@@ -9288,7 +9364,7 @@
       <w:pPr>
         <w:pStyle w:val="Heading2"/>
       </w:pPr>
-      <w:bookmarkStart w:id="20" w:name="_Toc160996504"/>
+      <w:bookmarkStart w:id="20" w:name="_Toc162214128"/>
       <w:r>
         <w:t>Disengaging the AP or</w:t>
       </w:r>
@@ -9348,7 +9424,7 @@
         <w:pStyle w:val="Heading2"/>
       </w:pPr>
       <w:bookmarkStart w:id="21" w:name="_Toc152889625"/>
-      <w:bookmarkStart w:id="22" w:name="_Toc160996505"/>
+      <w:bookmarkStart w:id="22" w:name="_Toc162214129"/>
       <w:r>
         <w:t>Climbing to a New Altitude</w:t>
       </w:r>
@@ -9454,13 +9530,13 @@
         <w:t>bserve the AP pitching for speed.</w:t>
       </w:r>
     </w:p>
-    <w:p/>
     <w:p>
       <w:pPr>
         <w:pStyle w:val="Heading2"/>
       </w:pPr>
-      <w:bookmarkStart w:id="23" w:name="_Toc160996506"/>
-      <w:r>
+      <w:bookmarkStart w:id="23" w:name="_Toc162214130"/>
+      <w:r>
+        <w:lastRenderedPageBreak/>
         <w:t>Descending to a New Altitude</w:t>
       </w:r>
       <w:bookmarkEnd w:id="23"/>
@@ -9552,7 +9628,7 @@
         <w:pStyle w:val="Heading2"/>
       </w:pPr>
       <w:bookmarkStart w:id="24" w:name="_Toc152889626"/>
-      <w:bookmarkStart w:id="25" w:name="_Toc160996507"/>
+      <w:bookmarkStart w:id="25" w:name="_Toc162214131"/>
       <w:r>
         <w:t>Performing an ILS Approach or Autoland</w:t>
       </w:r>
@@ -9751,9 +9827,8 @@
         <w:pStyle w:val="Heading2"/>
       </w:pPr>
       <w:bookmarkStart w:id="26" w:name="_Toc152889628"/>
-      <w:bookmarkStart w:id="27" w:name="_Toc160996508"/>
-      <w:r>
-        <w:lastRenderedPageBreak/>
+      <w:bookmarkStart w:id="27" w:name="_Toc162214132"/>
+      <w:r>
         <w:t>Tracking a VOR Radial</w:t>
       </w:r>
       <w:bookmarkEnd w:id="26"/>

</xml_diff>

<commit_message>
GUI: 2D FGCP font updated
</commit_message>
<xml_diff>
--- a/Docs/Autoflight_and_DFGS.docx
+++ b/Docs/Autoflight_and_DFGS.docx
@@ -6569,7 +6569,7 @@
           <w:noProof/>
         </w:rPr>
         <w:drawing>
-          <wp:inline distT="0" distB="0" distL="0" distR="0" wp14:anchorId="69F934BB" wp14:editId="2613C29E">
+          <wp:inline distT="0" distB="0" distL="0" distR="0" wp14:anchorId="69F934BB" wp14:editId="45948583">
             <wp:extent cx="5600700" cy="952500"/>
             <wp:effectExtent l="0" t="0" r="0" b="0"/>
             <wp:docPr id="317620204" name="Picture 1"/>
@@ -6580,7 +6580,7 @@
               <a:graphicData uri="http://schemas.openxmlformats.org/drawingml/2006/picture">
                 <pic:pic xmlns:pic="http://schemas.openxmlformats.org/drawingml/2006/picture">
                   <pic:nvPicPr>
-                    <pic:cNvPr id="0" name="Picture 1"/>
+                    <pic:cNvPr id="317620204" name="Picture 1"/>
                     <pic:cNvPicPr>
                       <a:picLocks noChangeAspect="1" noChangeArrowheads="1"/>
                     </pic:cNvPicPr>
@@ -6593,7 +6593,6 @@
                         </a:ext>
                       </a:extLst>
                     </a:blip>
-                    <a:srcRect/>
                     <a:stretch>
                       <a:fillRect/>
                     </a:stretch>
@@ -6620,25 +6619,7 @@
     </w:p>
     <w:p>
       <w:r>
-        <w:t xml:space="preserve">Knobs </w:t>
-      </w:r>
-      <w:r>
-        <w:t>7</w:t>
-      </w:r>
-      <w:r>
-        <w:t xml:space="preserve">, </w:t>
-      </w:r>
-      <w:r>
-        <w:t>15</w:t>
-      </w:r>
-      <w:r>
-        <w:t xml:space="preserve">, and </w:t>
-      </w:r>
-      <w:r>
-        <w:t>24</w:t>
-      </w:r>
-      <w:r>
-        <w:t xml:space="preserve"> are multi-function knobs. A mouse or trackpad with a scroll wheel is required to use them. This applies to the 2D Panel version as well.</w:t>
+        <w:t>Knobs 7, 15, and 24 are multi-function knobs. A mouse or trackpad with a scroll wheel is required to use them. This applies to the 2D Panel version as well.</w:t>
       </w:r>
     </w:p>
     <w:p>

</xml_diff>

<commit_message>
DFGS: Fix behavior of the AUTO LAND button
</commit_message>
<xml_diff>
--- a/Docs/Autoflight_and_DFGS.docx
+++ b/Docs/Autoflight_and_DFGS.docx
@@ -83,34 +83,7 @@
           <w:sz w:val="24"/>
           <w:szCs w:val="24"/>
         </w:rPr>
-        <w:t>12/</w:t>
-      </w:r>
-      <w:r>
-        <w:rPr>
-          <w:rFonts w:asciiTheme="majorHAnsi" w:hAnsiTheme="majorHAnsi" w:cstheme="majorHAnsi"/>
-          <w:color w:val="2F5496" w:themeColor="accent1" w:themeShade="BF"/>
-          <w:sz w:val="24"/>
-          <w:szCs w:val="24"/>
-        </w:rPr>
-        <w:t>2</w:t>
-      </w:r>
-      <w:r>
-        <w:rPr>
-          <w:rFonts w:asciiTheme="majorHAnsi" w:hAnsiTheme="majorHAnsi" w:cstheme="majorHAnsi"/>
-          <w:color w:val="2F5496" w:themeColor="accent1" w:themeShade="BF"/>
-          <w:sz w:val="24"/>
-          <w:szCs w:val="24"/>
-        </w:rPr>
-        <w:t>6</w:t>
-      </w:r>
-      <w:r>
-        <w:rPr>
-          <w:rFonts w:asciiTheme="majorHAnsi" w:hAnsiTheme="majorHAnsi" w:cstheme="majorHAnsi"/>
-          <w:color w:val="2F5496" w:themeColor="accent1" w:themeShade="BF"/>
-          <w:sz w:val="24"/>
-          <w:szCs w:val="24"/>
-        </w:rPr>
-        <w:t>/2023</w:t>
+        <w:t>4/24/2024</w:t>
       </w:r>
     </w:p>
     <w:p>
@@ -6753,15 +6726,7 @@
         <w:t xml:space="preserve"> </w:t>
       </w:r>
       <w:r>
-        <w:t xml:space="preserve">SPD mode will not engage if the TRI is set to </w:t>
-      </w:r>
-      <w:proofErr w:type="spellStart"/>
-      <w:r>
-        <w:t>TO</w:t>
-      </w:r>
-      <w:proofErr w:type="spellEnd"/>
-      <w:r>
-        <w:t xml:space="preserve"> or TO </w:t>
+        <w:t xml:space="preserve">SPD mode will not engage if the TRI is set to TO or TO </w:t>
       </w:r>
       <w:r>
         <w:t>FLX</w:t>
@@ -6806,15 +6771,7 @@
         <w:t>MACH</w:t>
       </w:r>
       <w:r>
-        <w:t xml:space="preserve"> mode will not engage if the TRI is set to </w:t>
-      </w:r>
-      <w:proofErr w:type="spellStart"/>
-      <w:r>
-        <w:t>TO</w:t>
-      </w:r>
-      <w:proofErr w:type="spellEnd"/>
-      <w:r>
-        <w:t xml:space="preserve"> or TO </w:t>
+        <w:t xml:space="preserve"> mode will not engage if the TRI is set to TO or TO </w:t>
       </w:r>
       <w:r>
         <w:t>FLX</w:t>
@@ -7074,21 +7031,7 @@
         <w:rPr>
           <w:u w:val="single"/>
         </w:rPr>
-        <w:t xml:space="preserve"> (Auto </w:t>
-      </w:r>
-      <w:proofErr w:type="spellStart"/>
-      <w:r>
-        <w:rPr>
-          <w:u w:val="single"/>
-        </w:rPr>
-        <w:t>Throt</w:t>
-      </w:r>
-      <w:proofErr w:type="spellEnd"/>
-      <w:r>
-        <w:rPr>
-          <w:u w:val="single"/>
-        </w:rPr>
-        <w:t>)</w:t>
+        <w:t xml:space="preserve"> (Auto Throt)</w:t>
       </w:r>
       <w:r>
         <w:rPr>
@@ -7229,10 +7172,19 @@
         <w:br/>
       </w:r>
       <w:r>
-        <w:t xml:space="preserve">If in ILS modes, </w:t>
-      </w:r>
-      <w:r>
-        <w:t>arms or engages LAND modes.</w:t>
+        <w:t>Arms or engages ILS localizer</w:t>
+      </w:r>
+      <w:r>
+        <w:t xml:space="preserve">, </w:t>
+      </w:r>
+      <w:r>
+        <w:t>glideslope</w:t>
+      </w:r>
+      <w:r>
+        <w:t>, and LAND</w:t>
+      </w:r>
+      <w:r>
+        <w:t xml:space="preserve"> modes.</w:t>
       </w:r>
       <w:r>
         <w:br/>
@@ -9004,15 +8956,7 @@
         <w:t xml:space="preserve"> flaps </w:t>
       </w:r>
       <w:r>
-        <w:t xml:space="preserve">and ensure the TRI is set to </w:t>
-      </w:r>
-      <w:proofErr w:type="spellStart"/>
-      <w:r>
-        <w:t>TO</w:t>
-      </w:r>
-      <w:proofErr w:type="spellEnd"/>
-      <w:r>
-        <w:t xml:space="preserve"> or TO FLX mode</w:t>
+        <w:t>and ensure the TRI is set to TO or TO FLX mode</w:t>
       </w:r>
       <w:r>
         <w:t>, then p</w:t>
@@ -9661,6 +9605,9 @@
         <w:t>ILS</w:t>
       </w:r>
       <w:r>
+        <w:t xml:space="preserve"> (or AUTO LAND)</w:t>
+      </w:r>
+      <w:r>
         <w:t xml:space="preserve"> button.</w:t>
       </w:r>
     </w:p>
@@ -9679,7 +9626,13 @@
         <w:t>ILS</w:t>
       </w:r>
       <w:r>
-        <w:t xml:space="preserve"> is displayed in the </w:t>
+        <w:t xml:space="preserve"> </w:t>
+      </w:r>
+      <w:r>
+        <w:t xml:space="preserve">(or LND) </w:t>
+      </w:r>
+      <w:r>
+        <w:t xml:space="preserve">is displayed in the </w:t>
       </w:r>
       <w:r>
         <w:t>armed</w:t>
@@ -9703,7 +9656,13 @@
         </w:numPr>
       </w:pPr>
       <w:r>
-        <w:t>When LOC CAP engages, ensure ILS remains displayed in the armed mode on the FMA.</w:t>
+        <w:t>When LOC CAP engages, ensure ILS</w:t>
+      </w:r>
+      <w:r>
+        <w:t xml:space="preserve"> (or LND)</w:t>
+      </w:r>
+      <w:r>
+        <w:t xml:space="preserve"> remains displayed in the armed mode on the FMA.</w:t>
       </w:r>
     </w:p>
     <w:p>
@@ -9757,25 +9716,10 @@
         </w:numPr>
       </w:pPr>
       <w:r>
-        <w:t>If performing an Autoland, push</w:t>
-      </w:r>
-      <w:r>
-        <w:t xml:space="preserve"> the</w:t>
-      </w:r>
-      <w:r>
-        <w:t xml:space="preserve"> AUTO LAND button.</w:t>
-      </w:r>
-    </w:p>
-    <w:p>
-      <w:pPr>
-        <w:pStyle w:val="ListParagraph"/>
-        <w:numPr>
-          <w:ilvl w:val="0"/>
-          <w:numId w:val="7"/>
-        </w:numPr>
-      </w:pPr>
-      <w:r>
-        <w:t xml:space="preserve">Ensure either LND is displayed in the armed mode on the FMA, or AUT LND </w:t>
+        <w:t>If performing an Autoland, ensure</w:t>
+      </w:r>
+      <w:r>
+        <w:t xml:space="preserve"> either LND is displayed in the armed mode on the FMA, or AUT LND </w:t>
       </w:r>
       <w:r>
         <w:t>engages in both the lateral and vertical modes.</w:t>

</xml_diff>

<commit_message>
VC: More provisions for Honeywell FMS
</commit_message>
<xml_diff>
--- a/Docs/Autoflight_and_DFGS.docx
+++ b/Docs/Autoflight_and_DFGS.docx
@@ -1,6 +1,6 @@
 
 <file path=word/document.xml><?xml version="1.0" encoding="utf-8"?>
-<w:document xmlns:wpc="http://schemas.microsoft.com/office/word/2010/wordprocessingCanvas" xmlns:cx="http://schemas.microsoft.com/office/drawing/2014/chartex" xmlns:cx1="http://schemas.microsoft.com/office/drawing/2015/9/8/chartex" xmlns:cx2="http://schemas.microsoft.com/office/drawing/2015/10/21/chartex" xmlns:cx3="http://schemas.microsoft.com/office/drawing/2016/5/9/chartex" xmlns:cx4="http://schemas.microsoft.com/office/drawing/2016/5/10/chartex" xmlns:cx5="http://schemas.microsoft.com/office/drawing/2016/5/11/chartex" xmlns:cx6="http://schemas.microsoft.com/office/drawing/2016/5/12/chartex" xmlns:cx7="http://schemas.microsoft.com/office/drawing/2016/5/13/chartex" xmlns:cx8="http://schemas.microsoft.com/office/drawing/2016/5/14/chartex" xmlns:mc="http://schemas.openxmlformats.org/markup-compatibility/2006" xmlns:aink="http://schemas.microsoft.com/office/drawing/2016/ink" xmlns:am3d="http://schemas.microsoft.com/office/drawing/2017/model3d" xmlns:o="urn:schemas-microsoft-com:office:office" xmlns:oel="http://schemas.microsoft.com/office/2019/extlst" xmlns:r="http://schemas.openxmlformats.org/officeDocument/2006/relationships" xmlns:m="http://schemas.openxmlformats.org/officeDocument/2006/math" xmlns:v="urn:schemas-microsoft-com:vml" xmlns:wp14="http://schemas.microsoft.com/office/word/2010/wordprocessingDrawing" xmlns:wp="http://schemas.openxmlformats.org/drawingml/2006/wordprocessingDrawing" xmlns:w10="urn:schemas-microsoft-com:office:word" xmlns:w="http://schemas.openxmlformats.org/wordprocessingml/2006/main" xmlns:w14="http://schemas.microsoft.com/office/word/2010/wordml" xmlns:w15="http://schemas.microsoft.com/office/word/2012/wordml" xmlns:w16cex="http://schemas.microsoft.com/office/word/2018/wordml/cex" xmlns:w16cid="http://schemas.microsoft.com/office/word/2016/wordml/cid" xmlns:w16="http://schemas.microsoft.com/office/word/2018/wordml" xmlns:w16sdtdh="http://schemas.microsoft.com/office/word/2020/wordml/sdtdatahash" xmlns:w16se="http://schemas.microsoft.com/office/word/2015/wordml/symex" xmlns:wpg="http://schemas.microsoft.com/office/word/2010/wordprocessingGroup" xmlns:wpi="http://schemas.microsoft.com/office/word/2010/wordprocessingInk" xmlns:wne="http://schemas.microsoft.com/office/word/2006/wordml" xmlns:wps="http://schemas.microsoft.com/office/word/2010/wordprocessingShape" mc:Ignorable="w14 w15 w16se w16cid w16 w16cex w16sdtdh wp14">
+<w:document xmlns:wpc="http://schemas.microsoft.com/office/word/2010/wordprocessingCanvas" xmlns:cx="http://schemas.microsoft.com/office/drawing/2014/chartex" xmlns:cx1="http://schemas.microsoft.com/office/drawing/2015/9/8/chartex" xmlns:cx2="http://schemas.microsoft.com/office/drawing/2015/10/21/chartex" xmlns:cx3="http://schemas.microsoft.com/office/drawing/2016/5/9/chartex" xmlns:cx4="http://schemas.microsoft.com/office/drawing/2016/5/10/chartex" xmlns:cx5="http://schemas.microsoft.com/office/drawing/2016/5/11/chartex" xmlns:cx6="http://schemas.microsoft.com/office/drawing/2016/5/12/chartex" xmlns:cx7="http://schemas.microsoft.com/office/drawing/2016/5/13/chartex" xmlns:cx8="http://schemas.microsoft.com/office/drawing/2016/5/14/chartex" xmlns:mc="http://schemas.openxmlformats.org/markup-compatibility/2006" xmlns:aink="http://schemas.microsoft.com/office/drawing/2016/ink" xmlns:am3d="http://schemas.microsoft.com/office/drawing/2017/model3d" xmlns:o="urn:schemas-microsoft-com:office:office" xmlns:oel="http://schemas.microsoft.com/office/2019/extlst" xmlns:r="http://schemas.openxmlformats.org/officeDocument/2006/relationships" xmlns:m="http://schemas.openxmlformats.org/officeDocument/2006/math" xmlns:v="urn:schemas-microsoft-com:vml" xmlns:wp14="http://schemas.microsoft.com/office/word/2010/wordprocessingDrawing" xmlns:wp="http://schemas.openxmlformats.org/drawingml/2006/wordprocessingDrawing" xmlns:w10="urn:schemas-microsoft-com:office:word" xmlns:w="http://schemas.openxmlformats.org/wordprocessingml/2006/main" xmlns:w14="http://schemas.microsoft.com/office/word/2010/wordml" xmlns:w15="http://schemas.microsoft.com/office/word/2012/wordml" xmlns:w16cex="http://schemas.microsoft.com/office/word/2018/wordml/cex" xmlns:w16cid="http://schemas.microsoft.com/office/word/2016/wordml/cid" xmlns:w16="http://schemas.microsoft.com/office/word/2018/wordml" xmlns:w16du="http://schemas.microsoft.com/office/word/2023/wordml/word16du" xmlns:w16sdtdh="http://schemas.microsoft.com/office/word/2020/wordml/sdtdatahash" xmlns:w16se="http://schemas.microsoft.com/office/word/2015/wordml/symex" xmlns:wpg="http://schemas.microsoft.com/office/word/2010/wordprocessingGroup" xmlns:wpi="http://schemas.microsoft.com/office/word/2010/wordprocessingInk" xmlns:wne="http://schemas.microsoft.com/office/word/2006/wordml" xmlns:wps="http://schemas.microsoft.com/office/word/2010/wordprocessingShape" mc:Ignorable="w14 w15 w16se w16cid w16 w16cex w16sdtdh w16du wp14">
   <w:body>
     <w:p>
       <w:pPr>
@@ -83,7 +83,16 @@
           <w:sz w:val="24"/>
           <w:szCs w:val="24"/>
         </w:rPr>
-        <w:t>4/24/2024</w:t>
+        <w:t>5/18</w:t>
+      </w:r>
+      <w:r>
+        <w:rPr>
+          <w:rFonts w:asciiTheme="majorHAnsi" w:hAnsiTheme="majorHAnsi" w:cstheme="majorHAnsi"/>
+          <w:color w:val="2F5496" w:themeColor="accent1" w:themeShade="BF"/>
+          <w:sz w:val="24"/>
+          <w:szCs w:val="24"/>
+        </w:rPr>
+        <w:t>/2024</w:t>
       </w:r>
     </w:p>
     <w:p>
@@ -4385,6 +4394,437 @@
         <w:rPr>
           <w:noProof/>
         </w:rPr>
+        <w:drawing>
+          <wp:anchor distT="0" distB="0" distL="114300" distR="114300" simplePos="0" relativeHeight="251744256" behindDoc="0" locked="0" layoutInCell="1" allowOverlap="1" wp14:anchorId="73A0DABF" wp14:editId="4AAAF406">
+            <wp:simplePos x="0" y="0"/>
+            <wp:positionH relativeFrom="column">
+              <wp:posOffset>3827145</wp:posOffset>
+            </wp:positionH>
+            <wp:positionV relativeFrom="paragraph">
+              <wp:posOffset>1071880</wp:posOffset>
+            </wp:positionV>
+            <wp:extent cx="281940" cy="281940"/>
+            <wp:effectExtent l="0" t="0" r="3810" b="3810"/>
+            <wp:wrapNone/>
+            <wp:docPr id="1597345909" name="Picture 3"/>
+            <wp:cNvGraphicFramePr>
+              <a:graphicFrameLocks xmlns:a="http://schemas.openxmlformats.org/drawingml/2006/main" noChangeAspect="1"/>
+            </wp:cNvGraphicFramePr>
+            <a:graphic xmlns:a="http://schemas.openxmlformats.org/drawingml/2006/main">
+              <a:graphicData uri="http://schemas.openxmlformats.org/drawingml/2006/picture">
+                <pic:pic xmlns:pic="http://schemas.openxmlformats.org/drawingml/2006/picture">
+                  <pic:nvPicPr>
+                    <pic:cNvPr id="1597345909" name="Picture 3"/>
+                    <pic:cNvPicPr>
+                      <a:picLocks noChangeAspect="1" noChangeArrowheads="1"/>
+                    </pic:cNvPicPr>
+                  </pic:nvPicPr>
+                  <pic:blipFill>
+                    <a:blip r:embed="rId11">
+                      <a:extLst>
+                        <a:ext uri="{28A0092B-C50C-407E-A947-70E740481C1C}">
+                          <a14:useLocalDpi xmlns:a14="http://schemas.microsoft.com/office/drawing/2010/main" val="0"/>
+                        </a:ext>
+                      </a:extLst>
+                    </a:blip>
+                    <a:stretch>
+                      <a:fillRect/>
+                    </a:stretch>
+                  </pic:blipFill>
+                  <pic:spPr bwMode="auto">
+                    <a:xfrm>
+                      <a:off x="0" y="0"/>
+                      <a:ext cx="281940" cy="281940"/>
+                    </a:xfrm>
+                    <a:prstGeom prst="rect">
+                      <a:avLst/>
+                    </a:prstGeom>
+                    <a:noFill/>
+                  </pic:spPr>
+                </pic:pic>
+              </a:graphicData>
+            </a:graphic>
+          </wp:anchor>
+        </w:drawing>
+      </w:r>
+      <w:r>
+        <w:rPr>
+          <w:noProof/>
+        </w:rPr>
+        <mc:AlternateContent>
+          <mc:Choice Requires="wps">
+            <w:drawing>
+              <wp:anchor distT="0" distB="0" distL="114300" distR="114300" simplePos="0" relativeHeight="251663360" behindDoc="0" locked="0" layoutInCell="1" allowOverlap="1" wp14:anchorId="50C8FE69" wp14:editId="627843C5">
+                <wp:simplePos x="0" y="0"/>
+                <wp:positionH relativeFrom="margin">
+                  <wp:posOffset>52070</wp:posOffset>
+                </wp:positionH>
+                <wp:positionV relativeFrom="paragraph">
+                  <wp:posOffset>591820</wp:posOffset>
+                </wp:positionV>
+                <wp:extent cx="153670" cy="274320"/>
+                <wp:effectExtent l="0" t="0" r="0" b="11430"/>
+                <wp:wrapNone/>
+                <wp:docPr id="1617213604" name="Text Box 4"/>
+                <wp:cNvGraphicFramePr/>
+                <a:graphic xmlns:a="http://schemas.openxmlformats.org/drawingml/2006/main">
+                  <a:graphicData uri="http://schemas.microsoft.com/office/word/2010/wordprocessingShape">
+                    <wps:wsp>
+                      <wps:cNvSpPr txBox="1"/>
+                      <wps:spPr>
+                        <a:xfrm>
+                          <a:off x="0" y="0"/>
+                          <a:ext cx="153670" cy="274320"/>
+                        </a:xfrm>
+                        <a:prstGeom prst="rect">
+                          <a:avLst/>
+                        </a:prstGeom>
+                        <a:noFill/>
+                        <a:ln w="6350">
+                          <a:noFill/>
+                        </a:ln>
+                      </wps:spPr>
+                      <wps:txbx>
+                        <w:txbxContent>
+                          <w:p>
+                            <w:pPr>
+                              <w:rPr>
+                                <w:color w:val="FF0000"/>
+                              </w:rPr>
+                            </w:pPr>
+                            <w:r>
+                              <w:rPr>
+                                <w:color w:val="FF0000"/>
+                              </w:rPr>
+                              <w:t>2</w:t>
+                            </w:r>
+                          </w:p>
+                        </w:txbxContent>
+                      </wps:txbx>
+                      <wps:bodyPr rot="0" spcFirstLastPara="0" vertOverflow="overflow" horzOverflow="overflow" vert="horz" wrap="square" lIns="0" tIns="0" rIns="0" bIns="0" numCol="1" spcCol="0" rtlCol="0" fromWordArt="0" anchor="t" anchorCtr="0" forceAA="0" compatLnSpc="1">
+                        <a:prstTxWarp prst="textNoShape">
+                          <a:avLst/>
+                        </a:prstTxWarp>
+                        <a:noAutofit/>
+                      </wps:bodyPr>
+                    </wps:wsp>
+                  </a:graphicData>
+                </a:graphic>
+                <wp14:sizeRelH relativeFrom="margin">
+                  <wp14:pctWidth>0</wp14:pctWidth>
+                </wp14:sizeRelH>
+                <wp14:sizeRelV relativeFrom="margin">
+                  <wp14:pctHeight>0</wp14:pctHeight>
+                </wp14:sizeRelV>
+              </wp:anchor>
+            </w:drawing>
+          </mc:Choice>
+          <mc:Fallback>
+            <w:pict>
+              <v:shape w14:anchorId="50C8FE69" id="_x0000_s1037" type="#_x0000_t202" style="position:absolute;margin-left:4.1pt;margin-top:46.6pt;width:12.1pt;height:21.6pt;z-index:251663360;visibility:visible;mso-wrap-style:square;mso-width-percent:0;mso-height-percent:0;mso-wrap-distance-left:9pt;mso-wrap-distance-top:0;mso-wrap-distance-right:9pt;mso-wrap-distance-bottom:0;mso-position-horizontal:absolute;mso-position-horizontal-relative:margin;mso-position-vertical:absolute;mso-position-vertical-relative:text;mso-width-percent:0;mso-height-percent:0;mso-width-relative:margin;mso-height-relative:margin;v-text-anchor:top" o:gfxdata="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" filled="f" stroked="f" strokeweight=".5pt">
+                <v:textbox inset="0,0,0,0">
+                  <w:txbxContent>
+                    <w:p>
+                      <w:pPr>
+                        <w:rPr>
+                          <w:color w:val="FF0000"/>
+                        </w:rPr>
+                      </w:pPr>
+                      <w:r>
+                        <w:rPr>
+                          <w:color w:val="FF0000"/>
+                        </w:rPr>
+                        <w:t>2</w:t>
+                      </w:r>
+                    </w:p>
+                  </w:txbxContent>
+                </v:textbox>
+                <w10:wrap anchorx="margin"/>
+              </v:shape>
+            </w:pict>
+          </mc:Fallback>
+        </mc:AlternateContent>
+      </w:r>
+      <w:r>
+        <w:rPr>
+          <w:noProof/>
+        </w:rPr>
+        <mc:AlternateContent>
+          <mc:Choice Requires="wps">
+            <w:drawing>
+              <wp:anchor distT="0" distB="0" distL="114300" distR="114300" simplePos="0" relativeHeight="251746304" behindDoc="0" locked="0" layoutInCell="1" allowOverlap="1" wp14:anchorId="0C890E40" wp14:editId="3E0B89C0">
+                <wp:simplePos x="0" y="0"/>
+                <wp:positionH relativeFrom="margin">
+                  <wp:posOffset>3728720</wp:posOffset>
+                </wp:positionH>
+                <wp:positionV relativeFrom="paragraph">
+                  <wp:posOffset>867410</wp:posOffset>
+                </wp:positionV>
+                <wp:extent cx="153670" cy="274320"/>
+                <wp:effectExtent l="0" t="0" r="0" b="11430"/>
+                <wp:wrapNone/>
+                <wp:docPr id="1522596214" name="Text Box 4"/>
+                <wp:cNvGraphicFramePr/>
+                <a:graphic xmlns:a="http://schemas.openxmlformats.org/drawingml/2006/main">
+                  <a:graphicData uri="http://schemas.microsoft.com/office/word/2010/wordprocessingShape">
+                    <wps:wsp>
+                      <wps:cNvSpPr txBox="1"/>
+                      <wps:spPr>
+                        <a:xfrm>
+                          <a:off x="0" y="0"/>
+                          <a:ext cx="153670" cy="274320"/>
+                        </a:xfrm>
+                        <a:prstGeom prst="rect">
+                          <a:avLst/>
+                        </a:prstGeom>
+                        <a:noFill/>
+                        <a:ln w="6350">
+                          <a:noFill/>
+                        </a:ln>
+                      </wps:spPr>
+                      <wps:txbx>
+                        <w:txbxContent>
+                          <w:p>
+                            <w:pPr>
+                              <w:rPr>
+                                <w:color w:val="FF0000"/>
+                              </w:rPr>
+                            </w:pPr>
+                            <w:r>
+                              <w:rPr>
+                                <w:color w:val="FF0000"/>
+                              </w:rPr>
+                              <w:t>20</w:t>
+                            </w:r>
+                          </w:p>
+                        </w:txbxContent>
+                      </wps:txbx>
+                      <wps:bodyPr rot="0" spcFirstLastPara="0" vertOverflow="overflow" horzOverflow="overflow" vert="horz" wrap="square" lIns="0" tIns="0" rIns="0" bIns="0" numCol="1" spcCol="0" rtlCol="0" fromWordArt="0" anchor="t" anchorCtr="0" forceAA="0" compatLnSpc="1">
+                        <a:prstTxWarp prst="textNoShape">
+                          <a:avLst/>
+                        </a:prstTxWarp>
+                        <a:noAutofit/>
+                      </wps:bodyPr>
+                    </wps:wsp>
+                  </a:graphicData>
+                </a:graphic>
+                <wp14:sizeRelH relativeFrom="margin">
+                  <wp14:pctWidth>0</wp14:pctWidth>
+                </wp14:sizeRelH>
+                <wp14:sizeRelV relativeFrom="margin">
+                  <wp14:pctHeight>0</wp14:pctHeight>
+                </wp14:sizeRelV>
+              </wp:anchor>
+            </w:drawing>
+          </mc:Choice>
+          <mc:Fallback>
+            <w:pict>
+              <v:shape w14:anchorId="0C890E40" id="_x0000_s1038" type="#_x0000_t202" style="position:absolute;margin-left:293.6pt;margin-top:68.3pt;width:12.1pt;height:21.6pt;z-index:251746304;visibility:visible;mso-wrap-style:square;mso-width-percent:0;mso-height-percent:0;mso-wrap-distance-left:9pt;mso-wrap-distance-top:0;mso-wrap-distance-right:9pt;mso-wrap-distance-bottom:0;mso-position-horizontal:absolute;mso-position-horizontal-relative:margin;mso-position-vertical:absolute;mso-position-vertical-relative:text;mso-width-percent:0;mso-height-percent:0;mso-width-relative:margin;mso-height-relative:margin;v-text-anchor:top" o:gfxdata="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" filled="f" stroked="f" strokeweight=".5pt">
+                <v:textbox inset="0,0,0,0">
+                  <w:txbxContent>
+                    <w:p>
+                      <w:pPr>
+                        <w:rPr>
+                          <w:color w:val="FF0000"/>
+                        </w:rPr>
+                      </w:pPr>
+                      <w:r>
+                        <w:rPr>
+                          <w:color w:val="FF0000"/>
+                        </w:rPr>
+                        <w:t>20</w:t>
+                      </w:r>
+                    </w:p>
+                  </w:txbxContent>
+                </v:textbox>
+                <w10:wrap anchorx="margin"/>
+              </v:shape>
+            </w:pict>
+          </mc:Fallback>
+        </mc:AlternateContent>
+      </w:r>
+      <w:r>
+        <w:rPr>
+          <w:noProof/>
+        </w:rPr>
+        <mc:AlternateContent>
+          <mc:Choice Requires="wps">
+            <w:drawing>
+              <wp:anchor distT="0" distB="0" distL="114300" distR="114300" simplePos="0" relativeHeight="251749376" behindDoc="0" locked="0" layoutInCell="1" allowOverlap="1" wp14:anchorId="571555CF" wp14:editId="4648E3F0">
+                <wp:simplePos x="0" y="0"/>
+                <wp:positionH relativeFrom="margin">
+                  <wp:posOffset>4149725</wp:posOffset>
+                </wp:positionH>
+                <wp:positionV relativeFrom="paragraph">
+                  <wp:posOffset>1063625</wp:posOffset>
+                </wp:positionV>
+                <wp:extent cx="2055495" cy="274320"/>
+                <wp:effectExtent l="0" t="0" r="1905" b="11430"/>
+                <wp:wrapNone/>
+                <wp:docPr id="1486480240" name="Text Box 4"/>
+                <wp:cNvGraphicFramePr/>
+                <a:graphic xmlns:a="http://schemas.openxmlformats.org/drawingml/2006/main">
+                  <a:graphicData uri="http://schemas.microsoft.com/office/word/2010/wordprocessingShape">
+                    <wps:wsp>
+                      <wps:cNvSpPr txBox="1"/>
+                      <wps:spPr>
+                        <a:xfrm>
+                          <a:off x="0" y="0"/>
+                          <a:ext cx="2055495" cy="274320"/>
+                        </a:xfrm>
+                        <a:prstGeom prst="rect">
+                          <a:avLst/>
+                        </a:prstGeom>
+                        <a:noFill/>
+                        <a:ln w="6350">
+                          <a:noFill/>
+                        </a:ln>
+                      </wps:spPr>
+                      <wps:txbx>
+                        <w:txbxContent>
+                          <w:p>
+                            <w:pPr>
+                              <w:rPr>
+                                <w:color w:val="0070C0"/>
+                              </w:rPr>
+                            </w:pPr>
+                            <w:r>
+                              <w:rPr>
+                                <w:color w:val="0070C0"/>
+                              </w:rPr>
+                              <w:t>PERF or VNAV, depending on FMS type</w:t>
+                            </w:r>
+                          </w:p>
+                        </w:txbxContent>
+                      </wps:txbx>
+                      <wps:bodyPr rot="0" spcFirstLastPara="0" vertOverflow="overflow" horzOverflow="overflow" vert="horz" wrap="square" lIns="0" tIns="0" rIns="0" bIns="0" numCol="1" spcCol="0" rtlCol="0" fromWordArt="0" anchor="t" anchorCtr="0" forceAA="0" compatLnSpc="1">
+                        <a:prstTxWarp prst="textNoShape">
+                          <a:avLst/>
+                        </a:prstTxWarp>
+                        <a:noAutofit/>
+                      </wps:bodyPr>
+                    </wps:wsp>
+                  </a:graphicData>
+                </a:graphic>
+                <wp14:sizeRelH relativeFrom="margin">
+                  <wp14:pctWidth>0</wp14:pctWidth>
+                </wp14:sizeRelH>
+                <wp14:sizeRelV relativeFrom="margin">
+                  <wp14:pctHeight>0</wp14:pctHeight>
+                </wp14:sizeRelV>
+              </wp:anchor>
+            </w:drawing>
+          </mc:Choice>
+          <mc:Fallback>
+            <w:pict>
+              <v:shape w14:anchorId="571555CF" id="_x0000_s1039" type="#_x0000_t202" style="position:absolute;margin-left:326.75pt;margin-top:83.75pt;width:161.85pt;height:21.6pt;z-index:251749376;visibility:visible;mso-wrap-style:square;mso-width-percent:0;mso-height-percent:0;mso-wrap-distance-left:9pt;mso-wrap-distance-top:0;mso-wrap-distance-right:9pt;mso-wrap-distance-bottom:0;mso-position-horizontal:absolute;mso-position-horizontal-relative:margin;mso-position-vertical:absolute;mso-position-vertical-relative:text;mso-width-percent:0;mso-height-percent:0;mso-width-relative:margin;mso-height-relative:margin;v-text-anchor:top" o:gfxdata="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" filled="f" stroked="f" strokeweight=".5pt">
+                <v:textbox inset="0,0,0,0">
+                  <w:txbxContent>
+                    <w:p>
+                      <w:pPr>
+                        <w:rPr>
+                          <w:color w:val="0070C0"/>
+                        </w:rPr>
+                      </w:pPr>
+                      <w:r>
+                        <w:rPr>
+                          <w:color w:val="0070C0"/>
+                        </w:rPr>
+                        <w:t>PERF or VNAV, depending on FMS type</w:t>
+                      </w:r>
+                    </w:p>
+                  </w:txbxContent>
+                </v:textbox>
+                <w10:wrap anchorx="margin"/>
+              </v:shape>
+            </w:pict>
+          </mc:Fallback>
+        </mc:AlternateContent>
+      </w:r>
+      <w:r>
+        <w:rPr>
+          <w:noProof/>
+        </w:rPr>
+        <mc:AlternateContent>
+          <mc:Choice Requires="wps">
+            <w:drawing>
+              <wp:anchor distT="0" distB="0" distL="114300" distR="114300" simplePos="0" relativeHeight="251747328" behindDoc="0" locked="0" layoutInCell="1" allowOverlap="1" wp14:anchorId="499D8D82" wp14:editId="2EAD5537">
+                <wp:simplePos x="0" y="0"/>
+                <wp:positionH relativeFrom="column">
+                  <wp:posOffset>3825709</wp:posOffset>
+                </wp:positionH>
+                <wp:positionV relativeFrom="paragraph">
+                  <wp:posOffset>864861</wp:posOffset>
+                </wp:positionV>
+                <wp:extent cx="137160" cy="293514"/>
+                <wp:effectExtent l="38100" t="38100" r="53340" b="49530"/>
+                <wp:wrapNone/>
+                <wp:docPr id="2032686588" name="Straight Arrow Connector 4"/>
+                <wp:cNvGraphicFramePr/>
+                <a:graphic xmlns:a="http://schemas.openxmlformats.org/drawingml/2006/main">
+                  <a:graphicData uri="http://schemas.microsoft.com/office/word/2010/wordprocessingShape">
+                    <wps:wsp>
+                      <wps:cNvCnPr/>
+                      <wps:spPr>
+                        <a:xfrm>
+                          <a:off x="0" y="0"/>
+                          <a:ext cx="137160" cy="293514"/>
+                        </a:xfrm>
+                        <a:prstGeom prst="straightConnector1">
+                          <a:avLst/>
+                        </a:prstGeom>
+                        <a:ln w="12700">
+                          <a:solidFill>
+                            <a:srgbClr val="FF0000"/>
+                          </a:solidFill>
+                          <a:headEnd type="triangle" w="sm" len="sm"/>
+                          <a:tailEnd type="triangle" w="sm" len="sm"/>
+                        </a:ln>
+                      </wps:spPr>
+                      <wps:style>
+                        <a:lnRef idx="1">
+                          <a:schemeClr val="accent1"/>
+                        </a:lnRef>
+                        <a:fillRef idx="0">
+                          <a:schemeClr val="accent1"/>
+                        </a:fillRef>
+                        <a:effectRef idx="0">
+                          <a:schemeClr val="accent1"/>
+                        </a:effectRef>
+                        <a:fontRef idx="minor">
+                          <a:schemeClr val="tx1"/>
+                        </a:fontRef>
+                      </wps:style>
+                      <wps:bodyPr/>
+                    </wps:wsp>
+                  </a:graphicData>
+                </a:graphic>
+                <wp14:sizeRelH relativeFrom="margin">
+                  <wp14:pctWidth>0</wp14:pctWidth>
+                </wp14:sizeRelH>
+                <wp14:sizeRelV relativeFrom="margin">
+                  <wp14:pctHeight>0</wp14:pctHeight>
+                </wp14:sizeRelV>
+              </wp:anchor>
+            </w:drawing>
+          </mc:Choice>
+          <mc:Fallback>
+            <w:pict>
+              <v:shapetype w14:anchorId="3E4ABC32" id="_x0000_t32" coordsize="21600,21600" o:spt="32" o:oned="t" path="m,l21600,21600e" filled="f">
+                <v:path arrowok="t" fillok="f" o:connecttype="none"/>
+                <o:lock v:ext="edit" shapetype="t"/>
+              </v:shapetype>
+              <v:shape id="Straight Arrow Connector 4" o:spid="_x0000_s1026" type="#_x0000_t32" style="position:absolute;margin-left:301.25pt;margin-top:68.1pt;width:10.8pt;height:23.1pt;z-index:251747328;visibility:visible;mso-wrap-style:square;mso-width-percent:0;mso-height-percent:0;mso-wrap-distance-left:9pt;mso-wrap-distance-top:0;mso-wrap-distance-right:9pt;mso-wrap-distance-bottom:0;mso-position-horizontal:absolute;mso-position-horizontal-relative:text;mso-position-vertical:absolute;mso-position-vertical-relative:text;mso-width-percent:0;mso-height-percent:0;mso-width-relative:margin;mso-height-relative:margin" o:gfxdata="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" strokecolor="red" strokeweight="1pt">
+                <v:stroke startarrow="block" startarrowwidth="narrow" startarrowlength="short" endarrow="block" endarrowwidth="narrow" endarrowlength="short" joinstyle="miter"/>
+              </v:shape>
+            </w:pict>
+          </mc:Fallback>
+        </mc:AlternateContent>
+      </w:r>
+      <w:r>
+        <w:rPr>
+          <w:noProof/>
+        </w:rPr>
         <mc:AlternateContent>
           <mc:Choice Requires="wps">
             <w:drawing>
@@ -4455,7 +4895,7 @@
           </mc:Choice>
           <mc:Fallback>
             <w:pict>
-              <v:shape w14:anchorId="16B084E7" id="_x0000_s1037" type="#_x0000_t202" style="position:absolute;margin-left:418.85pt;margin-top:44.3pt;width:12.1pt;height:21.6pt;z-index:251710464;visibility:visible;mso-wrap-style:square;mso-width-percent:0;mso-height-percent:0;mso-wrap-distance-left:9pt;mso-wrap-distance-top:0;mso-wrap-distance-right:9pt;mso-wrap-distance-bottom:0;mso-position-horizontal:absolute;mso-position-horizontal-relative:margin;mso-position-vertical:absolute;mso-position-vertical-relative:text;mso-width-percent:0;mso-height-percent:0;mso-width-relative:margin;mso-height-relative:margin;v-text-anchor:top" o:gfxdata="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" filled="f" stroked="f" strokeweight=".5pt">
+              <v:shape w14:anchorId="16B084E7" id="_x0000_s1040" type="#_x0000_t202" style="position:absolute;margin-left:418.85pt;margin-top:44.3pt;width:12.1pt;height:21.6pt;z-index:251710464;visibility:visible;mso-wrap-style:square;mso-width-percent:0;mso-height-percent:0;mso-wrap-distance-left:9pt;mso-wrap-distance-top:0;mso-wrap-distance-right:9pt;mso-wrap-distance-bottom:0;mso-position-horizontal:absolute;mso-position-horizontal-relative:margin;mso-position-vertical:absolute;mso-position-vertical-relative:text;mso-width-percent:0;mso-height-percent:0;mso-width-relative:margin;mso-height-relative:margin;v-text-anchor:top" o:gfxdata="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" filled="f" stroked="f" strokeweight=".5pt">
                 <v:textbox inset="0,0,0,0">
                   <w:txbxContent>
                     <w:p>
@@ -4553,7 +4993,7 @@
           </mc:Choice>
           <mc:Fallback>
             <w:pict>
-              <v:shape w14:anchorId="1AC63150" id="_x0000_s1038" type="#_x0000_t202" style="position:absolute;margin-left:257.4pt;margin-top:57.9pt;width:12.1pt;height:21.6pt;z-index:251694080;visibility:visible;mso-wrap-style:square;mso-width-percent:0;mso-height-percent:0;mso-wrap-distance-left:9pt;mso-wrap-distance-top:0;mso-wrap-distance-right:9pt;mso-wrap-distance-bottom:0;mso-position-horizontal:absolute;mso-position-horizontal-relative:margin;mso-position-vertical:absolute;mso-position-vertical-relative:text;mso-width-percent:0;mso-height-percent:0;mso-width-relative:margin;mso-height-relative:margin;v-text-anchor:top" o:gfxdata="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" filled="f" stroked="f" strokeweight=".5pt">
+              <v:shape w14:anchorId="1AC63150" id="_x0000_s1041" type="#_x0000_t202" style="position:absolute;margin-left:257.4pt;margin-top:57.9pt;width:12.1pt;height:21.6pt;z-index:251694080;visibility:visible;mso-wrap-style:square;mso-width-percent:0;mso-height-percent:0;mso-wrap-distance-left:9pt;mso-wrap-distance-top:0;mso-wrap-distance-right:9pt;mso-wrap-distance-bottom:0;mso-position-horizontal:absolute;mso-position-horizontal-relative:margin;mso-position-vertical:absolute;mso-position-vertical-relative:text;mso-width-percent:0;mso-height-percent:0;mso-width-relative:margin;mso-height-relative:margin;v-text-anchor:top" o:gfxdata="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" filled="f" stroked="f" strokeweight=".5pt">
                 <v:textbox inset="0,0,0,0">
                   <w:txbxContent>
                     <w:p>
@@ -4651,7 +5091,7 @@
           </mc:Choice>
           <mc:Fallback>
             <w:pict>
-              <v:shape w14:anchorId="5091EBBA" id="_x0000_s1039" type="#_x0000_t202" style="position:absolute;margin-left:282.9pt;margin-top:.5pt;width:12.1pt;height:21.6pt;z-index:251696128;visibility:visible;mso-wrap-style:square;mso-width-percent:0;mso-height-percent:0;mso-wrap-distance-left:9pt;mso-wrap-distance-top:0;mso-wrap-distance-right:9pt;mso-wrap-distance-bottom:0;mso-position-horizontal:absolute;mso-position-horizontal-relative:margin;mso-position-vertical:absolute;mso-position-vertical-relative:text;mso-width-percent:0;mso-height-percent:0;mso-width-relative:margin;mso-height-relative:margin;v-text-anchor:top" o:gfxdata="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" filled="f" stroked="f" strokeweight=".5pt">
+              <v:shape w14:anchorId="5091EBBA" id="_x0000_s1042" type="#_x0000_t202" style="position:absolute;margin-left:282.9pt;margin-top:.5pt;width:12.1pt;height:21.6pt;z-index:251696128;visibility:visible;mso-wrap-style:square;mso-width-percent:0;mso-height-percent:0;mso-wrap-distance-left:9pt;mso-wrap-distance-top:0;mso-wrap-distance-right:9pt;mso-wrap-distance-bottom:0;mso-position-horizontal:absolute;mso-position-horizontal-relative:margin;mso-position-vertical:absolute;mso-position-vertical-relative:text;mso-width-percent:0;mso-height-percent:0;mso-width-relative:margin;mso-height-relative:margin;v-text-anchor:top" o:gfxdata="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" filled="f" stroked="f" strokeweight=".5pt">
                 <v:textbox inset="0,0,0,0">
                   <w:txbxContent>
                     <w:p>
@@ -4749,7 +5189,7 @@
           </mc:Choice>
           <mc:Fallback>
             <w:pict>
-              <v:shape w14:anchorId="31039DE6" id="_x0000_s1040" type="#_x0000_t202" style="position:absolute;margin-left:130.45pt;margin-top:52.15pt;width:12.1pt;height:21.6pt;z-index:251683840;visibility:visible;mso-wrap-style:square;mso-width-percent:0;mso-height-percent:0;mso-wrap-distance-left:9pt;mso-wrap-distance-top:0;mso-wrap-distance-right:9pt;mso-wrap-distance-bottom:0;mso-position-horizontal:absolute;mso-position-horizontal-relative:margin;mso-position-vertical:absolute;mso-position-vertical-relative:text;mso-width-percent:0;mso-height-percent:0;mso-width-relative:margin;mso-height-relative:margin;v-text-anchor:top" o:gfxdata="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" filled="f" stroked="f" strokeweight=".5pt">
+              <v:shape w14:anchorId="31039DE6" id="_x0000_s1043" type="#_x0000_t202" style="position:absolute;margin-left:130.45pt;margin-top:52.15pt;width:12.1pt;height:21.6pt;z-index:251683840;visibility:visible;mso-wrap-style:square;mso-width-percent:0;mso-height-percent:0;mso-wrap-distance-left:9pt;mso-wrap-distance-top:0;mso-wrap-distance-right:9pt;mso-wrap-distance-bottom:0;mso-position-horizontal:absolute;mso-position-horizontal-relative:margin;mso-position-vertical:absolute;mso-position-vertical-relative:text;mso-width-percent:0;mso-height-percent:0;mso-width-relative:margin;mso-height-relative:margin;v-text-anchor:top" o:gfxdata="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" filled="f" stroked="f" strokeweight=".5pt">
                 <v:textbox inset="0,0,0,0">
                   <w:txbxContent>
                     <w:p>
@@ -4847,7 +5287,7 @@
           </mc:Choice>
           <mc:Fallback>
             <w:pict>
-              <v:shape w14:anchorId="6E3EF3AF" id="_x0000_s1041" type="#_x0000_t202" style="position:absolute;margin-left:131.7pt;margin-top:.35pt;width:12.1pt;height:21.6pt;z-index:251679744;visibility:visible;mso-wrap-style:square;mso-width-percent:0;mso-height-percent:0;mso-wrap-distance-left:9pt;mso-wrap-distance-top:0;mso-wrap-distance-right:9pt;mso-wrap-distance-bottom:0;mso-position-horizontal:absolute;mso-position-horizontal-relative:margin;mso-position-vertical:absolute;mso-position-vertical-relative:text;mso-width-percent:0;mso-height-percent:0;mso-width-relative:margin;mso-height-relative:margin;v-text-anchor:top" o:gfxdata="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" filled="f" stroked="f" strokeweight=".5pt">
+              <v:shape w14:anchorId="6E3EF3AF" id="_x0000_s1044" type="#_x0000_t202" style="position:absolute;margin-left:131.7pt;margin-top:.35pt;width:12.1pt;height:21.6pt;z-index:251679744;visibility:visible;mso-wrap-style:square;mso-width-percent:0;mso-height-percent:0;mso-wrap-distance-left:9pt;mso-wrap-distance-top:0;mso-wrap-distance-right:9pt;mso-wrap-distance-bottom:0;mso-position-horizontal:absolute;mso-position-horizontal-relative:margin;mso-position-vertical:absolute;mso-position-vertical-relative:text;mso-width-percent:0;mso-height-percent:0;mso-width-relative:margin;mso-height-relative:margin;v-text-anchor:top" o:gfxdata="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" filled="f" stroked="f" strokeweight=".5pt">
                 <v:textbox inset="0,0,0,0">
                   <w:txbxContent>
                     <w:p>
@@ -4945,7 +5385,7 @@
           </mc:Choice>
           <mc:Fallback>
             <w:pict>
-              <v:shape w14:anchorId="36F95E94" id="_x0000_s1042" type="#_x0000_t202" style="position:absolute;margin-left:133.7pt;margin-top:26.1pt;width:12.1pt;height:21.6pt;z-index:251681792;visibility:visible;mso-wrap-style:square;mso-width-percent:0;mso-height-percent:0;mso-wrap-distance-left:9pt;mso-wrap-distance-top:0;mso-wrap-distance-right:9pt;mso-wrap-distance-bottom:0;mso-position-horizontal:absolute;mso-position-horizontal-relative:margin;mso-position-vertical:absolute;mso-position-vertical-relative:text;mso-width-percent:0;mso-height-percent:0;mso-width-relative:margin;mso-height-relative:margin;v-text-anchor:top" o:gfxdata="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" filled="f" stroked="f" strokeweight=".5pt">
+              <v:shape w14:anchorId="36F95E94" id="_x0000_s1045" type="#_x0000_t202" style="position:absolute;margin-left:133.7pt;margin-top:26.1pt;width:12.1pt;height:21.6pt;z-index:251681792;visibility:visible;mso-wrap-style:square;mso-width-percent:0;mso-height-percent:0;mso-wrap-distance-left:9pt;mso-wrap-distance-top:0;mso-wrap-distance-right:9pt;mso-wrap-distance-bottom:0;mso-position-horizontal:absolute;mso-position-horizontal-relative:margin;mso-position-vertical:absolute;mso-position-vertical-relative:text;mso-width-percent:0;mso-height-percent:0;mso-width-relative:margin;mso-height-relative:margin;v-text-anchor:top" o:gfxdata="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" filled="f" stroked="f" strokeweight=".5pt">
                 <v:textbox inset="0,0,0,0">
                   <w:txbxContent>
                     <w:p>
@@ -5043,7 +5483,7 @@
           </mc:Choice>
           <mc:Fallback>
             <w:pict>
-              <v:shape w14:anchorId="33F40013" id="_x0000_s1043" type="#_x0000_t202" style="position:absolute;margin-left:30.85pt;margin-top:51.55pt;width:12.1pt;height:21.6pt;z-index:251669504;visibility:visible;mso-wrap-style:square;mso-width-percent:0;mso-height-percent:0;mso-wrap-distance-left:9pt;mso-wrap-distance-top:0;mso-wrap-distance-right:9pt;mso-wrap-distance-bottom:0;mso-position-horizontal:absolute;mso-position-horizontal-relative:margin;mso-position-vertical:absolute;mso-position-vertical-relative:text;mso-width-percent:0;mso-height-percent:0;mso-width-relative:margin;mso-height-relative:margin;v-text-anchor:top" o:gfxdata="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" filled="f" stroked="f" strokeweight=".5pt">
+              <v:shape w14:anchorId="33F40013" id="_x0000_s1046" type="#_x0000_t202" style="position:absolute;margin-left:30.85pt;margin-top:51.55pt;width:12.1pt;height:21.6pt;z-index:251669504;visibility:visible;mso-wrap-style:square;mso-width-percent:0;mso-height-percent:0;mso-wrap-distance-left:9pt;mso-wrap-distance-top:0;mso-wrap-distance-right:9pt;mso-wrap-distance-bottom:0;mso-position-horizontal:absolute;mso-position-horizontal-relative:margin;mso-position-vertical:absolute;mso-position-vertical-relative:text;mso-width-percent:0;mso-height-percent:0;mso-width-relative:margin;mso-height-relative:margin;v-text-anchor:top" o:gfxdata="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" filled="f" stroked="f" strokeweight=".5pt">
                 <v:textbox inset="0,0,0,0">
                   <w:txbxContent>
                     <w:p>
@@ -5141,7 +5581,7 @@
           </mc:Choice>
           <mc:Fallback>
             <w:pict>
-              <v:shape w14:anchorId="749E264B" id="_x0000_s1044" type="#_x0000_t202" style="position:absolute;margin-left:28.55pt;margin-top:26.1pt;width:12.1pt;height:21.6pt;z-index:251667456;visibility:visible;mso-wrap-style:square;mso-width-percent:0;mso-height-percent:0;mso-wrap-distance-left:9pt;mso-wrap-distance-top:0;mso-wrap-distance-right:9pt;mso-wrap-distance-bottom:0;mso-position-horizontal:absolute;mso-position-horizontal-relative:margin;mso-position-vertical:absolute;mso-position-vertical-relative:text;mso-width-percent:0;mso-height-percent:0;mso-width-relative:margin;mso-height-relative:margin;v-text-anchor:top" o:gfxdata="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" filled="f" stroked="f" strokeweight=".5pt">
+              <v:shape w14:anchorId="749E264B" id="_x0000_s1047" type="#_x0000_t202" style="position:absolute;margin-left:28.55pt;margin-top:26.1pt;width:12.1pt;height:21.6pt;z-index:251667456;visibility:visible;mso-wrap-style:square;mso-width-percent:0;mso-height-percent:0;mso-wrap-distance-left:9pt;mso-wrap-distance-top:0;mso-wrap-distance-right:9pt;mso-wrap-distance-bottom:0;mso-position-horizontal:absolute;mso-position-horizontal-relative:margin;mso-position-vertical:absolute;mso-position-vertical-relative:text;mso-width-percent:0;mso-height-percent:0;mso-width-relative:margin;mso-height-relative:margin;v-text-anchor:top" o:gfxdata="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" filled="f" stroked="f" strokeweight=".5pt">
                 <v:textbox inset="0,0,0,0">
                   <w:txbxContent>
                     <w:p>
@@ -5239,7 +5679,7 @@
           </mc:Choice>
           <mc:Fallback>
             <w:pict>
-              <v:shape w14:anchorId="212DA2AF" id="_x0000_s1045" type="#_x0000_t202" style="position:absolute;margin-left:366.45pt;margin-top:36.3pt;width:12.1pt;height:21.6pt;z-index:251708416;visibility:visible;mso-wrap-style:square;mso-width-percent:0;mso-height-percent:0;mso-wrap-distance-left:9pt;mso-wrap-distance-top:0;mso-wrap-distance-right:9pt;mso-wrap-distance-bottom:0;mso-position-horizontal:absolute;mso-position-horizontal-relative:margin;mso-position-vertical:absolute;mso-position-vertical-relative:text;mso-width-percent:0;mso-height-percent:0;mso-width-relative:margin;mso-height-relative:margin;v-text-anchor:top" o:gfxdata="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" filled="f" stroked="f" strokeweight=".5pt">
+              <v:shape w14:anchorId="212DA2AF" id="_x0000_s1048" type="#_x0000_t202" style="position:absolute;margin-left:366.45pt;margin-top:36.3pt;width:12.1pt;height:21.6pt;z-index:251708416;visibility:visible;mso-wrap-style:square;mso-width-percent:0;mso-height-percent:0;mso-wrap-distance-left:9pt;mso-wrap-distance-top:0;mso-wrap-distance-right:9pt;mso-wrap-distance-bottom:0;mso-position-horizontal:absolute;mso-position-horizontal-relative:margin;mso-position-vertical:absolute;mso-position-vertical-relative:text;mso-width-percent:0;mso-height-percent:0;mso-width-relative:margin;mso-height-relative:margin;v-text-anchor:top" o:gfxdata="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" filled="f" stroked="f" strokeweight=".5pt">
                 <v:textbox inset="0,0,0,0">
                   <w:txbxContent>
                     <w:p>
@@ -5337,7 +5777,7 @@
           </mc:Choice>
           <mc:Fallback>
             <w:pict>
-              <v:shape w14:anchorId="2A6AEDE6" id="_x0000_s1046" type="#_x0000_t202" style="position:absolute;margin-left:315.45pt;margin-top:30.4pt;width:12.1pt;height:21.6pt;z-index:251706368;visibility:visible;mso-wrap-style:square;mso-width-percent:0;mso-height-percent:0;mso-wrap-distance-left:9pt;mso-wrap-distance-top:0;mso-wrap-distance-right:9pt;mso-wrap-distance-bottom:0;mso-position-horizontal:absolute;mso-position-horizontal-relative:margin;mso-position-vertical:absolute;mso-position-vertical-relative:text;mso-width-percent:0;mso-height-percent:0;mso-width-relative:margin;mso-height-relative:margin;v-text-anchor:top" o:gfxdata="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" filled="f" stroked="f" strokeweight=".5pt">
+              <v:shape w14:anchorId="2A6AEDE6" id="_x0000_s1049" type="#_x0000_t202" style="position:absolute;margin-left:315.45pt;margin-top:30.4pt;width:12.1pt;height:21.6pt;z-index:251706368;visibility:visible;mso-wrap-style:square;mso-width-percent:0;mso-height-percent:0;mso-wrap-distance-left:9pt;mso-wrap-distance-top:0;mso-wrap-distance-right:9pt;mso-wrap-distance-bottom:0;mso-position-horizontal:absolute;mso-position-horizontal-relative:margin;mso-position-vertical:absolute;mso-position-vertical-relative:text;mso-width-percent:0;mso-height-percent:0;mso-width-relative:margin;mso-height-relative:margin;v-text-anchor:top" o:gfxdata="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" filled="f" stroked="f" strokeweight=".5pt">
                 <v:textbox inset="0,0,0,0">
                   <w:txbxContent>
                     <w:p>
@@ -5435,7 +5875,7 @@
           </mc:Choice>
           <mc:Fallback>
             <w:pict>
-              <v:shape w14:anchorId="239F3E60" id="_x0000_s1047" type="#_x0000_t202" style="position:absolute;margin-left:342.85pt;margin-top:3.5pt;width:12.1pt;height:21.6pt;z-index:251704320;visibility:visible;mso-wrap-style:square;mso-width-percent:0;mso-height-percent:0;mso-wrap-distance-left:9pt;mso-wrap-distance-top:0;mso-wrap-distance-right:9pt;mso-wrap-distance-bottom:0;mso-position-horizontal:absolute;mso-position-horizontal-relative:margin;mso-position-vertical:absolute;mso-position-vertical-relative:text;mso-width-percent:0;mso-height-percent:0;mso-width-relative:margin;mso-height-relative:margin;v-text-anchor:top" o:gfxdata="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" filled="f" stroked="f" strokeweight=".5pt">
+              <v:shape w14:anchorId="239F3E60" id="_x0000_s1050" type="#_x0000_t202" style="position:absolute;margin-left:342.85pt;margin-top:3.5pt;width:12.1pt;height:21.6pt;z-index:251704320;visibility:visible;mso-wrap-style:square;mso-width-percent:0;mso-height-percent:0;mso-wrap-distance-left:9pt;mso-wrap-distance-top:0;mso-wrap-distance-right:9pt;mso-wrap-distance-bottom:0;mso-position-horizontal:absolute;mso-position-horizontal-relative:margin;mso-position-vertical:absolute;mso-position-vertical-relative:text;mso-width-percent:0;mso-height-percent:0;mso-width-relative:margin;mso-height-relative:margin;v-text-anchor:top" o:gfxdata="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" filled="f" stroked="f" strokeweight=".5pt">
                 <v:textbox inset="0,0,0,0">
                   <w:txbxContent>
                     <w:p>
@@ -5466,105 +5906,7 @@
         <mc:AlternateContent>
           <mc:Choice Requires="wps">
             <w:drawing>
-              <wp:anchor distT="0" distB="0" distL="114300" distR="114300" simplePos="0" relativeHeight="251700224" behindDoc="0" locked="0" layoutInCell="1" allowOverlap="1" wp14:anchorId="28A692BA" wp14:editId="1D0F99DE">
-                <wp:simplePos x="0" y="0"/>
-                <wp:positionH relativeFrom="margin">
-                  <wp:posOffset>3596640</wp:posOffset>
-                </wp:positionH>
-                <wp:positionV relativeFrom="paragraph">
-                  <wp:posOffset>571012</wp:posOffset>
-                </wp:positionV>
-                <wp:extent cx="153670" cy="274320"/>
-                <wp:effectExtent l="0" t="0" r="0" b="11430"/>
-                <wp:wrapNone/>
-                <wp:docPr id="1342385744" name="Text Box 4"/>
-                <wp:cNvGraphicFramePr/>
-                <a:graphic xmlns:a="http://schemas.openxmlformats.org/drawingml/2006/main">
-                  <a:graphicData uri="http://schemas.microsoft.com/office/word/2010/wordprocessingShape">
-                    <wps:wsp>
-                      <wps:cNvSpPr txBox="1"/>
-                      <wps:spPr>
-                        <a:xfrm>
-                          <a:off x="0" y="0"/>
-                          <a:ext cx="153670" cy="274320"/>
-                        </a:xfrm>
-                        <a:prstGeom prst="rect">
-                          <a:avLst/>
-                        </a:prstGeom>
-                        <a:noFill/>
-                        <a:ln w="6350">
-                          <a:noFill/>
-                        </a:ln>
-                      </wps:spPr>
-                      <wps:txbx>
-                        <w:txbxContent>
-                          <w:p>
-                            <w:pPr>
-                              <w:rPr>
-                                <w:color w:val="FF0000"/>
-                              </w:rPr>
-                            </w:pPr>
-                            <w:r>
-                              <w:rPr>
-                                <w:color w:val="FF0000"/>
-                              </w:rPr>
-                              <w:t>20</w:t>
-                            </w:r>
-                          </w:p>
-                        </w:txbxContent>
-                      </wps:txbx>
-                      <wps:bodyPr rot="0" spcFirstLastPara="0" vertOverflow="overflow" horzOverflow="overflow" vert="horz" wrap="square" lIns="0" tIns="0" rIns="0" bIns="0" numCol="1" spcCol="0" rtlCol="0" fromWordArt="0" anchor="t" anchorCtr="0" forceAA="0" compatLnSpc="1">
-                        <a:prstTxWarp prst="textNoShape">
-                          <a:avLst/>
-                        </a:prstTxWarp>
-                        <a:noAutofit/>
-                      </wps:bodyPr>
-                    </wps:wsp>
-                  </a:graphicData>
-                </a:graphic>
-                <wp14:sizeRelH relativeFrom="margin">
-                  <wp14:pctWidth>0</wp14:pctWidth>
-                </wp14:sizeRelH>
-                <wp14:sizeRelV relativeFrom="margin">
-                  <wp14:pctHeight>0</wp14:pctHeight>
-                </wp14:sizeRelV>
-              </wp:anchor>
-            </w:drawing>
-          </mc:Choice>
-          <mc:Fallback>
-            <w:pict>
-              <v:shape w14:anchorId="28A692BA" id="_x0000_s1048" type="#_x0000_t202" style="position:absolute;margin-left:283.2pt;margin-top:44.95pt;width:12.1pt;height:21.6pt;z-index:251700224;visibility:visible;mso-wrap-style:square;mso-width-percent:0;mso-height-percent:0;mso-wrap-distance-left:9pt;mso-wrap-distance-top:0;mso-wrap-distance-right:9pt;mso-wrap-distance-bottom:0;mso-position-horizontal:absolute;mso-position-horizontal-relative:margin;mso-position-vertical:absolute;mso-position-vertical-relative:text;mso-width-percent:0;mso-height-percent:0;mso-width-relative:margin;mso-height-relative:margin;v-text-anchor:top" o:gfxdata="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" filled="f" stroked="f" strokeweight=".5pt">
-                <v:textbox inset="0,0,0,0">
-                  <w:txbxContent>
-                    <w:p>
-                      <w:pPr>
-                        <w:rPr>
-                          <w:color w:val="FF0000"/>
-                        </w:rPr>
-                      </w:pPr>
-                      <w:r>
-                        <w:rPr>
-                          <w:color w:val="FF0000"/>
-                        </w:rPr>
-                        <w:t>20</w:t>
-                      </w:r>
-                    </w:p>
-                  </w:txbxContent>
-                </v:textbox>
-                <w10:wrap anchorx="margin"/>
-              </v:shape>
-            </w:pict>
-          </mc:Fallback>
-        </mc:AlternateContent>
-      </w:r>
-      <w:r>
-        <w:rPr>
-          <w:noProof/>
-        </w:rPr>
-        <mc:AlternateContent>
-          <mc:Choice Requires="wps">
-            <w:drawing>
-              <wp:anchor distT="0" distB="0" distL="114300" distR="114300" simplePos="0" relativeHeight="251698176" behindDoc="0" locked="0" layoutInCell="1" allowOverlap="1" wp14:anchorId="7D2C2A5F" wp14:editId="5B213561">
+              <wp:anchor distT="0" distB="0" distL="114300" distR="114300" simplePos="0" relativeHeight="251698176" behindDoc="0" locked="0" layoutInCell="1" allowOverlap="1" wp14:anchorId="7D2C2A5F" wp14:editId="506182C3">
                 <wp:simplePos x="0" y="0"/>
                 <wp:positionH relativeFrom="margin">
                   <wp:posOffset>3597275</wp:posOffset>
@@ -5631,7 +5973,7 @@
           </mc:Choice>
           <mc:Fallback>
             <w:pict>
-              <v:shape w14:anchorId="7D2C2A5F" id="_x0000_s1049" type="#_x0000_t202" style="position:absolute;margin-left:283.25pt;margin-top:21.9pt;width:12.1pt;height:21.6pt;z-index:251698176;visibility:visible;mso-wrap-style:square;mso-width-percent:0;mso-height-percent:0;mso-wrap-distance-left:9pt;mso-wrap-distance-top:0;mso-wrap-distance-right:9pt;mso-wrap-distance-bottom:0;mso-position-horizontal:absolute;mso-position-horizontal-relative:margin;mso-position-vertical:absolute;mso-position-vertical-relative:text;mso-width-percent:0;mso-height-percent:0;mso-width-relative:margin;mso-height-relative:margin;v-text-anchor:top" o:gfxdata="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" filled="f" stroked="f" strokeweight=".5pt">
+              <v:shape w14:anchorId="7D2C2A5F" id="_x0000_s1051" type="#_x0000_t202" style="position:absolute;margin-left:283.25pt;margin-top:21.9pt;width:12.1pt;height:21.6pt;z-index:251698176;visibility:visible;mso-wrap-style:square;mso-width-percent:0;mso-height-percent:0;mso-wrap-distance-left:9pt;mso-wrap-distance-top:0;mso-wrap-distance-right:9pt;mso-wrap-distance-bottom:0;mso-position-horizontal:absolute;mso-position-horizontal-relative:margin;mso-position-vertical:absolute;mso-position-vertical-relative:text;mso-width-percent:0;mso-height-percent:0;mso-width-relative:margin;mso-height-relative:margin;v-text-anchor:top" o:gfxdata="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" filled="f" stroked="f" strokeweight=".5pt">
                 <v:textbox inset="0,0,0,0">
                   <w:txbxContent>
                     <w:p>
@@ -5729,7 +6071,7 @@
           </mc:Choice>
           <mc:Fallback>
             <w:pict>
-              <v:shape w14:anchorId="0EB42DF9" id="_x0000_s1050" type="#_x0000_t202" style="position:absolute;margin-left:225.15pt;margin-top:.7pt;width:12.1pt;height:21.6pt;z-index:251692032;visibility:visible;mso-wrap-style:square;mso-width-percent:0;mso-height-percent:0;mso-wrap-distance-left:9pt;mso-wrap-distance-top:0;mso-wrap-distance-right:9pt;mso-wrap-distance-bottom:0;mso-position-horizontal:absolute;mso-position-horizontal-relative:margin;mso-position-vertical:absolute;mso-position-vertical-relative:text;mso-width-percent:0;mso-height-percent:0;mso-width-relative:margin;mso-height-relative:margin;v-text-anchor:top" o:gfxdata="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" filled="f" stroked="f" strokeweight=".5pt">
+              <v:shape w14:anchorId="0EB42DF9" id="_x0000_s1052" type="#_x0000_t202" style="position:absolute;margin-left:225.15pt;margin-top:.7pt;width:12.1pt;height:21.6pt;z-index:251692032;visibility:visible;mso-wrap-style:square;mso-width-percent:0;mso-height-percent:0;mso-wrap-distance-left:9pt;mso-wrap-distance-top:0;mso-wrap-distance-right:9pt;mso-wrap-distance-bottom:0;mso-position-horizontal:absolute;mso-position-horizontal-relative:margin;mso-position-vertical:absolute;mso-position-vertical-relative:text;mso-width-percent:0;mso-height-percent:0;mso-width-relative:margin;mso-height-relative:margin;v-text-anchor:top" o:gfxdata="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" filled="f" stroked="f" strokeweight=".5pt">
                 <v:textbox inset="0,0,0,0">
                   <w:txbxContent>
                     <w:p>
@@ -5827,7 +6169,7 @@
           </mc:Choice>
           <mc:Fallback>
             <w:pict>
-              <v:shape w14:anchorId="22B7EC3A" id="_x0000_s1051" type="#_x0000_t202" style="position:absolute;margin-left:173.5pt;margin-top:40.95pt;width:12.1pt;height:21.6pt;z-index:251689984;visibility:visible;mso-wrap-style:square;mso-width-percent:0;mso-height-percent:0;mso-wrap-distance-left:9pt;mso-wrap-distance-top:0;mso-wrap-distance-right:9pt;mso-wrap-distance-bottom:0;mso-position-horizontal:absolute;mso-position-horizontal-relative:margin;mso-position-vertical:absolute;mso-position-vertical-relative:text;mso-width-percent:0;mso-height-percent:0;mso-width-relative:margin;mso-height-relative:margin;v-text-anchor:top" o:gfxdata="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" filled="f" stroked="f" strokeweight=".5pt">
+              <v:shape w14:anchorId="22B7EC3A" id="_x0000_s1053" type="#_x0000_t202" style="position:absolute;margin-left:173.5pt;margin-top:40.95pt;width:12.1pt;height:21.6pt;z-index:251689984;visibility:visible;mso-wrap-style:square;mso-width-percent:0;mso-height-percent:0;mso-wrap-distance-left:9pt;mso-wrap-distance-top:0;mso-wrap-distance-right:9pt;mso-wrap-distance-bottom:0;mso-position-horizontal:absolute;mso-position-horizontal-relative:margin;mso-position-vertical:absolute;mso-position-vertical-relative:text;mso-width-percent:0;mso-height-percent:0;mso-width-relative:margin;mso-height-relative:margin;v-text-anchor:top" o:gfxdata="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" filled="f" stroked="f" strokeweight=".5pt">
                 <v:textbox inset="0,0,0,0">
                   <w:txbxContent>
                     <w:p>
@@ -5925,7 +6267,7 @@
           </mc:Choice>
           <mc:Fallback>
             <w:pict>
-              <v:shape w14:anchorId="13CB9FE4" id="_x0000_s1052" type="#_x0000_t202" style="position:absolute;margin-left:167.55pt;margin-top:24.35pt;width:12.1pt;height:21.6pt;z-index:251687936;visibility:visible;mso-wrap-style:square;mso-width-percent:0;mso-height-percent:0;mso-wrap-distance-left:9pt;mso-wrap-distance-top:0;mso-wrap-distance-right:9pt;mso-wrap-distance-bottom:0;mso-position-horizontal:absolute;mso-position-horizontal-relative:margin;mso-position-vertical:absolute;mso-position-vertical-relative:text;mso-width-percent:0;mso-height-percent:0;mso-width-relative:margin;mso-height-relative:margin;v-text-anchor:top" o:gfxdata="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" filled="f" stroked="f" strokeweight=".5pt">
+              <v:shape w14:anchorId="13CB9FE4" id="_x0000_s1054" type="#_x0000_t202" style="position:absolute;margin-left:167.55pt;margin-top:24.35pt;width:12.1pt;height:21.6pt;z-index:251687936;visibility:visible;mso-wrap-style:square;mso-width-percent:0;mso-height-percent:0;mso-wrap-distance-left:9pt;mso-wrap-distance-top:0;mso-wrap-distance-right:9pt;mso-wrap-distance-bottom:0;mso-position-horizontal:absolute;mso-position-horizontal-relative:margin;mso-position-vertical:absolute;mso-position-vertical-relative:text;mso-width-percent:0;mso-height-percent:0;mso-width-relative:margin;mso-height-relative:margin;v-text-anchor:top" o:gfxdata="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" filled="f" stroked="f" strokeweight=".5pt">
                 <v:textbox inset="0,0,0,0">
                   <w:txbxContent>
                     <w:p>
@@ -6023,7 +6365,7 @@
           </mc:Choice>
           <mc:Fallback>
             <w:pict>
-              <v:shape w14:anchorId="4C909D93" id="_x0000_s1053" type="#_x0000_t202" style="position:absolute;margin-left:166.1pt;margin-top:.7pt;width:12.1pt;height:21.6pt;z-index:251685888;visibility:visible;mso-wrap-style:square;mso-width-percent:0;mso-height-percent:0;mso-wrap-distance-left:9pt;mso-wrap-distance-top:0;mso-wrap-distance-right:9pt;mso-wrap-distance-bottom:0;mso-position-horizontal:absolute;mso-position-horizontal-relative:margin;mso-position-vertical:absolute;mso-position-vertical-relative:text;mso-width-percent:0;mso-height-percent:0;mso-width-relative:margin;mso-height-relative:margin;v-text-anchor:top" o:gfxdata="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" filled="f" stroked="f" strokeweight=".5pt">
+              <v:shape w14:anchorId="4C909D93" id="_x0000_s1055" type="#_x0000_t202" style="position:absolute;margin-left:166.1pt;margin-top:.7pt;width:12.1pt;height:21.6pt;z-index:251685888;visibility:visible;mso-wrap-style:square;mso-width-percent:0;mso-height-percent:0;mso-wrap-distance-left:9pt;mso-wrap-distance-top:0;mso-wrap-distance-right:9pt;mso-wrap-distance-bottom:0;mso-position-horizontal:absolute;mso-position-horizontal-relative:margin;mso-position-vertical:absolute;mso-position-vertical-relative:text;mso-width-percent:0;mso-height-percent:0;mso-width-relative:margin;mso-height-relative:margin;v-text-anchor:top" o:gfxdata="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" filled="f" stroked="f" strokeweight=".5pt">
                 <v:textbox inset="0,0,0,0">
                   <w:txbxContent>
                     <w:p>
@@ -6121,7 +6463,7 @@
           </mc:Choice>
           <mc:Fallback>
             <w:pict>
-              <v:shape w14:anchorId="0950335B" id="_x0000_s1054" type="#_x0000_t202" style="position:absolute;margin-left:63.15pt;margin-top:.65pt;width:12.1pt;height:21.6pt;z-index:251671552;visibility:visible;mso-wrap-style:square;mso-width-percent:0;mso-height-percent:0;mso-wrap-distance-left:9pt;mso-wrap-distance-top:0;mso-wrap-distance-right:9pt;mso-wrap-distance-bottom:0;mso-position-horizontal:absolute;mso-position-horizontal-relative:margin;mso-position-vertical:absolute;mso-position-vertical-relative:text;mso-width-percent:0;mso-height-percent:0;mso-width-relative:margin;mso-height-relative:margin;v-text-anchor:top" o:gfxdata="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" filled="f" stroked="f" strokeweight=".5pt">
+              <v:shape w14:anchorId="0950335B" id="_x0000_s1056" type="#_x0000_t202" style="position:absolute;margin-left:63.15pt;margin-top:.65pt;width:12.1pt;height:21.6pt;z-index:251671552;visibility:visible;mso-wrap-style:square;mso-width-percent:0;mso-height-percent:0;mso-wrap-distance-left:9pt;mso-wrap-distance-top:0;mso-wrap-distance-right:9pt;mso-wrap-distance-bottom:0;mso-position-horizontal:absolute;mso-position-horizontal-relative:margin;mso-position-vertical:absolute;mso-position-vertical-relative:text;mso-width-percent:0;mso-height-percent:0;mso-width-relative:margin;mso-height-relative:margin;v-text-anchor:top" o:gfxdata="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" filled="f" stroked="f" strokeweight=".5pt">
                 <v:textbox inset="0,0,0,0">
                   <w:txbxContent>
                     <w:p>
@@ -6219,7 +6561,7 @@
           </mc:Choice>
           <mc:Fallback>
             <w:pict>
-              <v:shape w14:anchorId="13A5A7DA" id="_x0000_s1055" type="#_x0000_t202" style="position:absolute;margin-left:102.3pt;margin-top:32.5pt;width:12.1pt;height:21.6pt;z-index:251677696;visibility:visible;mso-wrap-style:square;mso-width-percent:0;mso-height-percent:0;mso-wrap-distance-left:9pt;mso-wrap-distance-top:0;mso-wrap-distance-right:9pt;mso-wrap-distance-bottom:0;mso-position-horizontal:absolute;mso-position-horizontal-relative:margin;mso-position-vertical:absolute;mso-position-vertical-relative:text;mso-width-percent:0;mso-height-percent:0;mso-width-relative:margin;mso-height-relative:margin;v-text-anchor:top" o:gfxdata="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" filled="f" stroked="f" strokeweight=".5pt">
+              <v:shape w14:anchorId="13A5A7DA" id="_x0000_s1057" type="#_x0000_t202" style="position:absolute;margin-left:102.3pt;margin-top:32.5pt;width:12.1pt;height:21.6pt;z-index:251677696;visibility:visible;mso-wrap-style:square;mso-width-percent:0;mso-height-percent:0;mso-wrap-distance-left:9pt;mso-wrap-distance-top:0;mso-wrap-distance-right:9pt;mso-wrap-distance-bottom:0;mso-position-horizontal:absolute;mso-position-horizontal-relative:margin;mso-position-vertical:absolute;mso-position-vertical-relative:text;mso-width-percent:0;mso-height-percent:0;mso-width-relative:margin;mso-height-relative:margin;v-text-anchor:top" o:gfxdata="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" filled="f" stroked="f" strokeweight=".5pt">
                 <v:textbox inset="0,0,0,0">
                   <w:txbxContent>
                     <w:p>
@@ -6317,7 +6659,7 @@
           </mc:Choice>
           <mc:Fallback>
             <w:pict>
-              <v:shape w14:anchorId="0C1EBF93" id="_x0000_s1056" type="#_x0000_t202" style="position:absolute;margin-left:110.7pt;margin-top:-.2pt;width:12.1pt;height:21.6pt;z-index:251675648;visibility:visible;mso-wrap-style:square;mso-width-percent:0;mso-height-percent:0;mso-wrap-distance-left:9pt;mso-wrap-distance-top:0;mso-wrap-distance-right:9pt;mso-wrap-distance-bottom:0;mso-position-horizontal:absolute;mso-position-horizontal-relative:margin;mso-position-vertical:absolute;mso-position-vertical-relative:text;mso-width-percent:0;mso-height-percent:0;mso-width-relative:margin;mso-height-relative:margin;v-text-anchor:top" o:gfxdata="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" filled="f" stroked="f" strokeweight=".5pt">
+              <v:shape w14:anchorId="0C1EBF93" id="_x0000_s1058" type="#_x0000_t202" style="position:absolute;margin-left:110.7pt;margin-top:-.2pt;width:12.1pt;height:21.6pt;z-index:251675648;visibility:visible;mso-wrap-style:square;mso-width-percent:0;mso-height-percent:0;mso-wrap-distance-left:9pt;mso-wrap-distance-top:0;mso-wrap-distance-right:9pt;mso-wrap-distance-bottom:0;mso-position-horizontal:absolute;mso-position-horizontal-relative:margin;mso-position-vertical:absolute;mso-position-vertical-relative:text;mso-width-percent:0;mso-height-percent:0;mso-width-relative:margin;mso-height-relative:margin;v-text-anchor:top" o:gfxdata="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" filled="f" stroked="f" strokeweight=".5pt">
                 <v:textbox inset="0,0,0,0">
                   <w:txbxContent>
                     <w:p>
@@ -6348,7 +6690,7 @@
         <mc:AlternateContent>
           <mc:Choice Requires="wps">
             <w:drawing>
-              <wp:anchor distT="0" distB="0" distL="114300" distR="114300" simplePos="0" relativeHeight="251673600" behindDoc="0" locked="0" layoutInCell="1" allowOverlap="1" wp14:anchorId="45A3BE55" wp14:editId="334AB56C">
+              <wp:anchor distT="0" distB="0" distL="114300" distR="114300" simplePos="0" relativeHeight="251673600" behindDoc="0" locked="0" layoutInCell="1" allowOverlap="1" wp14:anchorId="45A3BE55" wp14:editId="11E99C6F">
                 <wp:simplePos x="0" y="0"/>
                 <wp:positionH relativeFrom="margin">
                   <wp:posOffset>1007257</wp:posOffset>
@@ -6415,7 +6757,7 @@
           </mc:Choice>
           <mc:Fallback>
             <w:pict>
-              <v:shape w14:anchorId="45A3BE55" id="_x0000_s1057" type="#_x0000_t202" style="position:absolute;margin-left:79.3pt;margin-top:35.8pt;width:12.1pt;height:21.6pt;z-index:251673600;visibility:visible;mso-wrap-style:square;mso-width-percent:0;mso-height-percent:0;mso-wrap-distance-left:9pt;mso-wrap-distance-top:0;mso-wrap-distance-right:9pt;mso-wrap-distance-bottom:0;mso-position-horizontal:absolute;mso-position-horizontal-relative:margin;mso-position-vertical:absolute;mso-position-vertical-relative:text;mso-width-percent:0;mso-height-percent:0;mso-width-relative:margin;mso-height-relative:margin;v-text-anchor:top" o:gfxdata="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" filled="f" stroked="f" strokeweight=".5pt">
+              <v:shape w14:anchorId="45A3BE55" id="_x0000_s1059" type="#_x0000_t202" style="position:absolute;margin-left:79.3pt;margin-top:35.8pt;width:12.1pt;height:21.6pt;z-index:251673600;visibility:visible;mso-wrap-style:square;mso-width-percent:0;mso-height-percent:0;mso-wrap-distance-left:9pt;mso-wrap-distance-top:0;mso-wrap-distance-right:9pt;mso-wrap-distance-bottom:0;mso-position-horizontal:absolute;mso-position-horizontal-relative:margin;mso-position-vertical:absolute;mso-position-vertical-relative:text;mso-width-percent:0;mso-height-percent:0;mso-width-relative:margin;mso-height-relative:margin;v-text-anchor:top" o:gfxdata="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" filled="f" stroked="f" strokeweight=".5pt">
                 <v:textbox inset="0,0,0,0">
                   <w:txbxContent>
                     <w:p>
@@ -6443,108 +6785,10 @@
         <w:rPr>
           <w:noProof/>
         </w:rPr>
-        <mc:AlternateContent>
-          <mc:Choice Requires="wps">
-            <w:drawing>
-              <wp:anchor distT="0" distB="0" distL="114300" distR="114300" simplePos="0" relativeHeight="251663360" behindDoc="0" locked="0" layoutInCell="1" allowOverlap="1" wp14:anchorId="50C8FE69" wp14:editId="4204051D">
-                <wp:simplePos x="0" y="0"/>
-                <wp:positionH relativeFrom="margin">
-                  <wp:posOffset>180193</wp:posOffset>
-                </wp:positionH>
-                <wp:positionV relativeFrom="paragraph">
-                  <wp:posOffset>648335</wp:posOffset>
-                </wp:positionV>
-                <wp:extent cx="153670" cy="274320"/>
-                <wp:effectExtent l="0" t="0" r="0" b="11430"/>
-                <wp:wrapNone/>
-                <wp:docPr id="1617213604" name="Text Box 4"/>
-                <wp:cNvGraphicFramePr/>
-                <a:graphic xmlns:a="http://schemas.openxmlformats.org/drawingml/2006/main">
-                  <a:graphicData uri="http://schemas.microsoft.com/office/word/2010/wordprocessingShape">
-                    <wps:wsp>
-                      <wps:cNvSpPr txBox="1"/>
-                      <wps:spPr>
-                        <a:xfrm>
-                          <a:off x="0" y="0"/>
-                          <a:ext cx="153670" cy="274320"/>
-                        </a:xfrm>
-                        <a:prstGeom prst="rect">
-                          <a:avLst/>
-                        </a:prstGeom>
-                        <a:noFill/>
-                        <a:ln w="6350">
-                          <a:noFill/>
-                        </a:ln>
-                      </wps:spPr>
-                      <wps:txbx>
-                        <w:txbxContent>
-                          <w:p>
-                            <w:pPr>
-                              <w:rPr>
-                                <w:color w:val="FF0000"/>
-                              </w:rPr>
-                            </w:pPr>
-                            <w:r>
-                              <w:rPr>
-                                <w:color w:val="FF0000"/>
-                              </w:rPr>
-                              <w:t>2</w:t>
-                            </w:r>
-                          </w:p>
-                        </w:txbxContent>
-                      </wps:txbx>
-                      <wps:bodyPr rot="0" spcFirstLastPara="0" vertOverflow="overflow" horzOverflow="overflow" vert="horz" wrap="square" lIns="0" tIns="0" rIns="0" bIns="0" numCol="1" spcCol="0" rtlCol="0" fromWordArt="0" anchor="t" anchorCtr="0" forceAA="0" compatLnSpc="1">
-                        <a:prstTxWarp prst="textNoShape">
-                          <a:avLst/>
-                        </a:prstTxWarp>
-                        <a:noAutofit/>
-                      </wps:bodyPr>
-                    </wps:wsp>
-                  </a:graphicData>
-                </a:graphic>
-                <wp14:sizeRelH relativeFrom="margin">
-                  <wp14:pctWidth>0</wp14:pctWidth>
-                </wp14:sizeRelH>
-                <wp14:sizeRelV relativeFrom="margin">
-                  <wp14:pctHeight>0</wp14:pctHeight>
-                </wp14:sizeRelV>
-              </wp:anchor>
-            </w:drawing>
-          </mc:Choice>
-          <mc:Fallback>
-            <w:pict>
-              <v:shape w14:anchorId="50C8FE69" id="_x0000_s1058" type="#_x0000_t202" style="position:absolute;margin-left:14.2pt;margin-top:51.05pt;width:12.1pt;height:21.6pt;z-index:251663360;visibility:visible;mso-wrap-style:square;mso-width-percent:0;mso-height-percent:0;mso-wrap-distance-left:9pt;mso-wrap-distance-top:0;mso-wrap-distance-right:9pt;mso-wrap-distance-bottom:0;mso-position-horizontal:absolute;mso-position-horizontal-relative:margin;mso-position-vertical:absolute;mso-position-vertical-relative:text;mso-width-percent:0;mso-height-percent:0;mso-width-relative:margin;mso-height-relative:margin;v-text-anchor:top" o:gfxdata="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" filled="f" stroked="f" strokeweight=".5pt">
-                <v:textbox inset="0,0,0,0">
-                  <w:txbxContent>
-                    <w:p>
-                      <w:pPr>
-                        <w:rPr>
-                          <w:color w:val="FF0000"/>
-                        </w:rPr>
-                      </w:pPr>
-                      <w:r>
-                        <w:rPr>
-                          <w:color w:val="FF0000"/>
-                        </w:rPr>
-                        <w:t>2</w:t>
-                      </w:r>
-                    </w:p>
-                  </w:txbxContent>
-                </v:textbox>
-                <w10:wrap anchorx="margin"/>
-              </v:shape>
-            </w:pict>
-          </mc:Fallback>
-        </mc:AlternateContent>
-      </w:r>
-      <w:r>
-        <w:rPr>
-          <w:noProof/>
-        </w:rPr>
         <w:drawing>
-          <wp:inline distT="0" distB="0" distL="0" distR="0" wp14:anchorId="69F934BB" wp14:editId="45948583">
-            <wp:extent cx="5600700" cy="952500"/>
-            <wp:effectExtent l="0" t="0" r="0" b="0"/>
+          <wp:inline distT="0" distB="0" distL="0" distR="0" wp14:anchorId="69F934BB" wp14:editId="548724DC">
+            <wp:extent cx="5600697" cy="952500"/>
+            <wp:effectExtent l="0" t="0" r="635" b="0"/>
             <wp:docPr id="317620204" name="Picture 1"/>
             <wp:cNvGraphicFramePr>
               <a:graphicFrameLocks xmlns:a="http://schemas.openxmlformats.org/drawingml/2006/main" noChangeAspect="1"/>
@@ -6559,7 +6803,7 @@
                     </pic:cNvPicPr>
                   </pic:nvPicPr>
                   <pic:blipFill>
-                    <a:blip r:embed="rId11">
+                    <a:blip r:embed="rId12">
                       <a:extLst>
                         <a:ext uri="{28A0092B-C50C-407E-A947-70E740481C1C}">
                           <a14:useLocalDpi xmlns:a14="http://schemas.microsoft.com/office/drawing/2010/main" val="0"/>
@@ -6573,7 +6817,7 @@
                   <pic:spPr bwMode="auto">
                     <a:xfrm>
                       <a:off x="0" y="0"/>
-                      <a:ext cx="5600700" cy="952500"/>
+                      <a:ext cx="5600697" cy="952500"/>
                     </a:xfrm>
                     <a:prstGeom prst="rect">
                       <a:avLst/>
@@ -6590,6 +6834,7 @@
         </w:drawing>
       </w:r>
     </w:p>
+    <w:p/>
     <w:p>
       <w:r>
         <w:t>Knobs 7, 15, and 24 are multi-function knobs. A mouse or trackpad with a scroll wheel is required to use them. This applies to the 2D Panel version as well.</w:t>
@@ -6666,7 +6911,7 @@
         <w:rPr>
           <w:u w:val="single"/>
         </w:rPr>
-        <w:t>Blank</w:t>
+        <w:t>FMS OVRD</w:t>
       </w:r>
       <w:r>
         <w:rPr>
@@ -6678,10 +6923,19 @@
         <w:rPr>
           <w:u w:val="single"/>
         </w:rPr>
+        <w:t xml:space="preserve"> (Currently INOP)</w:t>
+      </w:r>
+      <w:r>
+        <w:rPr>
+          <w:u w:val="single"/>
+        </w:rPr>
         <w:br/>
       </w:r>
       <w:r>
-        <w:t>Unused on PMS aircraft.</w:t>
+        <w:t xml:space="preserve">Blank on PMS aircraft. Allows overriding the VNAV speed </w:t>
+      </w:r>
+      <w:r>
+        <w:t>command.</w:t>
       </w:r>
       <w:r>
         <w:br/>
@@ -6726,7 +6980,15 @@
         <w:t xml:space="preserve"> </w:t>
       </w:r>
       <w:r>
-        <w:t xml:space="preserve">SPD mode will not engage if the TRI is set to TO or TO </w:t>
+        <w:t xml:space="preserve">SPD mode will not engage if the TRI is set to </w:t>
+      </w:r>
+      <w:proofErr w:type="spellStart"/>
+      <w:r>
+        <w:t>TO</w:t>
+      </w:r>
+      <w:proofErr w:type="spellEnd"/>
+      <w:r>
+        <w:t xml:space="preserve"> or TO </w:t>
       </w:r>
       <w:r>
         <w:t>FLX</w:t>
@@ -6771,7 +7033,15 @@
         <w:t>MACH</w:t>
       </w:r>
       <w:r>
-        <w:t xml:space="preserve"> mode will not engage if the TRI is set to TO or TO </w:t>
+        <w:t xml:space="preserve"> mode will not engage if the TRI is set to </w:t>
+      </w:r>
+      <w:proofErr w:type="spellStart"/>
+      <w:r>
+        <w:t>TO</w:t>
+      </w:r>
+      <w:proofErr w:type="spellEnd"/>
+      <w:r>
+        <w:t xml:space="preserve"> or TO </w:t>
       </w:r>
       <w:r>
         <w:t>FLX</w:t>
@@ -6866,6 +7136,13 @@
     </w:p>
     <w:p>
       <w:pPr>
+        <w:rPr>
+          <w:u w:val="single"/>
+        </w:rPr>
+      </w:pPr>
+    </w:p>
+    <w:p>
+      <w:pPr>
         <w:pStyle w:val="ListParagraph"/>
         <w:numPr>
           <w:ilvl w:val="0"/>
@@ -6879,6 +7156,7 @@
         <w:rPr>
           <w:u w:val="single"/>
         </w:rPr>
+        <w:lastRenderedPageBreak/>
         <w:t>Speed Knob</w:t>
       </w:r>
       <w:r>
@@ -6988,7 +7266,6 @@
         <w:rPr>
           <w:u w:val="single"/>
         </w:rPr>
-        <w:lastRenderedPageBreak/>
         <w:t>NAV Button</w:t>
       </w:r>
       <w:r>
@@ -7031,7 +7308,21 @@
         <w:rPr>
           <w:u w:val="single"/>
         </w:rPr>
-        <w:t xml:space="preserve"> (Auto Throt)</w:t>
+        <w:t xml:space="preserve"> (Auto </w:t>
+      </w:r>
+      <w:proofErr w:type="spellStart"/>
+      <w:r>
+        <w:rPr>
+          <w:u w:val="single"/>
+        </w:rPr>
+        <w:t>Throt</w:t>
+      </w:r>
+      <w:proofErr w:type="spellEnd"/>
+      <w:r>
+        <w:rPr>
+          <w:u w:val="single"/>
+        </w:rPr>
+        <w:t>)</w:t>
       </w:r>
       <w:r>
         <w:rPr>
@@ -7172,19 +7463,7 @@
         <w:br/>
       </w:r>
       <w:r>
-        <w:t>Arms or engages ILS localizer</w:t>
-      </w:r>
-      <w:r>
-        <w:t xml:space="preserve">, </w:t>
-      </w:r>
-      <w:r>
-        <w:t>glideslope</w:t>
-      </w:r>
-      <w:r>
-        <w:t>, and LAND</w:t>
-      </w:r>
-      <w:r>
-        <w:t xml:space="preserve"> modes.</w:t>
+        <w:t>Arms or engages ILS localizer, glideslope, and LAND modes.</w:t>
       </w:r>
       <w:r>
         <w:br/>
@@ -7539,19 +7818,6 @@
     </w:p>
     <w:p>
       <w:pPr>
-        <w:rPr>
-          <w:u w:val="single"/>
-        </w:rPr>
-      </w:pPr>
-      <w:r>
-        <w:rPr>
-          <w:u w:val="single"/>
-        </w:rPr>
-        <w:br w:type="page"/>
-      </w:r>
-    </w:p>
-    <w:p>
-      <w:pPr>
         <w:pStyle w:val="ListParagraph"/>
         <w:numPr>
           <w:ilvl w:val="0"/>
@@ -7641,16 +7907,40 @@
         <w:rPr>
           <w:u w:val="single"/>
         </w:rPr>
-        <w:t>PERF Button (Currently INOP)</w:t>
+        <w:t>PERF</w:t>
       </w:r>
       <w:r>
         <w:rPr>
           <w:u w:val="single"/>
         </w:rPr>
+        <w:t xml:space="preserve"> or VNAV </w:t>
+      </w:r>
+      <w:r>
+        <w:rPr>
+          <w:u w:val="single"/>
+        </w:rPr>
+        <w:t>Button (Currently INOP)</w:t>
+      </w:r>
+      <w:r>
+        <w:rPr>
+          <w:u w:val="single"/>
+        </w:rPr>
         <w:br/>
       </w:r>
       <w:r>
-        <w:t>Engages PERF mode.</w:t>
+        <w:t>Engages PERF</w:t>
+      </w:r>
+      <w:r>
+        <w:t xml:space="preserve"> or VNAV</w:t>
+      </w:r>
+      <w:r>
+        <w:t xml:space="preserve"> mode</w:t>
+      </w:r>
+      <w:r>
+        <w:t>, depending on which is equipped</w:t>
+      </w:r>
+      <w:r>
+        <w:t>.</w:t>
       </w:r>
       <w:r>
         <w:t xml:space="preserve"> </w:t>
@@ -7917,11 +8207,11 @@
         <w:br w:type="page"/>
       </w:r>
     </w:p>
-    <w:bookmarkStart w:id="14" w:name="_Toc162214122"/>
     <w:p>
       <w:pPr>
         <w:pStyle w:val="Heading2"/>
       </w:pPr>
+      <w:bookmarkStart w:id="14" w:name="_Toc162214122"/>
       <w:r>
         <w:rPr>
           <w:noProof/>
@@ -7997,7 +8287,7 @@
           </mc:Choice>
           <mc:Fallback>
             <w:pict>
-              <v:shape w14:anchorId="132B7176" id="_x0000_s1059" type="#_x0000_t202" style="position:absolute;margin-left:270pt;margin-top:20pt;width:37.85pt;height:21.6pt;z-index:251716608;visibility:visible;mso-wrap-style:square;mso-width-percent:0;mso-height-percent:0;mso-wrap-distance-left:9pt;mso-wrap-distance-top:0;mso-wrap-distance-right:9pt;mso-wrap-distance-bottom:0;mso-position-horizontal:absolute;mso-position-horizontal-relative:text;mso-position-vertical:absolute;mso-position-vertical-relative:text;mso-width-percent:0;mso-height-percent:0;mso-width-relative:margin;mso-height-relative:margin;v-text-anchor:top" o:gfxdata="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" filled="f" stroked="f" strokeweight=".5pt">
+              <v:shape w14:anchorId="132B7176" id="_x0000_s1060" type="#_x0000_t202" style="position:absolute;margin-left:270pt;margin-top:20pt;width:37.85pt;height:21.6pt;z-index:251716608;visibility:visible;mso-wrap-style:square;mso-width-percent:0;mso-height-percent:0;mso-wrap-distance-left:9pt;mso-wrap-distance-top:0;mso-wrap-distance-right:9pt;mso-wrap-distance-bottom:0;mso-position-horizontal:absolute;mso-position-horizontal-relative:text;mso-position-vertical:absolute;mso-position-vertical-relative:text;mso-width-percent:0;mso-height-percent:0;mso-width-relative:margin;mso-height-relative:margin;v-text-anchor:top" o:gfxdata="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" filled="f" stroked="f" strokeweight=".5pt">
                 <v:textbox inset="0,0,0,0">
                   <w:txbxContent>
                     <w:p>
@@ -8094,7 +8384,7 @@
           </mc:Choice>
           <mc:Fallback>
             <w:pict>
-              <v:shape w14:anchorId="01170AC5" id="_x0000_s1060" type="#_x0000_t202" style="position:absolute;margin-left:83.25pt;margin-top:20.1pt;width:22.4pt;height:21.6pt;z-index:251715584;visibility:visible;mso-wrap-style:square;mso-width-percent:0;mso-height-percent:0;mso-wrap-distance-left:9pt;mso-wrap-distance-top:0;mso-wrap-distance-right:9pt;mso-wrap-distance-bottom:0;mso-position-horizontal:absolute;mso-position-horizontal-relative:text;mso-position-vertical:absolute;mso-position-vertical-relative:text;mso-width-percent:0;mso-height-percent:0;mso-width-relative:margin;mso-height-relative:margin;v-text-anchor:top" o:gfxdata="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" filled="f" stroked="f" strokeweight=".5pt">
+              <v:shape w14:anchorId="01170AC5" id="_x0000_s1061" type="#_x0000_t202" style="position:absolute;margin-left:83.25pt;margin-top:20.1pt;width:22.4pt;height:21.6pt;z-index:251715584;visibility:visible;mso-wrap-style:square;mso-width-percent:0;mso-height-percent:0;mso-wrap-distance-left:9pt;mso-wrap-distance-top:0;mso-wrap-distance-right:9pt;mso-wrap-distance-bottom:0;mso-position-horizontal:absolute;mso-position-horizontal-relative:text;mso-position-vertical:absolute;mso-position-vertical-relative:text;mso-width-percent:0;mso-height-percent:0;mso-width-relative:margin;mso-height-relative:margin;v-text-anchor:top" o:gfxdata="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" filled="f" stroked="f" strokeweight=".5pt">
                 <v:textbox inset="0,0,0,0">
                   <w:txbxContent>
                     <w:p>
@@ -8276,7 +8566,7 @@
           </mc:Choice>
           <mc:Fallback>
             <w:pict>
-              <v:shape w14:anchorId="532B2318" id="_x0000_s1061" type="#_x0000_t202" style="position:absolute;margin-left:333.2pt;margin-top:105.8pt;width:12.1pt;height:21.6pt;z-index:251713536;visibility:visible;mso-wrap-style:square;mso-width-percent:0;mso-height-percent:0;mso-wrap-distance-left:9pt;mso-wrap-distance-top:0;mso-wrap-distance-right:9pt;mso-wrap-distance-bottom:0;mso-position-horizontal:absolute;mso-position-horizontal-relative:margin;mso-position-vertical:absolute;mso-position-vertical-relative:text;mso-width-percent:0;mso-height-percent:0;mso-width-relative:margin;mso-height-relative:margin;v-text-anchor:top" o:gfxdata="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" filled="f" stroked="f" strokeweight=".5pt">
+              <v:shape w14:anchorId="532B2318" id="_x0000_s1062" type="#_x0000_t202" style="position:absolute;margin-left:333.2pt;margin-top:105.8pt;width:12.1pt;height:21.6pt;z-index:251713536;visibility:visible;mso-wrap-style:square;mso-width-percent:0;mso-height-percent:0;mso-wrap-distance-left:9pt;mso-wrap-distance-top:0;mso-wrap-distance-right:9pt;mso-wrap-distance-bottom:0;mso-position-horizontal:absolute;mso-position-horizontal-relative:margin;mso-position-vertical:absolute;mso-position-vertical-relative:text;mso-width-percent:0;mso-height-percent:0;mso-width-relative:margin;mso-height-relative:margin;v-text-anchor:top" o:gfxdata="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" filled="f" stroked="f" strokeweight=".5pt">
                 <v:textbox inset="0,0,0,0">
                   <w:txbxContent>
                     <w:p>
@@ -8449,7 +8739,7 @@
           </mc:Choice>
           <mc:Fallback>
             <w:pict>
-              <v:shape w14:anchorId="27B0F71A" id="_x0000_s1062" type="#_x0000_t202" style="position:absolute;margin-left:221.45pt;margin-top:72.85pt;width:12.1pt;height:21.6pt;z-index:251714560;visibility:visible;mso-wrap-style:square;mso-width-percent:0;mso-height-percent:0;mso-wrap-distance-left:9pt;mso-wrap-distance-top:0;mso-wrap-distance-right:9pt;mso-wrap-distance-bottom:0;mso-position-horizontal:absolute;mso-position-horizontal-relative:text;mso-position-vertical:absolute;mso-position-vertical-relative:text;mso-width-percent:0;mso-height-percent:0;mso-width-relative:margin;mso-height-relative:margin;v-text-anchor:top" o:gfxdata="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" filled="f" stroked="f" strokeweight=".5pt">
+              <v:shape w14:anchorId="27B0F71A" id="_x0000_s1063" type="#_x0000_t202" style="position:absolute;margin-left:221.45pt;margin-top:72.85pt;width:12.1pt;height:21.6pt;z-index:251714560;visibility:visible;mso-wrap-style:square;mso-width-percent:0;mso-height-percent:0;mso-wrap-distance-left:9pt;mso-wrap-distance-top:0;mso-wrap-distance-right:9pt;mso-wrap-distance-bottom:0;mso-position-horizontal:absolute;mso-position-horizontal-relative:text;mso-position-vertical:absolute;mso-position-vertical-relative:text;mso-width-percent:0;mso-height-percent:0;mso-width-relative:margin;mso-height-relative:margin;v-text-anchor:top" o:gfxdata="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" filled="f" stroked="f" strokeweight=".5pt">
                 <v:textbox inset="0,0,0,0">
                   <w:txbxContent>
                     <w:p>
@@ -8546,7 +8836,7 @@
           </mc:Choice>
           <mc:Fallback>
             <w:pict>
-              <v:shape w14:anchorId="0EDE3C2C" id="_x0000_s1063" type="#_x0000_t202" style="position:absolute;margin-left:134.5pt;margin-top:109.55pt;width:12.1pt;height:21.6pt;z-index:251712512;visibility:visible;mso-wrap-style:square;mso-width-percent:0;mso-height-percent:0;mso-wrap-distance-left:9pt;mso-wrap-distance-top:0;mso-wrap-distance-right:9pt;mso-wrap-distance-bottom:0;mso-position-horizontal:absolute;mso-position-horizontal-relative:text;mso-position-vertical:absolute;mso-position-vertical-relative:text;mso-width-percent:0;mso-height-percent:0;mso-width-relative:margin;mso-height-relative:margin;v-text-anchor:top" o:gfxdata="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" filled="f" stroked="f" strokeweight=".5pt">
+              <v:shape w14:anchorId="0EDE3C2C" id="_x0000_s1064" type="#_x0000_t202" style="position:absolute;margin-left:134.5pt;margin-top:109.55pt;width:12.1pt;height:21.6pt;z-index:251712512;visibility:visible;mso-wrap-style:square;mso-width-percent:0;mso-height-percent:0;mso-wrap-distance-left:9pt;mso-wrap-distance-top:0;mso-wrap-distance-right:9pt;mso-wrap-distance-bottom:0;mso-position-horizontal:absolute;mso-position-horizontal-relative:text;mso-position-vertical:absolute;mso-position-vertical-relative:text;mso-width-percent:0;mso-height-percent:0;mso-width-relative:margin;mso-height-relative:margin;v-text-anchor:top" o:gfxdata="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" filled="f" stroked="f" strokeweight=".5pt">
                 <v:textbox inset="0,0,0,0">
                   <w:txbxContent>
                     <w:p>
@@ -8589,7 +8879,7 @@
                     <pic:cNvPicPr/>
                   </pic:nvPicPr>
                   <pic:blipFill>
-                    <a:blip r:embed="rId12"/>
+                    <a:blip r:embed="rId13"/>
                     <a:stretch>
                       <a:fillRect/>
                     </a:stretch>
@@ -8629,7 +8919,7 @@
                     <pic:cNvPicPr/>
                   </pic:nvPicPr>
                   <pic:blipFill>
-                    <a:blip r:embed="rId13"/>
+                    <a:blip r:embed="rId14"/>
                     <a:stretch>
                       <a:fillRect/>
                     </a:stretch>
@@ -8956,7 +9246,15 @@
         <w:t xml:space="preserve"> flaps </w:t>
       </w:r>
       <w:r>
-        <w:t>and ensure the TRI is set to TO or TO FLX mode</w:t>
+        <w:t xml:space="preserve">and ensure the TRI is set to </w:t>
+      </w:r>
+      <w:proofErr w:type="spellStart"/>
+      <w:r>
+        <w:t>TO</w:t>
+      </w:r>
+      <w:proofErr w:type="spellEnd"/>
+      <w:r>
+        <w:t xml:space="preserve"> or TO FLX mode</w:t>
       </w:r>
       <w:r>
         <w:t>, then p</w:t>
@@ -9008,7 +9306,7 @@
                     <pic:cNvPicPr/>
                   </pic:nvPicPr>
                   <pic:blipFill>
-                    <a:blip r:embed="rId14"/>
+                    <a:blip r:embed="rId15"/>
                     <a:stretch>
                       <a:fillRect/>
                     </a:stretch>
@@ -9887,7 +10185,7 @@
 </file>
 
 <file path=word/endnotes.xml><?xml version="1.0" encoding="utf-8"?>
-<w:endnotes xmlns:wpc="http://schemas.microsoft.com/office/word/2010/wordprocessingCanvas" xmlns:cx="http://schemas.microsoft.com/office/drawing/2014/chartex" xmlns:cx1="http://schemas.microsoft.com/office/drawing/2015/9/8/chartex" xmlns:cx2="http://schemas.microsoft.com/office/drawing/2015/10/21/chartex" xmlns:cx3="http://schemas.microsoft.com/office/drawing/2016/5/9/chartex" xmlns:cx4="http://schemas.microsoft.com/office/drawing/2016/5/10/chartex" xmlns:cx5="http://schemas.microsoft.com/office/drawing/2016/5/11/chartex" xmlns:cx6="http://schemas.microsoft.com/office/drawing/2016/5/12/chartex" xmlns:cx7="http://schemas.microsoft.com/office/drawing/2016/5/13/chartex" xmlns:cx8="http://schemas.microsoft.com/office/drawing/2016/5/14/chartex" xmlns:mc="http://schemas.openxmlformats.org/markup-compatibility/2006" xmlns:aink="http://schemas.microsoft.com/office/drawing/2016/ink" xmlns:am3d="http://schemas.microsoft.com/office/drawing/2017/model3d" xmlns:o="urn:schemas-microsoft-com:office:office" xmlns:oel="http://schemas.microsoft.com/office/2019/extlst" xmlns:r="http://schemas.openxmlformats.org/officeDocument/2006/relationships" xmlns:m="http://schemas.openxmlformats.org/officeDocument/2006/math" xmlns:v="urn:schemas-microsoft-com:vml" xmlns:wp14="http://schemas.microsoft.com/office/word/2010/wordprocessingDrawing" xmlns:wp="http://schemas.openxmlformats.org/drawingml/2006/wordprocessingDrawing" xmlns:w10="urn:schemas-microsoft-com:office:word" xmlns:w="http://schemas.openxmlformats.org/wordprocessingml/2006/main" xmlns:w14="http://schemas.microsoft.com/office/word/2010/wordml" xmlns:w15="http://schemas.microsoft.com/office/word/2012/wordml" xmlns:w16cex="http://schemas.microsoft.com/office/word/2018/wordml/cex" xmlns:w16cid="http://schemas.microsoft.com/office/word/2016/wordml/cid" xmlns:w16="http://schemas.microsoft.com/office/word/2018/wordml" xmlns:w16sdtdh="http://schemas.microsoft.com/office/word/2020/wordml/sdtdatahash" xmlns:w16se="http://schemas.microsoft.com/office/word/2015/wordml/symex" xmlns:wpg="http://schemas.microsoft.com/office/word/2010/wordprocessingGroup" xmlns:wpi="http://schemas.microsoft.com/office/word/2010/wordprocessingInk" xmlns:wne="http://schemas.microsoft.com/office/word/2006/wordml" xmlns:wps="http://schemas.microsoft.com/office/word/2010/wordprocessingShape" mc:Ignorable="w14 w15 w16se w16cid w16 w16cex w16sdtdh wp14">
+<w:endnotes xmlns:wpc="http://schemas.microsoft.com/office/word/2010/wordprocessingCanvas" xmlns:cx="http://schemas.microsoft.com/office/drawing/2014/chartex" xmlns:cx1="http://schemas.microsoft.com/office/drawing/2015/9/8/chartex" xmlns:cx2="http://schemas.microsoft.com/office/drawing/2015/10/21/chartex" xmlns:cx3="http://schemas.microsoft.com/office/drawing/2016/5/9/chartex" xmlns:cx4="http://schemas.microsoft.com/office/drawing/2016/5/10/chartex" xmlns:cx5="http://schemas.microsoft.com/office/drawing/2016/5/11/chartex" xmlns:cx6="http://schemas.microsoft.com/office/drawing/2016/5/12/chartex" xmlns:cx7="http://schemas.microsoft.com/office/drawing/2016/5/13/chartex" xmlns:cx8="http://schemas.microsoft.com/office/drawing/2016/5/14/chartex" xmlns:mc="http://schemas.openxmlformats.org/markup-compatibility/2006" xmlns:aink="http://schemas.microsoft.com/office/drawing/2016/ink" xmlns:am3d="http://schemas.microsoft.com/office/drawing/2017/model3d" xmlns:o="urn:schemas-microsoft-com:office:office" xmlns:oel="http://schemas.microsoft.com/office/2019/extlst" xmlns:r="http://schemas.openxmlformats.org/officeDocument/2006/relationships" xmlns:m="http://schemas.openxmlformats.org/officeDocument/2006/math" xmlns:v="urn:schemas-microsoft-com:vml" xmlns:wp14="http://schemas.microsoft.com/office/word/2010/wordprocessingDrawing" xmlns:wp="http://schemas.openxmlformats.org/drawingml/2006/wordprocessingDrawing" xmlns:w10="urn:schemas-microsoft-com:office:word" xmlns:w="http://schemas.openxmlformats.org/wordprocessingml/2006/main" xmlns:w14="http://schemas.microsoft.com/office/word/2010/wordml" xmlns:w15="http://schemas.microsoft.com/office/word/2012/wordml" xmlns:w16cex="http://schemas.microsoft.com/office/word/2018/wordml/cex" xmlns:w16cid="http://schemas.microsoft.com/office/word/2016/wordml/cid" xmlns:w16="http://schemas.microsoft.com/office/word/2018/wordml" xmlns:w16du="http://schemas.microsoft.com/office/word/2023/wordml/word16du" xmlns:w16sdtdh="http://schemas.microsoft.com/office/word/2020/wordml/sdtdatahash" xmlns:w16se="http://schemas.microsoft.com/office/word/2015/wordml/symex" xmlns:wpg="http://schemas.microsoft.com/office/word/2010/wordprocessingGroup" xmlns:wpi="http://schemas.microsoft.com/office/word/2010/wordprocessingInk" xmlns:wne="http://schemas.microsoft.com/office/word/2006/wordml" xmlns:wps="http://schemas.microsoft.com/office/word/2010/wordprocessingShape" mc:Ignorable="w14 w15 w16se w16cid w16 w16cex w16sdtdh w16du wp14">
   <w:endnote w:type="separator" w:id="-1">
     <w:p>
       <w:pPr>
@@ -9912,7 +10210,7 @@
 </file>
 
 <file path=word/footer1.xml><?xml version="1.0" encoding="utf-8"?>
-<w:ftr xmlns:wpc="http://schemas.microsoft.com/office/word/2010/wordprocessingCanvas" xmlns:cx="http://schemas.microsoft.com/office/drawing/2014/chartex" xmlns:cx1="http://schemas.microsoft.com/office/drawing/2015/9/8/chartex" xmlns:cx2="http://schemas.microsoft.com/office/drawing/2015/10/21/chartex" xmlns:cx3="http://schemas.microsoft.com/office/drawing/2016/5/9/chartex" xmlns:cx4="http://schemas.microsoft.com/office/drawing/2016/5/10/chartex" xmlns:cx5="http://schemas.microsoft.com/office/drawing/2016/5/11/chartex" xmlns:cx6="http://schemas.microsoft.com/office/drawing/2016/5/12/chartex" xmlns:cx7="http://schemas.microsoft.com/office/drawing/2016/5/13/chartex" xmlns:cx8="http://schemas.microsoft.com/office/drawing/2016/5/14/chartex" xmlns:mc="http://schemas.openxmlformats.org/markup-compatibility/2006" xmlns:aink="http://schemas.microsoft.com/office/drawing/2016/ink" xmlns:am3d="http://schemas.microsoft.com/office/drawing/2017/model3d" xmlns:o="urn:schemas-microsoft-com:office:office" xmlns:oel="http://schemas.microsoft.com/office/2019/extlst" xmlns:r="http://schemas.openxmlformats.org/officeDocument/2006/relationships" xmlns:m="http://schemas.openxmlformats.org/officeDocument/2006/math" xmlns:v="urn:schemas-microsoft-com:vml" xmlns:wp14="http://schemas.microsoft.com/office/word/2010/wordprocessingDrawing" xmlns:wp="http://schemas.openxmlformats.org/drawingml/2006/wordprocessingDrawing" xmlns:w10="urn:schemas-microsoft-com:office:word" xmlns:w="http://schemas.openxmlformats.org/wordprocessingml/2006/main" xmlns:w14="http://schemas.microsoft.com/office/word/2010/wordml" xmlns:w15="http://schemas.microsoft.com/office/word/2012/wordml" xmlns:w16cex="http://schemas.microsoft.com/office/word/2018/wordml/cex" xmlns:w16cid="http://schemas.microsoft.com/office/word/2016/wordml/cid" xmlns:w16="http://schemas.microsoft.com/office/word/2018/wordml" xmlns:w16sdtdh="http://schemas.microsoft.com/office/word/2020/wordml/sdtdatahash" xmlns:w16se="http://schemas.microsoft.com/office/word/2015/wordml/symex" xmlns:wpg="http://schemas.microsoft.com/office/word/2010/wordprocessingGroup" xmlns:wpi="http://schemas.microsoft.com/office/word/2010/wordprocessingInk" xmlns:wne="http://schemas.microsoft.com/office/word/2006/wordml" xmlns:wps="http://schemas.microsoft.com/office/word/2010/wordprocessingShape" mc:Ignorable="w14 w15 w16se w16cid w16 w16cex w16sdtdh wp14">
+<w:ftr xmlns:wpc="http://schemas.microsoft.com/office/word/2010/wordprocessingCanvas" xmlns:cx="http://schemas.microsoft.com/office/drawing/2014/chartex" xmlns:cx1="http://schemas.microsoft.com/office/drawing/2015/9/8/chartex" xmlns:cx2="http://schemas.microsoft.com/office/drawing/2015/10/21/chartex" xmlns:cx3="http://schemas.microsoft.com/office/drawing/2016/5/9/chartex" xmlns:cx4="http://schemas.microsoft.com/office/drawing/2016/5/10/chartex" xmlns:cx5="http://schemas.microsoft.com/office/drawing/2016/5/11/chartex" xmlns:cx6="http://schemas.microsoft.com/office/drawing/2016/5/12/chartex" xmlns:cx7="http://schemas.microsoft.com/office/drawing/2016/5/13/chartex" xmlns:cx8="http://schemas.microsoft.com/office/drawing/2016/5/14/chartex" xmlns:mc="http://schemas.openxmlformats.org/markup-compatibility/2006" xmlns:aink="http://schemas.microsoft.com/office/drawing/2016/ink" xmlns:am3d="http://schemas.microsoft.com/office/drawing/2017/model3d" xmlns:o="urn:schemas-microsoft-com:office:office" xmlns:oel="http://schemas.microsoft.com/office/2019/extlst" xmlns:r="http://schemas.openxmlformats.org/officeDocument/2006/relationships" xmlns:m="http://schemas.openxmlformats.org/officeDocument/2006/math" xmlns:v="urn:schemas-microsoft-com:vml" xmlns:wp14="http://schemas.microsoft.com/office/word/2010/wordprocessingDrawing" xmlns:wp="http://schemas.openxmlformats.org/drawingml/2006/wordprocessingDrawing" xmlns:w10="urn:schemas-microsoft-com:office:word" xmlns:w="http://schemas.openxmlformats.org/wordprocessingml/2006/main" xmlns:w14="http://schemas.microsoft.com/office/word/2010/wordml" xmlns:w15="http://schemas.microsoft.com/office/word/2012/wordml" xmlns:w16cex="http://schemas.microsoft.com/office/word/2018/wordml/cex" xmlns:w16cid="http://schemas.microsoft.com/office/word/2016/wordml/cid" xmlns:w16="http://schemas.microsoft.com/office/word/2018/wordml" xmlns:w16du="http://schemas.microsoft.com/office/word/2023/wordml/word16du" xmlns:w16sdtdh="http://schemas.microsoft.com/office/word/2020/wordml/sdtdatahash" xmlns:w16se="http://schemas.microsoft.com/office/word/2015/wordml/symex" xmlns:wpg="http://schemas.microsoft.com/office/word/2010/wordprocessingGroup" xmlns:wpi="http://schemas.microsoft.com/office/word/2010/wordprocessingInk" xmlns:wne="http://schemas.microsoft.com/office/word/2006/wordml" xmlns:wps="http://schemas.microsoft.com/office/word/2010/wordprocessingShape" mc:Ignorable="w14 w15 w16se w16cid w16 w16cex w16sdtdh w16du wp14">
   <w:sdt>
     <w:sdtPr>
       <w:id w:val="222182392"/>
@@ -9974,7 +10272,7 @@
 </file>
 
 <file path=word/footnotes.xml><?xml version="1.0" encoding="utf-8"?>
-<w:footnotes xmlns:wpc="http://schemas.microsoft.com/office/word/2010/wordprocessingCanvas" xmlns:cx="http://schemas.microsoft.com/office/drawing/2014/chartex" xmlns:cx1="http://schemas.microsoft.com/office/drawing/2015/9/8/chartex" xmlns:cx2="http://schemas.microsoft.com/office/drawing/2015/10/21/chartex" xmlns:cx3="http://schemas.microsoft.com/office/drawing/2016/5/9/chartex" xmlns:cx4="http://schemas.microsoft.com/office/drawing/2016/5/10/chartex" xmlns:cx5="http://schemas.microsoft.com/office/drawing/2016/5/11/chartex" xmlns:cx6="http://schemas.microsoft.com/office/drawing/2016/5/12/chartex" xmlns:cx7="http://schemas.microsoft.com/office/drawing/2016/5/13/chartex" xmlns:cx8="http://schemas.microsoft.com/office/drawing/2016/5/14/chartex" xmlns:mc="http://schemas.openxmlformats.org/markup-compatibility/2006" xmlns:aink="http://schemas.microsoft.com/office/drawing/2016/ink" xmlns:am3d="http://schemas.microsoft.com/office/drawing/2017/model3d" xmlns:o="urn:schemas-microsoft-com:office:office" xmlns:oel="http://schemas.microsoft.com/office/2019/extlst" xmlns:r="http://schemas.openxmlformats.org/officeDocument/2006/relationships" xmlns:m="http://schemas.openxmlformats.org/officeDocument/2006/math" xmlns:v="urn:schemas-microsoft-com:vml" xmlns:wp14="http://schemas.microsoft.com/office/word/2010/wordprocessingDrawing" xmlns:wp="http://schemas.openxmlformats.org/drawingml/2006/wordprocessingDrawing" xmlns:w10="urn:schemas-microsoft-com:office:word" xmlns:w="http://schemas.openxmlformats.org/wordprocessingml/2006/main" xmlns:w14="http://schemas.microsoft.com/office/word/2010/wordml" xmlns:w15="http://schemas.microsoft.com/office/word/2012/wordml" xmlns:w16cex="http://schemas.microsoft.com/office/word/2018/wordml/cex" xmlns:w16cid="http://schemas.microsoft.com/office/word/2016/wordml/cid" xmlns:w16="http://schemas.microsoft.com/office/word/2018/wordml" xmlns:w16sdtdh="http://schemas.microsoft.com/office/word/2020/wordml/sdtdatahash" xmlns:w16se="http://schemas.microsoft.com/office/word/2015/wordml/symex" xmlns:wpg="http://schemas.microsoft.com/office/word/2010/wordprocessingGroup" xmlns:wpi="http://schemas.microsoft.com/office/word/2010/wordprocessingInk" xmlns:wne="http://schemas.microsoft.com/office/word/2006/wordml" xmlns:wps="http://schemas.microsoft.com/office/word/2010/wordprocessingShape" mc:Ignorable="w14 w15 w16se w16cid w16 w16cex w16sdtdh wp14">
+<w:footnotes xmlns:wpc="http://schemas.microsoft.com/office/word/2010/wordprocessingCanvas" xmlns:cx="http://schemas.microsoft.com/office/drawing/2014/chartex" xmlns:cx1="http://schemas.microsoft.com/office/drawing/2015/9/8/chartex" xmlns:cx2="http://schemas.microsoft.com/office/drawing/2015/10/21/chartex" xmlns:cx3="http://schemas.microsoft.com/office/drawing/2016/5/9/chartex" xmlns:cx4="http://schemas.microsoft.com/office/drawing/2016/5/10/chartex" xmlns:cx5="http://schemas.microsoft.com/office/drawing/2016/5/11/chartex" xmlns:cx6="http://schemas.microsoft.com/office/drawing/2016/5/12/chartex" xmlns:cx7="http://schemas.microsoft.com/office/drawing/2016/5/13/chartex" xmlns:cx8="http://schemas.microsoft.com/office/drawing/2016/5/14/chartex" xmlns:mc="http://schemas.openxmlformats.org/markup-compatibility/2006" xmlns:aink="http://schemas.microsoft.com/office/drawing/2016/ink" xmlns:am3d="http://schemas.microsoft.com/office/drawing/2017/model3d" xmlns:o="urn:schemas-microsoft-com:office:office" xmlns:oel="http://schemas.microsoft.com/office/2019/extlst" xmlns:r="http://schemas.openxmlformats.org/officeDocument/2006/relationships" xmlns:m="http://schemas.openxmlformats.org/officeDocument/2006/math" xmlns:v="urn:schemas-microsoft-com:vml" xmlns:wp14="http://schemas.microsoft.com/office/word/2010/wordprocessingDrawing" xmlns:wp="http://schemas.openxmlformats.org/drawingml/2006/wordprocessingDrawing" xmlns:w10="urn:schemas-microsoft-com:office:word" xmlns:w="http://schemas.openxmlformats.org/wordprocessingml/2006/main" xmlns:w14="http://schemas.microsoft.com/office/word/2010/wordml" xmlns:w15="http://schemas.microsoft.com/office/word/2012/wordml" xmlns:w16cex="http://schemas.microsoft.com/office/word/2018/wordml/cex" xmlns:w16cid="http://schemas.microsoft.com/office/word/2016/wordml/cid" xmlns:w16="http://schemas.microsoft.com/office/word/2018/wordml" xmlns:w16du="http://schemas.microsoft.com/office/word/2023/wordml/word16du" xmlns:w16sdtdh="http://schemas.microsoft.com/office/word/2020/wordml/sdtdatahash" xmlns:w16se="http://schemas.microsoft.com/office/word/2015/wordml/symex" xmlns:wpg="http://schemas.microsoft.com/office/word/2010/wordprocessingGroup" xmlns:wpi="http://schemas.microsoft.com/office/word/2010/wordprocessingInk" xmlns:wne="http://schemas.microsoft.com/office/word/2006/wordml" xmlns:wps="http://schemas.microsoft.com/office/word/2010/wordprocessingShape" mc:Ignorable="w14 w15 w16se w16cid w16 w16cex w16sdtdh w16du wp14">
   <w:footnote w:type="separator" w:id="-1">
     <w:p>
       <w:pPr>
@@ -9999,7 +10297,7 @@
 </file>
 
 <file path=word/header1.xml><?xml version="1.0" encoding="utf-8"?>
-<w:hdr xmlns:wpc="http://schemas.microsoft.com/office/word/2010/wordprocessingCanvas" xmlns:cx="http://schemas.microsoft.com/office/drawing/2014/chartex" xmlns:cx1="http://schemas.microsoft.com/office/drawing/2015/9/8/chartex" xmlns:cx2="http://schemas.microsoft.com/office/drawing/2015/10/21/chartex" xmlns:cx3="http://schemas.microsoft.com/office/drawing/2016/5/9/chartex" xmlns:cx4="http://schemas.microsoft.com/office/drawing/2016/5/10/chartex" xmlns:cx5="http://schemas.microsoft.com/office/drawing/2016/5/11/chartex" xmlns:cx6="http://schemas.microsoft.com/office/drawing/2016/5/12/chartex" xmlns:cx7="http://schemas.microsoft.com/office/drawing/2016/5/13/chartex" xmlns:cx8="http://schemas.microsoft.com/office/drawing/2016/5/14/chartex" xmlns:mc="http://schemas.openxmlformats.org/markup-compatibility/2006" xmlns:aink="http://schemas.microsoft.com/office/drawing/2016/ink" xmlns:am3d="http://schemas.microsoft.com/office/drawing/2017/model3d" xmlns:o="urn:schemas-microsoft-com:office:office" xmlns:oel="http://schemas.microsoft.com/office/2019/extlst" xmlns:r="http://schemas.openxmlformats.org/officeDocument/2006/relationships" xmlns:m="http://schemas.openxmlformats.org/officeDocument/2006/math" xmlns:v="urn:schemas-microsoft-com:vml" xmlns:wp14="http://schemas.microsoft.com/office/word/2010/wordprocessingDrawing" xmlns:wp="http://schemas.openxmlformats.org/drawingml/2006/wordprocessingDrawing" xmlns:w10="urn:schemas-microsoft-com:office:word" xmlns:w="http://schemas.openxmlformats.org/wordprocessingml/2006/main" xmlns:w14="http://schemas.microsoft.com/office/word/2010/wordml" xmlns:w15="http://schemas.microsoft.com/office/word/2012/wordml" xmlns:w16cex="http://schemas.microsoft.com/office/word/2018/wordml/cex" xmlns:w16cid="http://schemas.microsoft.com/office/word/2016/wordml/cid" xmlns:w16="http://schemas.microsoft.com/office/word/2018/wordml" xmlns:w16sdtdh="http://schemas.microsoft.com/office/word/2020/wordml/sdtdatahash" xmlns:w16se="http://schemas.microsoft.com/office/word/2015/wordml/symex" xmlns:wpg="http://schemas.microsoft.com/office/word/2010/wordprocessingGroup" xmlns:wpi="http://schemas.microsoft.com/office/word/2010/wordprocessingInk" xmlns:wne="http://schemas.microsoft.com/office/word/2006/wordml" xmlns:wps="http://schemas.microsoft.com/office/word/2010/wordprocessingShape" mc:Ignorable="w14 w15 w16se w16cid w16 w16cex w16sdtdh wp14">
+<w:hdr xmlns:wpc="http://schemas.microsoft.com/office/word/2010/wordprocessingCanvas" xmlns:cx="http://schemas.microsoft.com/office/drawing/2014/chartex" xmlns:cx1="http://schemas.microsoft.com/office/drawing/2015/9/8/chartex" xmlns:cx2="http://schemas.microsoft.com/office/drawing/2015/10/21/chartex" xmlns:cx3="http://schemas.microsoft.com/office/drawing/2016/5/9/chartex" xmlns:cx4="http://schemas.microsoft.com/office/drawing/2016/5/10/chartex" xmlns:cx5="http://schemas.microsoft.com/office/drawing/2016/5/11/chartex" xmlns:cx6="http://schemas.microsoft.com/office/drawing/2016/5/12/chartex" xmlns:cx7="http://schemas.microsoft.com/office/drawing/2016/5/13/chartex" xmlns:cx8="http://schemas.microsoft.com/office/drawing/2016/5/14/chartex" xmlns:mc="http://schemas.openxmlformats.org/markup-compatibility/2006" xmlns:aink="http://schemas.microsoft.com/office/drawing/2016/ink" xmlns:am3d="http://schemas.microsoft.com/office/drawing/2017/model3d" xmlns:o="urn:schemas-microsoft-com:office:office" xmlns:oel="http://schemas.microsoft.com/office/2019/extlst" xmlns:r="http://schemas.openxmlformats.org/officeDocument/2006/relationships" xmlns:m="http://schemas.openxmlformats.org/officeDocument/2006/math" xmlns:v="urn:schemas-microsoft-com:vml" xmlns:wp14="http://schemas.microsoft.com/office/word/2010/wordprocessingDrawing" xmlns:wp="http://schemas.openxmlformats.org/drawingml/2006/wordprocessingDrawing" xmlns:w10="urn:schemas-microsoft-com:office:word" xmlns:w="http://schemas.openxmlformats.org/wordprocessingml/2006/main" xmlns:w14="http://schemas.microsoft.com/office/word/2010/wordml" xmlns:w15="http://schemas.microsoft.com/office/word/2012/wordml" xmlns:w16cex="http://schemas.microsoft.com/office/word/2018/wordml/cex" xmlns:w16cid="http://schemas.microsoft.com/office/word/2016/wordml/cid" xmlns:w16="http://schemas.microsoft.com/office/word/2018/wordml" xmlns:w16du="http://schemas.microsoft.com/office/word/2023/wordml/word16du" xmlns:w16sdtdh="http://schemas.microsoft.com/office/word/2020/wordml/sdtdatahash" xmlns:w16se="http://schemas.microsoft.com/office/word/2015/wordml/symex" xmlns:wpg="http://schemas.microsoft.com/office/word/2010/wordprocessingGroup" xmlns:wpi="http://schemas.microsoft.com/office/word/2010/wordprocessingInk" xmlns:wne="http://schemas.microsoft.com/office/word/2006/wordml" xmlns:wps="http://schemas.microsoft.com/office/word/2010/wordprocessingShape" mc:Ignorable="w14 w15 w16se w16cid w16 w16cex w16sdtdh w16du wp14">
   <w:p>
     <w:pPr>
       <w:pStyle w:val="Header"/>
@@ -10009,7 +10307,7 @@
 </file>
 
 <file path=word/numbering.xml><?xml version="1.0" encoding="utf-8"?>
-<w:numbering xmlns:wpc="http://schemas.microsoft.com/office/word/2010/wordprocessingCanvas" xmlns:cx="http://schemas.microsoft.com/office/drawing/2014/chartex" xmlns:cx1="http://schemas.microsoft.com/office/drawing/2015/9/8/chartex" xmlns:cx2="http://schemas.microsoft.com/office/drawing/2015/10/21/chartex" xmlns:cx3="http://schemas.microsoft.com/office/drawing/2016/5/9/chartex" xmlns:cx4="http://schemas.microsoft.com/office/drawing/2016/5/10/chartex" xmlns:cx5="http://schemas.microsoft.com/office/drawing/2016/5/11/chartex" xmlns:cx6="http://schemas.microsoft.com/office/drawing/2016/5/12/chartex" xmlns:cx7="http://schemas.microsoft.com/office/drawing/2016/5/13/chartex" xmlns:cx8="http://schemas.microsoft.com/office/drawing/2016/5/14/chartex" xmlns:mc="http://schemas.openxmlformats.org/markup-compatibility/2006" xmlns:aink="http://schemas.microsoft.com/office/drawing/2016/ink" xmlns:am3d="http://schemas.microsoft.com/office/drawing/2017/model3d" xmlns:o="urn:schemas-microsoft-com:office:office" xmlns:oel="http://schemas.microsoft.com/office/2019/extlst" xmlns:r="http://schemas.openxmlformats.org/officeDocument/2006/relationships" xmlns:m="http://schemas.openxmlformats.org/officeDocument/2006/math" xmlns:v="urn:schemas-microsoft-com:vml" xmlns:wp14="http://schemas.microsoft.com/office/word/2010/wordprocessingDrawing" xmlns:wp="http://schemas.openxmlformats.org/drawingml/2006/wordprocessingDrawing" xmlns:w10="urn:schemas-microsoft-com:office:word" xmlns:w="http://schemas.openxmlformats.org/wordprocessingml/2006/main" xmlns:w14="http://schemas.microsoft.com/office/word/2010/wordml" xmlns:w15="http://schemas.microsoft.com/office/word/2012/wordml" xmlns:w16cex="http://schemas.microsoft.com/office/word/2018/wordml/cex" xmlns:w16cid="http://schemas.microsoft.com/office/word/2016/wordml/cid" xmlns:w16="http://schemas.microsoft.com/office/word/2018/wordml" xmlns:w16sdtdh="http://schemas.microsoft.com/office/word/2020/wordml/sdtdatahash" xmlns:w16se="http://schemas.microsoft.com/office/word/2015/wordml/symex" xmlns:wpg="http://schemas.microsoft.com/office/word/2010/wordprocessingGroup" xmlns:wpi="http://schemas.microsoft.com/office/word/2010/wordprocessingInk" xmlns:wne="http://schemas.microsoft.com/office/word/2006/wordml" xmlns:wps="http://schemas.microsoft.com/office/word/2010/wordprocessingShape" mc:Ignorable="w14 w15 w16se w16cid w16 w16cex w16sdtdh wp14">
+<w:numbering xmlns:wpc="http://schemas.microsoft.com/office/word/2010/wordprocessingCanvas" xmlns:cx="http://schemas.microsoft.com/office/drawing/2014/chartex" xmlns:cx1="http://schemas.microsoft.com/office/drawing/2015/9/8/chartex" xmlns:cx2="http://schemas.microsoft.com/office/drawing/2015/10/21/chartex" xmlns:cx3="http://schemas.microsoft.com/office/drawing/2016/5/9/chartex" xmlns:cx4="http://schemas.microsoft.com/office/drawing/2016/5/10/chartex" xmlns:cx5="http://schemas.microsoft.com/office/drawing/2016/5/11/chartex" xmlns:cx6="http://schemas.microsoft.com/office/drawing/2016/5/12/chartex" xmlns:cx7="http://schemas.microsoft.com/office/drawing/2016/5/13/chartex" xmlns:cx8="http://schemas.microsoft.com/office/drawing/2016/5/14/chartex" xmlns:mc="http://schemas.openxmlformats.org/markup-compatibility/2006" xmlns:aink="http://schemas.microsoft.com/office/drawing/2016/ink" xmlns:am3d="http://schemas.microsoft.com/office/drawing/2017/model3d" xmlns:o="urn:schemas-microsoft-com:office:office" xmlns:oel="http://schemas.microsoft.com/office/2019/extlst" xmlns:r="http://schemas.openxmlformats.org/officeDocument/2006/relationships" xmlns:m="http://schemas.openxmlformats.org/officeDocument/2006/math" xmlns:v="urn:schemas-microsoft-com:vml" xmlns:wp14="http://schemas.microsoft.com/office/word/2010/wordprocessingDrawing" xmlns:wp="http://schemas.openxmlformats.org/drawingml/2006/wordprocessingDrawing" xmlns:w10="urn:schemas-microsoft-com:office:word" xmlns:w="http://schemas.openxmlformats.org/wordprocessingml/2006/main" xmlns:w14="http://schemas.microsoft.com/office/word/2010/wordml" xmlns:w15="http://schemas.microsoft.com/office/word/2012/wordml" xmlns:w16cex="http://schemas.microsoft.com/office/word/2018/wordml/cex" xmlns:w16cid="http://schemas.microsoft.com/office/word/2016/wordml/cid" xmlns:w16="http://schemas.microsoft.com/office/word/2018/wordml" xmlns:w16du="http://schemas.microsoft.com/office/word/2023/wordml/word16du" xmlns:w16sdtdh="http://schemas.microsoft.com/office/word/2020/wordml/sdtdatahash" xmlns:w16se="http://schemas.microsoft.com/office/word/2015/wordml/symex" xmlns:wpg="http://schemas.microsoft.com/office/word/2010/wordprocessingGroup" xmlns:wpi="http://schemas.microsoft.com/office/word/2010/wordprocessingInk" xmlns:wne="http://schemas.microsoft.com/office/word/2006/wordml" xmlns:wps="http://schemas.microsoft.com/office/word/2010/wordprocessingShape" mc:Ignorable="w14 w15 w16se w16cid w16 w16cex w16sdtdh w16du wp14">
   <w:abstractNum w:abstractNumId="0" w15:restartNumberingAfterBreak="0">
     <w:nsid w:val="08CB0D86"/>
     <w:multiLevelType w:val="hybridMultilevel"/>
@@ -11214,6 +11512,118 @@
     </w:lvl>
   </w:abstractNum>
   <w:abstractNum w:abstractNumId="13" w15:restartNumberingAfterBreak="0">
+    <w:nsid w:val="52D91B91"/>
+    <w:multiLevelType w:val="hybridMultilevel"/>
+    <w:tmpl w:val="749AD4FE"/>
+    <w:lvl w:ilvl="0" w:tplc="B6F67622">
+      <w:numFmt w:val="bullet"/>
+      <w:lvlText w:val=""/>
+      <w:lvlJc w:val="left"/>
+      <w:pPr>
+        <w:ind w:left="720" w:hanging="360"/>
+      </w:pPr>
+      <w:rPr>
+        <w:rFonts w:ascii="Symbol" w:eastAsiaTheme="minorEastAsia" w:hAnsi="Symbol" w:cstheme="minorBidi" w:hint="default"/>
+      </w:rPr>
+    </w:lvl>
+    <w:lvl w:ilvl="1" w:tplc="04090003" w:tentative="1">
+      <w:start w:val="1"/>
+      <w:numFmt w:val="bullet"/>
+      <w:lvlText w:val="o"/>
+      <w:lvlJc w:val="left"/>
+      <w:pPr>
+        <w:ind w:left="1440" w:hanging="360"/>
+      </w:pPr>
+      <w:rPr>
+        <w:rFonts w:ascii="Courier New" w:hAnsi="Courier New" w:cs="Courier New" w:hint="default"/>
+      </w:rPr>
+    </w:lvl>
+    <w:lvl w:ilvl="2" w:tplc="04090005" w:tentative="1">
+      <w:start w:val="1"/>
+      <w:numFmt w:val="bullet"/>
+      <w:lvlText w:val=""/>
+      <w:lvlJc w:val="left"/>
+      <w:pPr>
+        <w:ind w:left="2160" w:hanging="360"/>
+      </w:pPr>
+      <w:rPr>
+        <w:rFonts w:ascii="Wingdings" w:hAnsi="Wingdings" w:hint="default"/>
+      </w:rPr>
+    </w:lvl>
+    <w:lvl w:ilvl="3" w:tplc="04090001" w:tentative="1">
+      <w:start w:val="1"/>
+      <w:numFmt w:val="bullet"/>
+      <w:lvlText w:val=""/>
+      <w:lvlJc w:val="left"/>
+      <w:pPr>
+        <w:ind w:left="2880" w:hanging="360"/>
+      </w:pPr>
+      <w:rPr>
+        <w:rFonts w:ascii="Symbol" w:hAnsi="Symbol" w:hint="default"/>
+      </w:rPr>
+    </w:lvl>
+    <w:lvl w:ilvl="4" w:tplc="04090003" w:tentative="1">
+      <w:start w:val="1"/>
+      <w:numFmt w:val="bullet"/>
+      <w:lvlText w:val="o"/>
+      <w:lvlJc w:val="left"/>
+      <w:pPr>
+        <w:ind w:left="3600" w:hanging="360"/>
+      </w:pPr>
+      <w:rPr>
+        <w:rFonts w:ascii="Courier New" w:hAnsi="Courier New" w:cs="Courier New" w:hint="default"/>
+      </w:rPr>
+    </w:lvl>
+    <w:lvl w:ilvl="5" w:tplc="04090005" w:tentative="1">
+      <w:start w:val="1"/>
+      <w:numFmt w:val="bullet"/>
+      <w:lvlText w:val=""/>
+      <w:lvlJc w:val="left"/>
+      <w:pPr>
+        <w:ind w:left="4320" w:hanging="360"/>
+      </w:pPr>
+      <w:rPr>
+        <w:rFonts w:ascii="Wingdings" w:hAnsi="Wingdings" w:hint="default"/>
+      </w:rPr>
+    </w:lvl>
+    <w:lvl w:ilvl="6" w:tplc="04090001" w:tentative="1">
+      <w:start w:val="1"/>
+      <w:numFmt w:val="bullet"/>
+      <w:lvlText w:val=""/>
+      <w:lvlJc w:val="left"/>
+      <w:pPr>
+        <w:ind w:left="5040" w:hanging="360"/>
+      </w:pPr>
+      <w:rPr>
+        <w:rFonts w:ascii="Symbol" w:hAnsi="Symbol" w:hint="default"/>
+      </w:rPr>
+    </w:lvl>
+    <w:lvl w:ilvl="7" w:tplc="04090003" w:tentative="1">
+      <w:start w:val="1"/>
+      <w:numFmt w:val="bullet"/>
+      <w:lvlText w:val="o"/>
+      <w:lvlJc w:val="left"/>
+      <w:pPr>
+        <w:ind w:left="5760" w:hanging="360"/>
+      </w:pPr>
+      <w:rPr>
+        <w:rFonts w:ascii="Courier New" w:hAnsi="Courier New" w:cs="Courier New" w:hint="default"/>
+      </w:rPr>
+    </w:lvl>
+    <w:lvl w:ilvl="8" w:tplc="04090005" w:tentative="1">
+      <w:start w:val="1"/>
+      <w:numFmt w:val="bullet"/>
+      <w:lvlText w:val=""/>
+      <w:lvlJc w:val="left"/>
+      <w:pPr>
+        <w:ind w:left="6480" w:hanging="360"/>
+      </w:pPr>
+      <w:rPr>
+        <w:rFonts w:ascii="Wingdings" w:hAnsi="Wingdings" w:hint="default"/>
+      </w:rPr>
+    </w:lvl>
+  </w:abstractNum>
+  <w:abstractNum w:abstractNumId="14" w15:restartNumberingAfterBreak="0">
     <w:nsid w:val="53AC3885"/>
     <w:multiLevelType w:val="hybridMultilevel"/>
     <w:tmpl w:val="117AB286"/>
@@ -11326,7 +11736,7 @@
       </w:rPr>
     </w:lvl>
   </w:abstractNum>
-  <w:abstractNum w:abstractNumId="14" w15:restartNumberingAfterBreak="0">
+  <w:abstractNum w:abstractNumId="15" w15:restartNumberingAfterBreak="0">
     <w:nsid w:val="62DC4B6F"/>
     <w:multiLevelType w:val="hybridMultilevel"/>
     <w:tmpl w:val="60925136"/>
@@ -11415,7 +11825,7 @@
       </w:pPr>
     </w:lvl>
   </w:abstractNum>
-  <w:abstractNum w:abstractNumId="15" w15:restartNumberingAfterBreak="0">
+  <w:abstractNum w:abstractNumId="16" w15:restartNumberingAfterBreak="0">
     <w:nsid w:val="69B3362E"/>
     <w:multiLevelType w:val="hybridMultilevel"/>
     <w:tmpl w:val="DC624398"/>
@@ -11504,7 +11914,7 @@
       </w:pPr>
     </w:lvl>
   </w:abstractNum>
-  <w:abstractNum w:abstractNumId="16" w15:restartNumberingAfterBreak="0">
+  <w:abstractNum w:abstractNumId="17" w15:restartNumberingAfterBreak="0">
     <w:nsid w:val="6B225705"/>
     <w:multiLevelType w:val="hybridMultilevel"/>
     <w:tmpl w:val="B2CA95AE"/>
@@ -11593,7 +12003,7 @@
       </w:pPr>
     </w:lvl>
   </w:abstractNum>
-  <w:abstractNum w:abstractNumId="17" w15:restartNumberingAfterBreak="0">
+  <w:abstractNum w:abstractNumId="18" w15:restartNumberingAfterBreak="0">
     <w:nsid w:val="7315412F"/>
     <w:multiLevelType w:val="hybridMultilevel"/>
     <w:tmpl w:val="060C5FDC"/>
@@ -11682,7 +12092,7 @@
       </w:pPr>
     </w:lvl>
   </w:abstractNum>
-  <w:abstractNum w:abstractNumId="18" w15:restartNumberingAfterBreak="0">
+  <w:abstractNum w:abstractNumId="19" w15:restartNumberingAfterBreak="0">
     <w:nsid w:val="734164F5"/>
     <w:multiLevelType w:val="hybridMultilevel"/>
     <w:tmpl w:val="7398FF68"/>
@@ -11771,7 +12181,7 @@
       </w:pPr>
     </w:lvl>
   </w:abstractNum>
-  <w:abstractNum w:abstractNumId="19" w15:restartNumberingAfterBreak="0">
+  <w:abstractNum w:abstractNumId="20" w15:restartNumberingAfterBreak="0">
     <w:nsid w:val="7ECB17F3"/>
     <w:multiLevelType w:val="hybridMultilevel"/>
     <w:tmpl w:val="898E9DB6"/>
@@ -11861,10 +12271,10 @@
     </w:lvl>
   </w:abstractNum>
   <w:num w:numId="1" w16cid:durableId="233592972">
-    <w:abstractNumId w:val="13"/>
+    <w:abstractNumId w:val="14"/>
   </w:num>
   <w:num w:numId="2" w16cid:durableId="1348365614">
-    <w:abstractNumId w:val="18"/>
+    <w:abstractNumId w:val="19"/>
   </w:num>
   <w:num w:numId="3" w16cid:durableId="1533877663">
     <w:abstractNumId w:val="2"/>
@@ -11879,7 +12289,7 @@
     <w:abstractNumId w:val="8"/>
   </w:num>
   <w:num w:numId="7" w16cid:durableId="1775317990">
-    <w:abstractNumId w:val="14"/>
+    <w:abstractNumId w:val="15"/>
   </w:num>
   <w:num w:numId="8" w16cid:durableId="650528320">
     <w:abstractNumId w:val="3"/>
@@ -11888,7 +12298,7 @@
     <w:abstractNumId w:val="1"/>
   </w:num>
   <w:num w:numId="10" w16cid:durableId="1354455511">
-    <w:abstractNumId w:val="16"/>
+    <w:abstractNumId w:val="17"/>
   </w:num>
   <w:num w:numId="11" w16cid:durableId="2000108445">
     <w:abstractNumId w:val="0"/>
@@ -11900,10 +12310,10 @@
     <w:abstractNumId w:val="6"/>
   </w:num>
   <w:num w:numId="14" w16cid:durableId="620380582">
-    <w:abstractNumId w:val="19"/>
+    <w:abstractNumId w:val="20"/>
   </w:num>
   <w:num w:numId="15" w16cid:durableId="1834225066">
-    <w:abstractNumId w:val="15"/>
+    <w:abstractNumId w:val="16"/>
   </w:num>
   <w:num w:numId="16" w16cid:durableId="338774713">
     <w:abstractNumId w:val="12"/>
@@ -11912,7 +12322,7 @@
     <w:abstractNumId w:val="4"/>
   </w:num>
   <w:num w:numId="18" w16cid:durableId="2068215267">
-    <w:abstractNumId w:val="17"/>
+    <w:abstractNumId w:val="18"/>
   </w:num>
   <w:num w:numId="19" w16cid:durableId="298458004">
     <w:abstractNumId w:val="9"/>
@@ -11920,11 +12330,14 @@
   <w:num w:numId="20" w16cid:durableId="1708869705">
     <w:abstractNumId w:val="10"/>
   </w:num>
+  <w:num w:numId="21" w16cid:durableId="1555582089">
+    <w:abstractNumId w:val="13"/>
+  </w:num>
 </w:numbering>
 </file>
 
 <file path=word/styles.xml><?xml version="1.0" encoding="utf-8"?>
-<w:styles xmlns:mc="http://schemas.openxmlformats.org/markup-compatibility/2006" xmlns:r="http://schemas.openxmlformats.org/officeDocument/2006/relationships" xmlns:w="http://schemas.openxmlformats.org/wordprocessingml/2006/main" xmlns:w14="http://schemas.microsoft.com/office/word/2010/wordml" xmlns:w15="http://schemas.microsoft.com/office/word/2012/wordml" xmlns:w16cex="http://schemas.microsoft.com/office/word/2018/wordml/cex" xmlns:w16cid="http://schemas.microsoft.com/office/word/2016/wordml/cid" xmlns:w16="http://schemas.microsoft.com/office/word/2018/wordml" xmlns:w16sdtdh="http://schemas.microsoft.com/office/word/2020/wordml/sdtdatahash" xmlns:w16se="http://schemas.microsoft.com/office/word/2015/wordml/symex" mc:Ignorable="w14 w15 w16se w16cid w16 w16cex w16sdtdh">
+<w:styles xmlns:mc="http://schemas.openxmlformats.org/markup-compatibility/2006" xmlns:r="http://schemas.openxmlformats.org/officeDocument/2006/relationships" xmlns:w="http://schemas.openxmlformats.org/wordprocessingml/2006/main" xmlns:w14="http://schemas.microsoft.com/office/word/2010/wordml" xmlns:w15="http://schemas.microsoft.com/office/word/2012/wordml" xmlns:w16cex="http://schemas.microsoft.com/office/word/2018/wordml/cex" xmlns:w16cid="http://schemas.microsoft.com/office/word/2016/wordml/cid" xmlns:w16="http://schemas.microsoft.com/office/word/2018/wordml" xmlns:w16du="http://schemas.microsoft.com/office/word/2023/wordml/word16du" xmlns:w16sdtdh="http://schemas.microsoft.com/office/word/2020/wordml/sdtdatahash" xmlns:w16se="http://schemas.microsoft.com/office/word/2015/wordml/symex" mc:Ignorable="w14 w15 w16se w16cid w16 w16cex w16sdtdh w16du">
   <w:docDefaults>
     <w:rPrDefault>
       <w:rPr>

</xml_diff>

<commit_message>
Docs: Corrections thanks to Fabrizio
</commit_message>
<xml_diff>
--- a/Docs/Autoflight_and_DFGS.docx
+++ b/Docs/Autoflight_and_DFGS.docx
@@ -111,7 +111,7 @@
           <w:sz w:val="24"/>
           <w:szCs w:val="24"/>
         </w:rPr>
-        <w:t>5/23/2024</w:t>
+        <w:t>6/2/2024</w:t>
       </w:r>
       <w:r>
         <w:rPr>
@@ -1771,10 +1771,22 @@
         <w:t xml:space="preserve">(PFD) </w:t>
       </w:r>
       <w:r>
-        <w:t>or Attitude Indicator</w:t>
-      </w:r>
-      <w:r>
-        <w:t xml:space="preserve"> (AI)</w:t>
+        <w:t xml:space="preserve">or Attitude </w:t>
+      </w:r>
+      <w:r>
+        <w:t xml:space="preserve">Director </w:t>
+      </w:r>
+      <w:r>
+        <w:t>Indicator</w:t>
+      </w:r>
+      <w:r>
+        <w:t xml:space="preserve"> (A</w:t>
+      </w:r>
+      <w:r>
+        <w:t>D</w:t>
+      </w:r>
+      <w:r>
+        <w:t>I)</w:t>
       </w:r>
       <w:r>
         <w:softHyphen/>
@@ -4028,7 +4040,7 @@
         <mc:AlternateContent>
           <mc:Choice Requires="wps">
             <w:drawing>
-              <wp:anchor distT="0" distB="0" distL="114300" distR="114300" simplePos="0" relativeHeight="251661312" behindDoc="0" locked="0" layoutInCell="1" allowOverlap="1" wp14:anchorId="5AD64959" wp14:editId="1A678182">
+              <wp:anchor distT="0" distB="0" distL="114300" distR="114300" simplePos="0" relativeHeight="251661312" behindDoc="0" locked="0" layoutInCell="1" allowOverlap="1" wp14:anchorId="5AD64959" wp14:editId="0C9DAA5A">
                 <wp:simplePos x="0" y="0"/>
                 <wp:positionH relativeFrom="margin">
                   <wp:posOffset>5499882</wp:posOffset>
@@ -4126,7 +4138,7 @@
         <mc:AlternateContent>
           <mc:Choice Requires="wps">
             <w:drawing>
-              <wp:anchor distT="0" distB="0" distL="114300" distR="114300" simplePos="0" relativeHeight="251659264" behindDoc="0" locked="0" layoutInCell="1" allowOverlap="1" wp14:anchorId="02FBA687" wp14:editId="6741BAC0">
+              <wp:anchor distT="0" distB="0" distL="114300" distR="114300" simplePos="0" relativeHeight="251659264" behindDoc="0" locked="0" layoutInCell="1" allowOverlap="1" wp14:anchorId="02FBA687" wp14:editId="48048392">
                 <wp:simplePos x="0" y="0"/>
                 <wp:positionH relativeFrom="margin">
                   <wp:posOffset>54122</wp:posOffset>
@@ -4224,7 +4236,7 @@
         <mc:AlternateContent>
           <mc:Choice Requires="wps">
             <w:drawing>
-              <wp:anchor distT="0" distB="0" distL="114300" distR="114300" simplePos="0" relativeHeight="251702272" behindDoc="0" locked="0" layoutInCell="1" allowOverlap="1" wp14:anchorId="51DF868F" wp14:editId="2F022825">
+              <wp:anchor distT="0" distB="0" distL="114300" distR="114300" simplePos="0" relativeHeight="251702272" behindDoc="0" locked="0" layoutInCell="1" allowOverlap="1" wp14:anchorId="51DF868F" wp14:editId="703854DF">
                 <wp:simplePos x="0" y="0"/>
                 <wp:positionH relativeFrom="margin">
                   <wp:posOffset>4231005</wp:posOffset>
@@ -4266,7 +4278,13 @@
                               <w:rPr>
                                 <w:color w:val="FF0000"/>
                               </w:rPr>
-                              <w:t>22</w:t>
+                              <w:t>2</w:t>
+                            </w:r>
+                            <w:r>
+                              <w:rPr>
+                                <w:color w:val="FF0000"/>
+                              </w:rPr>
+                              <w:t>3</w:t>
                             </w:r>
                           </w:p>
                         </w:txbxContent>
@@ -4304,7 +4322,13 @@
                         <w:rPr>
                           <w:color w:val="FF0000"/>
                         </w:rPr>
-                        <w:t>22</w:t>
+                        <w:t>2</w:t>
+                      </w:r>
+                      <w:r>
+                        <w:rPr>
+                          <w:color w:val="FF0000"/>
+                        </w:rPr>
+                        <w:t>3</w:t>
                       </w:r>
                     </w:p>
                   </w:txbxContent>
@@ -4322,7 +4346,7 @@
         <mc:AlternateContent>
           <mc:Choice Requires="wps">
             <w:drawing>
-              <wp:anchor distT="0" distB="0" distL="114300" distR="114300" simplePos="0" relativeHeight="251665408" behindDoc="0" locked="0" layoutInCell="1" allowOverlap="1" wp14:anchorId="2D8F324A" wp14:editId="5936C244">
+              <wp:anchor distT="0" distB="0" distL="114300" distR="114300" simplePos="0" relativeHeight="251665408" behindDoc="0" locked="0" layoutInCell="1" allowOverlap="1" wp14:anchorId="2D8F324A" wp14:editId="3C1CF13D">
                 <wp:simplePos x="0" y="0"/>
                 <wp:positionH relativeFrom="margin">
                   <wp:posOffset>392430</wp:posOffset>
@@ -4422,6 +4446,116 @@
         <w:rPr>
           <w:noProof/>
         </w:rPr>
+        <mc:AlternateContent>
+          <mc:Choice Requires="wps">
+            <w:drawing>
+              <wp:anchor distT="0" distB="0" distL="114300" distR="114300" simplePos="0" relativeHeight="251751424" behindDoc="0" locked="0" layoutInCell="1" allowOverlap="1" wp14:anchorId="407FD089" wp14:editId="114DF7DC">
+                <wp:simplePos x="0" y="0"/>
+                <wp:positionH relativeFrom="margin">
+                  <wp:posOffset>4475811</wp:posOffset>
+                </wp:positionH>
+                <wp:positionV relativeFrom="paragraph">
+                  <wp:posOffset>748030</wp:posOffset>
+                </wp:positionV>
+                <wp:extent cx="153670" cy="274320"/>
+                <wp:effectExtent l="0" t="0" r="0" b="11430"/>
+                <wp:wrapNone/>
+                <wp:docPr id="920026580" name="Text Box 4"/>
+                <wp:cNvGraphicFramePr/>
+                <a:graphic xmlns:a="http://schemas.openxmlformats.org/drawingml/2006/main">
+                  <a:graphicData uri="http://schemas.microsoft.com/office/word/2010/wordprocessingShape">
+                    <wps:wsp>
+                      <wps:cNvSpPr txBox="1"/>
+                      <wps:spPr>
+                        <a:xfrm>
+                          <a:off x="0" y="0"/>
+                          <a:ext cx="153670" cy="274320"/>
+                        </a:xfrm>
+                        <a:prstGeom prst="rect">
+                          <a:avLst/>
+                        </a:prstGeom>
+                        <a:noFill/>
+                        <a:ln w="6350">
+                          <a:noFill/>
+                        </a:ln>
+                      </wps:spPr>
+                      <wps:txbx>
+                        <w:txbxContent>
+                          <w:p>
+                            <w:pPr>
+                              <w:rPr>
+                                <w:color w:val="FF0000"/>
+                              </w:rPr>
+                            </w:pPr>
+                            <w:r>
+                              <w:rPr>
+                                <w:color w:val="FF0000"/>
+                              </w:rPr>
+                              <w:t>2</w:t>
+                            </w:r>
+                            <w:r>
+                              <w:rPr>
+                                <w:color w:val="FF0000"/>
+                              </w:rPr>
+                              <w:t>2</w:t>
+                            </w:r>
+                          </w:p>
+                        </w:txbxContent>
+                      </wps:txbx>
+                      <wps:bodyPr rot="0" spcFirstLastPara="0" vertOverflow="overflow" horzOverflow="overflow" vert="horz" wrap="square" lIns="0" tIns="0" rIns="0" bIns="0" numCol="1" spcCol="0" rtlCol="0" fromWordArt="0" anchor="t" anchorCtr="0" forceAA="0" compatLnSpc="1">
+                        <a:prstTxWarp prst="textNoShape">
+                          <a:avLst/>
+                        </a:prstTxWarp>
+                        <a:noAutofit/>
+                      </wps:bodyPr>
+                    </wps:wsp>
+                  </a:graphicData>
+                </a:graphic>
+                <wp14:sizeRelH relativeFrom="margin">
+                  <wp14:pctWidth>0</wp14:pctWidth>
+                </wp14:sizeRelH>
+                <wp14:sizeRelV relativeFrom="margin">
+                  <wp14:pctHeight>0</wp14:pctHeight>
+                </wp14:sizeRelV>
+              </wp:anchor>
+            </w:drawing>
+          </mc:Choice>
+          <mc:Fallback>
+            <w:pict>
+              <v:shape w14:anchorId="407FD089" id="_x0000_s1037" type="#_x0000_t202" style="position:absolute;margin-left:352.45pt;margin-top:58.9pt;width:12.1pt;height:21.6pt;z-index:251751424;visibility:visible;mso-wrap-style:square;mso-width-percent:0;mso-height-percent:0;mso-wrap-distance-left:9pt;mso-wrap-distance-top:0;mso-wrap-distance-right:9pt;mso-wrap-distance-bottom:0;mso-position-horizontal:absolute;mso-position-horizontal-relative:margin;mso-position-vertical:absolute;mso-position-vertical-relative:text;mso-width-percent:0;mso-height-percent:0;mso-width-relative:margin;mso-height-relative:margin;v-text-anchor:top" o:gfxdata="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" filled="f" stroked="f" strokeweight=".5pt">
+                <v:textbox inset="0,0,0,0">
+                  <w:txbxContent>
+                    <w:p>
+                      <w:pPr>
+                        <w:rPr>
+                          <w:color w:val="FF0000"/>
+                        </w:rPr>
+                      </w:pPr>
+                      <w:r>
+                        <w:rPr>
+                          <w:color w:val="FF0000"/>
+                        </w:rPr>
+                        <w:t>2</w:t>
+                      </w:r>
+                      <w:r>
+                        <w:rPr>
+                          <w:color w:val="FF0000"/>
+                        </w:rPr>
+                        <w:t>2</w:t>
+                      </w:r>
+                    </w:p>
+                  </w:txbxContent>
+                </v:textbox>
+                <w10:wrap anchorx="margin"/>
+              </v:shape>
+            </w:pict>
+          </mc:Fallback>
+        </mc:AlternateContent>
+      </w:r>
+      <w:r>
+        <w:rPr>
+          <w:noProof/>
+        </w:rPr>
         <w:drawing>
           <wp:anchor distT="0" distB="0" distL="114300" distR="114300" simplePos="0" relativeHeight="251744256" behindDoc="0" locked="0" layoutInCell="1" allowOverlap="1" wp14:anchorId="73A0DABF" wp14:editId="4AAAF406">
             <wp:simplePos x="0" y="0"/>
@@ -4549,7 +4683,7 @@
           </mc:Choice>
           <mc:Fallback>
             <w:pict>
-              <v:shape w14:anchorId="50C8FE69" id="_x0000_s1037" type="#_x0000_t202" style="position:absolute;margin-left:4.1pt;margin-top:46.6pt;width:12.1pt;height:21.6pt;z-index:251663360;visibility:visible;mso-wrap-style:square;mso-width-percent:0;mso-height-percent:0;mso-wrap-distance-left:9pt;mso-wrap-distance-top:0;mso-wrap-distance-right:9pt;mso-wrap-distance-bottom:0;mso-position-horizontal:absolute;mso-position-horizontal-relative:margin;mso-position-vertical:absolute;mso-position-vertical-relative:text;mso-width-percent:0;mso-height-percent:0;mso-width-relative:margin;mso-height-relative:margin;v-text-anchor:top" o:gfxdata="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" filled="f" stroked="f" strokeweight=".5pt">
+              <v:shape w14:anchorId="50C8FE69" id="_x0000_s1038" type="#_x0000_t202" style="position:absolute;margin-left:4.1pt;margin-top:46.6pt;width:12.1pt;height:21.6pt;z-index:251663360;visibility:visible;mso-wrap-style:square;mso-width-percent:0;mso-height-percent:0;mso-wrap-distance-left:9pt;mso-wrap-distance-top:0;mso-wrap-distance-right:9pt;mso-wrap-distance-bottom:0;mso-position-horizontal:absolute;mso-position-horizontal-relative:margin;mso-position-vertical:absolute;mso-position-vertical-relative:text;mso-width-percent:0;mso-height-percent:0;mso-width-relative:margin;mso-height-relative:margin;v-text-anchor:top" o:gfxdata="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" filled="f" stroked="f" strokeweight=".5pt">
                 <v:textbox inset="0,0,0,0">
                   <w:txbxContent>
                     <w:p>
@@ -4647,7 +4781,7 @@
           </mc:Choice>
           <mc:Fallback>
             <w:pict>
-              <v:shape w14:anchorId="0C890E40" id="_x0000_s1038" type="#_x0000_t202" style="position:absolute;margin-left:293.6pt;margin-top:68.3pt;width:12.1pt;height:21.6pt;z-index:251746304;visibility:visible;mso-wrap-style:square;mso-width-percent:0;mso-height-percent:0;mso-wrap-distance-left:9pt;mso-wrap-distance-top:0;mso-wrap-distance-right:9pt;mso-wrap-distance-bottom:0;mso-position-horizontal:absolute;mso-position-horizontal-relative:margin;mso-position-vertical:absolute;mso-position-vertical-relative:text;mso-width-percent:0;mso-height-percent:0;mso-width-relative:margin;mso-height-relative:margin;v-text-anchor:top" o:gfxdata="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" filled="f" stroked="f" strokeweight=".5pt">
+              <v:shape w14:anchorId="0C890E40" id="_x0000_s1039" type="#_x0000_t202" style="position:absolute;margin-left:293.6pt;margin-top:68.3pt;width:12.1pt;height:21.6pt;z-index:251746304;visibility:visible;mso-wrap-style:square;mso-width-percent:0;mso-height-percent:0;mso-wrap-distance-left:9pt;mso-wrap-distance-top:0;mso-wrap-distance-right:9pt;mso-wrap-distance-bottom:0;mso-position-horizontal:absolute;mso-position-horizontal-relative:margin;mso-position-vertical:absolute;mso-position-vertical-relative:text;mso-width-percent:0;mso-height-percent:0;mso-width-relative:margin;mso-height-relative:margin;v-text-anchor:top" o:gfxdata="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" filled="f" stroked="f" strokeweight=".5pt">
                 <v:textbox inset="0,0,0,0">
                   <w:txbxContent>
                     <w:p>
@@ -4745,7 +4879,7 @@
           </mc:Choice>
           <mc:Fallback>
             <w:pict>
-              <v:shape w14:anchorId="571555CF" id="_x0000_s1039" type="#_x0000_t202" style="position:absolute;margin-left:326.75pt;margin-top:83.75pt;width:161.85pt;height:21.6pt;z-index:251749376;visibility:visible;mso-wrap-style:square;mso-width-percent:0;mso-height-percent:0;mso-wrap-distance-left:9pt;mso-wrap-distance-top:0;mso-wrap-distance-right:9pt;mso-wrap-distance-bottom:0;mso-position-horizontal:absolute;mso-position-horizontal-relative:margin;mso-position-vertical:absolute;mso-position-vertical-relative:text;mso-width-percent:0;mso-height-percent:0;mso-width-relative:margin;mso-height-relative:margin;v-text-anchor:top" o:gfxdata="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" filled="f" stroked="f" strokeweight=".5pt">
+              <v:shape w14:anchorId="571555CF" id="_x0000_s1040" type="#_x0000_t202" style="position:absolute;margin-left:326.75pt;margin-top:83.75pt;width:161.85pt;height:21.6pt;z-index:251749376;visibility:visible;mso-wrap-style:square;mso-width-percent:0;mso-height-percent:0;mso-wrap-distance-left:9pt;mso-wrap-distance-top:0;mso-wrap-distance-right:9pt;mso-wrap-distance-bottom:0;mso-position-horizontal:absolute;mso-position-horizontal-relative:margin;mso-position-vertical:absolute;mso-position-vertical-relative:text;mso-width-percent:0;mso-height-percent:0;mso-width-relative:margin;mso-height-relative:margin;v-text-anchor:top" o:gfxdata="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" filled="f" stroked="f" strokeweight=".5pt">
                 <v:textbox inset="0,0,0,0">
                   <w:txbxContent>
                     <w:p>
@@ -4898,7 +5032,13 @@
                               <w:rPr>
                                 <w:color w:val="FF0000"/>
                               </w:rPr>
-                              <w:t>25</w:t>
+                              <w:t>2</w:t>
+                            </w:r>
+                            <w:r>
+                              <w:rPr>
+                                <w:color w:val="FF0000"/>
+                              </w:rPr>
+                              <w:t>6</w:t>
                             </w:r>
                           </w:p>
                         </w:txbxContent>
@@ -4923,7 +5063,7 @@
           </mc:Choice>
           <mc:Fallback>
             <w:pict>
-              <v:shape w14:anchorId="16B084E7" id="_x0000_s1040" type="#_x0000_t202" style="position:absolute;margin-left:418.85pt;margin-top:44.3pt;width:12.1pt;height:21.6pt;z-index:251710464;visibility:visible;mso-wrap-style:square;mso-width-percent:0;mso-height-percent:0;mso-wrap-distance-left:9pt;mso-wrap-distance-top:0;mso-wrap-distance-right:9pt;mso-wrap-distance-bottom:0;mso-position-horizontal:absolute;mso-position-horizontal-relative:margin;mso-position-vertical:absolute;mso-position-vertical-relative:text;mso-width-percent:0;mso-height-percent:0;mso-width-relative:margin;mso-height-relative:margin;v-text-anchor:top" o:gfxdata="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" filled="f" stroked="f" strokeweight=".5pt">
+              <v:shape w14:anchorId="16B084E7" id="_x0000_s1041" type="#_x0000_t202" style="position:absolute;margin-left:418.85pt;margin-top:44.3pt;width:12.1pt;height:21.6pt;z-index:251710464;visibility:visible;mso-wrap-style:square;mso-width-percent:0;mso-height-percent:0;mso-wrap-distance-left:9pt;mso-wrap-distance-top:0;mso-wrap-distance-right:9pt;mso-wrap-distance-bottom:0;mso-position-horizontal:absolute;mso-position-horizontal-relative:margin;mso-position-vertical:absolute;mso-position-vertical-relative:text;mso-width-percent:0;mso-height-percent:0;mso-width-relative:margin;mso-height-relative:margin;v-text-anchor:top" o:gfxdata="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" filled="f" stroked="f" strokeweight=".5pt">
                 <v:textbox inset="0,0,0,0">
                   <w:txbxContent>
                     <w:p>
@@ -4936,7 +5076,13 @@
                         <w:rPr>
                           <w:color w:val="FF0000"/>
                         </w:rPr>
-                        <w:t>25</w:t>
+                        <w:t>2</w:t>
+                      </w:r>
+                      <w:r>
+                        <w:rPr>
+                          <w:color w:val="FF0000"/>
+                        </w:rPr>
+                        <w:t>6</w:t>
                       </w:r>
                     </w:p>
                   </w:txbxContent>
@@ -5021,7 +5167,7 @@
           </mc:Choice>
           <mc:Fallback>
             <w:pict>
-              <v:shape w14:anchorId="1AC63150" id="_x0000_s1041" type="#_x0000_t202" style="position:absolute;margin-left:257.4pt;margin-top:57.9pt;width:12.1pt;height:21.6pt;z-index:251694080;visibility:visible;mso-wrap-style:square;mso-width-percent:0;mso-height-percent:0;mso-wrap-distance-left:9pt;mso-wrap-distance-top:0;mso-wrap-distance-right:9pt;mso-wrap-distance-bottom:0;mso-position-horizontal:absolute;mso-position-horizontal-relative:margin;mso-position-vertical:absolute;mso-position-vertical-relative:text;mso-width-percent:0;mso-height-percent:0;mso-width-relative:margin;mso-height-relative:margin;v-text-anchor:top" o:gfxdata="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" filled="f" stroked="f" strokeweight=".5pt">
+              <v:shape w14:anchorId="1AC63150" id="_x0000_s1042" type="#_x0000_t202" style="position:absolute;margin-left:257.4pt;margin-top:57.9pt;width:12.1pt;height:21.6pt;z-index:251694080;visibility:visible;mso-wrap-style:square;mso-width-percent:0;mso-height-percent:0;mso-wrap-distance-left:9pt;mso-wrap-distance-top:0;mso-wrap-distance-right:9pt;mso-wrap-distance-bottom:0;mso-position-horizontal:absolute;mso-position-horizontal-relative:margin;mso-position-vertical:absolute;mso-position-vertical-relative:text;mso-width-percent:0;mso-height-percent:0;mso-width-relative:margin;mso-height-relative:margin;v-text-anchor:top" o:gfxdata="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" filled="f" stroked="f" strokeweight=".5pt">
                 <v:textbox inset="0,0,0,0">
                   <w:txbxContent>
                     <w:p>
@@ -5119,7 +5265,7 @@
           </mc:Choice>
           <mc:Fallback>
             <w:pict>
-              <v:shape w14:anchorId="5091EBBA" id="_x0000_s1042" type="#_x0000_t202" style="position:absolute;margin-left:282.9pt;margin-top:.5pt;width:12.1pt;height:21.6pt;z-index:251696128;visibility:visible;mso-wrap-style:square;mso-width-percent:0;mso-height-percent:0;mso-wrap-distance-left:9pt;mso-wrap-distance-top:0;mso-wrap-distance-right:9pt;mso-wrap-distance-bottom:0;mso-position-horizontal:absolute;mso-position-horizontal-relative:margin;mso-position-vertical:absolute;mso-position-vertical-relative:text;mso-width-percent:0;mso-height-percent:0;mso-width-relative:margin;mso-height-relative:margin;v-text-anchor:top" o:gfxdata="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" filled="f" stroked="f" strokeweight=".5pt">
+              <v:shape w14:anchorId="5091EBBA" id="_x0000_s1043" type="#_x0000_t202" style="position:absolute;margin-left:282.9pt;margin-top:.5pt;width:12.1pt;height:21.6pt;z-index:251696128;visibility:visible;mso-wrap-style:square;mso-width-percent:0;mso-height-percent:0;mso-wrap-distance-left:9pt;mso-wrap-distance-top:0;mso-wrap-distance-right:9pt;mso-wrap-distance-bottom:0;mso-position-horizontal:absolute;mso-position-horizontal-relative:margin;mso-position-vertical:absolute;mso-position-vertical-relative:text;mso-width-percent:0;mso-height-percent:0;mso-width-relative:margin;mso-height-relative:margin;v-text-anchor:top" o:gfxdata="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" filled="f" stroked="f" strokeweight=".5pt">
                 <v:textbox inset="0,0,0,0">
                   <w:txbxContent>
                     <w:p>
@@ -5217,7 +5363,7 @@
           </mc:Choice>
           <mc:Fallback>
             <w:pict>
-              <v:shape w14:anchorId="31039DE6" id="_x0000_s1043" type="#_x0000_t202" style="position:absolute;margin-left:130.45pt;margin-top:52.15pt;width:12.1pt;height:21.6pt;z-index:251683840;visibility:visible;mso-wrap-style:square;mso-width-percent:0;mso-height-percent:0;mso-wrap-distance-left:9pt;mso-wrap-distance-top:0;mso-wrap-distance-right:9pt;mso-wrap-distance-bottom:0;mso-position-horizontal:absolute;mso-position-horizontal-relative:margin;mso-position-vertical:absolute;mso-position-vertical-relative:text;mso-width-percent:0;mso-height-percent:0;mso-width-relative:margin;mso-height-relative:margin;v-text-anchor:top" o:gfxdata="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" filled="f" stroked="f" strokeweight=".5pt">
+              <v:shape w14:anchorId="31039DE6" id="_x0000_s1044" type="#_x0000_t202" style="position:absolute;margin-left:130.45pt;margin-top:52.15pt;width:12.1pt;height:21.6pt;z-index:251683840;visibility:visible;mso-wrap-style:square;mso-width-percent:0;mso-height-percent:0;mso-wrap-distance-left:9pt;mso-wrap-distance-top:0;mso-wrap-distance-right:9pt;mso-wrap-distance-bottom:0;mso-position-horizontal:absolute;mso-position-horizontal-relative:margin;mso-position-vertical:absolute;mso-position-vertical-relative:text;mso-width-percent:0;mso-height-percent:0;mso-width-relative:margin;mso-height-relative:margin;v-text-anchor:top" o:gfxdata="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" filled="f" stroked="f" strokeweight=".5pt">
                 <v:textbox inset="0,0,0,0">
                   <w:txbxContent>
                     <w:p>
@@ -5315,7 +5461,7 @@
           </mc:Choice>
           <mc:Fallback>
             <w:pict>
-              <v:shape w14:anchorId="6E3EF3AF" id="_x0000_s1044" type="#_x0000_t202" style="position:absolute;margin-left:131.7pt;margin-top:.35pt;width:12.1pt;height:21.6pt;z-index:251679744;visibility:visible;mso-wrap-style:square;mso-width-percent:0;mso-height-percent:0;mso-wrap-distance-left:9pt;mso-wrap-distance-top:0;mso-wrap-distance-right:9pt;mso-wrap-distance-bottom:0;mso-position-horizontal:absolute;mso-position-horizontal-relative:margin;mso-position-vertical:absolute;mso-position-vertical-relative:text;mso-width-percent:0;mso-height-percent:0;mso-width-relative:margin;mso-height-relative:margin;v-text-anchor:top" o:gfxdata="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" filled="f" stroked="f" strokeweight=".5pt">
+              <v:shape w14:anchorId="6E3EF3AF" id="_x0000_s1045" type="#_x0000_t202" style="position:absolute;margin-left:131.7pt;margin-top:.35pt;width:12.1pt;height:21.6pt;z-index:251679744;visibility:visible;mso-wrap-style:square;mso-width-percent:0;mso-height-percent:0;mso-wrap-distance-left:9pt;mso-wrap-distance-top:0;mso-wrap-distance-right:9pt;mso-wrap-distance-bottom:0;mso-position-horizontal:absolute;mso-position-horizontal-relative:margin;mso-position-vertical:absolute;mso-position-vertical-relative:text;mso-width-percent:0;mso-height-percent:0;mso-width-relative:margin;mso-height-relative:margin;v-text-anchor:top" o:gfxdata="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" filled="f" stroked="f" strokeweight=".5pt">
                 <v:textbox inset="0,0,0,0">
                   <w:txbxContent>
                     <w:p>
@@ -5413,7 +5559,7 @@
           </mc:Choice>
           <mc:Fallback>
             <w:pict>
-              <v:shape w14:anchorId="36F95E94" id="_x0000_s1045" type="#_x0000_t202" style="position:absolute;margin-left:133.7pt;margin-top:26.1pt;width:12.1pt;height:21.6pt;z-index:251681792;visibility:visible;mso-wrap-style:square;mso-width-percent:0;mso-height-percent:0;mso-wrap-distance-left:9pt;mso-wrap-distance-top:0;mso-wrap-distance-right:9pt;mso-wrap-distance-bottom:0;mso-position-horizontal:absolute;mso-position-horizontal-relative:margin;mso-position-vertical:absolute;mso-position-vertical-relative:text;mso-width-percent:0;mso-height-percent:0;mso-width-relative:margin;mso-height-relative:margin;v-text-anchor:top" o:gfxdata="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" filled="f" stroked="f" strokeweight=".5pt">
+              <v:shape w14:anchorId="36F95E94" id="_x0000_s1046" type="#_x0000_t202" style="position:absolute;margin-left:133.7pt;margin-top:26.1pt;width:12.1pt;height:21.6pt;z-index:251681792;visibility:visible;mso-wrap-style:square;mso-width-percent:0;mso-height-percent:0;mso-wrap-distance-left:9pt;mso-wrap-distance-top:0;mso-wrap-distance-right:9pt;mso-wrap-distance-bottom:0;mso-position-horizontal:absolute;mso-position-horizontal-relative:margin;mso-position-vertical:absolute;mso-position-vertical-relative:text;mso-width-percent:0;mso-height-percent:0;mso-width-relative:margin;mso-height-relative:margin;v-text-anchor:top" o:gfxdata="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" filled="f" stroked="f" strokeweight=".5pt">
                 <v:textbox inset="0,0,0,0">
                   <w:txbxContent>
                     <w:p>
@@ -5511,7 +5657,7 @@
           </mc:Choice>
           <mc:Fallback>
             <w:pict>
-              <v:shape w14:anchorId="33F40013" id="_x0000_s1046" type="#_x0000_t202" style="position:absolute;margin-left:30.85pt;margin-top:51.55pt;width:12.1pt;height:21.6pt;z-index:251669504;visibility:visible;mso-wrap-style:square;mso-width-percent:0;mso-height-percent:0;mso-wrap-distance-left:9pt;mso-wrap-distance-top:0;mso-wrap-distance-right:9pt;mso-wrap-distance-bottom:0;mso-position-horizontal:absolute;mso-position-horizontal-relative:margin;mso-position-vertical:absolute;mso-position-vertical-relative:text;mso-width-percent:0;mso-height-percent:0;mso-width-relative:margin;mso-height-relative:margin;v-text-anchor:top" o:gfxdata="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" filled="f" stroked="f" strokeweight=".5pt">
+              <v:shape w14:anchorId="33F40013" id="_x0000_s1047" type="#_x0000_t202" style="position:absolute;margin-left:30.85pt;margin-top:51.55pt;width:12.1pt;height:21.6pt;z-index:251669504;visibility:visible;mso-wrap-style:square;mso-width-percent:0;mso-height-percent:0;mso-wrap-distance-left:9pt;mso-wrap-distance-top:0;mso-wrap-distance-right:9pt;mso-wrap-distance-bottom:0;mso-position-horizontal:absolute;mso-position-horizontal-relative:margin;mso-position-vertical:absolute;mso-position-vertical-relative:text;mso-width-percent:0;mso-height-percent:0;mso-width-relative:margin;mso-height-relative:margin;v-text-anchor:top" o:gfxdata="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" filled="f" stroked="f" strokeweight=".5pt">
                 <v:textbox inset="0,0,0,0">
                   <w:txbxContent>
                     <w:p>
@@ -5609,7 +5755,7 @@
           </mc:Choice>
           <mc:Fallback>
             <w:pict>
-              <v:shape w14:anchorId="749E264B" id="_x0000_s1047" type="#_x0000_t202" style="position:absolute;margin-left:28.55pt;margin-top:26.1pt;width:12.1pt;height:21.6pt;z-index:251667456;visibility:visible;mso-wrap-style:square;mso-width-percent:0;mso-height-percent:0;mso-wrap-distance-left:9pt;mso-wrap-distance-top:0;mso-wrap-distance-right:9pt;mso-wrap-distance-bottom:0;mso-position-horizontal:absolute;mso-position-horizontal-relative:margin;mso-position-vertical:absolute;mso-position-vertical-relative:text;mso-width-percent:0;mso-height-percent:0;mso-width-relative:margin;mso-height-relative:margin;v-text-anchor:top" o:gfxdata="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" filled="f" stroked="f" strokeweight=".5pt">
+              <v:shape w14:anchorId="749E264B" id="_x0000_s1048" type="#_x0000_t202" style="position:absolute;margin-left:28.55pt;margin-top:26.1pt;width:12.1pt;height:21.6pt;z-index:251667456;visibility:visible;mso-wrap-style:square;mso-width-percent:0;mso-height-percent:0;mso-wrap-distance-left:9pt;mso-wrap-distance-top:0;mso-wrap-distance-right:9pt;mso-wrap-distance-bottom:0;mso-position-horizontal:absolute;mso-position-horizontal-relative:margin;mso-position-vertical:absolute;mso-position-vertical-relative:text;mso-width-percent:0;mso-height-percent:0;mso-width-relative:margin;mso-height-relative:margin;v-text-anchor:top" o:gfxdata="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" filled="f" stroked="f" strokeweight=".5pt">
                 <v:textbox inset="0,0,0,0">
                   <w:txbxContent>
                     <w:p>
@@ -5682,7 +5828,7 @@
                               <w:rPr>
                                 <w:color w:val="FF0000"/>
                               </w:rPr>
-                              <w:t>24</w:t>
+                              <w:t>25</w:t>
                             </w:r>
                           </w:p>
                         </w:txbxContent>
@@ -5707,7 +5853,7 @@
           </mc:Choice>
           <mc:Fallback>
             <w:pict>
-              <v:shape w14:anchorId="212DA2AF" id="_x0000_s1048" type="#_x0000_t202" style="position:absolute;margin-left:366.45pt;margin-top:36.3pt;width:12.1pt;height:21.6pt;z-index:251708416;visibility:visible;mso-wrap-style:square;mso-width-percent:0;mso-height-percent:0;mso-wrap-distance-left:9pt;mso-wrap-distance-top:0;mso-wrap-distance-right:9pt;mso-wrap-distance-bottom:0;mso-position-horizontal:absolute;mso-position-horizontal-relative:margin;mso-position-vertical:absolute;mso-position-vertical-relative:text;mso-width-percent:0;mso-height-percent:0;mso-width-relative:margin;mso-height-relative:margin;v-text-anchor:top" o:gfxdata="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" filled="f" stroked="f" strokeweight=".5pt">
+              <v:shape w14:anchorId="212DA2AF" id="_x0000_s1049" type="#_x0000_t202" style="position:absolute;margin-left:366.45pt;margin-top:36.3pt;width:12.1pt;height:21.6pt;z-index:251708416;visibility:visible;mso-wrap-style:square;mso-width-percent:0;mso-height-percent:0;mso-wrap-distance-left:9pt;mso-wrap-distance-top:0;mso-wrap-distance-right:9pt;mso-wrap-distance-bottom:0;mso-position-horizontal:absolute;mso-position-horizontal-relative:margin;mso-position-vertical:absolute;mso-position-vertical-relative:text;mso-width-percent:0;mso-height-percent:0;mso-width-relative:margin;mso-height-relative:margin;v-text-anchor:top" o:gfxdata="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" filled="f" stroked="f" strokeweight=".5pt">
                 <v:textbox inset="0,0,0,0">
                   <w:txbxContent>
                     <w:p>
@@ -5720,7 +5866,7 @@
                         <w:rPr>
                           <w:color w:val="FF0000"/>
                         </w:rPr>
-                        <w:t>24</w:t>
+                        <w:t>25</w:t>
                       </w:r>
                     </w:p>
                   </w:txbxContent>
@@ -5805,7 +5951,7 @@
           </mc:Choice>
           <mc:Fallback>
             <w:pict>
-              <v:shape w14:anchorId="2A6AEDE6" id="_x0000_s1049" type="#_x0000_t202" style="position:absolute;margin-left:315.45pt;margin-top:30.4pt;width:12.1pt;height:21.6pt;z-index:251706368;visibility:visible;mso-wrap-style:square;mso-width-percent:0;mso-height-percent:0;mso-wrap-distance-left:9pt;mso-wrap-distance-top:0;mso-wrap-distance-right:9pt;mso-wrap-distance-bottom:0;mso-position-horizontal:absolute;mso-position-horizontal-relative:margin;mso-position-vertical:absolute;mso-position-vertical-relative:text;mso-width-percent:0;mso-height-percent:0;mso-width-relative:margin;mso-height-relative:margin;v-text-anchor:top" o:gfxdata="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" filled="f" stroked="f" strokeweight=".5pt">
+              <v:shape w14:anchorId="2A6AEDE6" id="_x0000_s1050" type="#_x0000_t202" style="position:absolute;margin-left:315.45pt;margin-top:30.4pt;width:12.1pt;height:21.6pt;z-index:251706368;visibility:visible;mso-wrap-style:square;mso-width-percent:0;mso-height-percent:0;mso-wrap-distance-left:9pt;mso-wrap-distance-top:0;mso-wrap-distance-right:9pt;mso-wrap-distance-bottom:0;mso-position-horizontal:absolute;mso-position-horizontal-relative:margin;mso-position-vertical:absolute;mso-position-vertical-relative:text;mso-width-percent:0;mso-height-percent:0;mso-width-relative:margin;mso-height-relative:margin;v-text-anchor:top" o:gfxdata="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" filled="f" stroked="f" strokeweight=".5pt">
                 <v:textbox inset="0,0,0,0">
                   <w:txbxContent>
                     <w:p>
@@ -5878,7 +6024,13 @@
                               <w:rPr>
                                 <w:color w:val="FF0000"/>
                               </w:rPr>
-                              <w:t>23</w:t>
+                              <w:t>2</w:t>
+                            </w:r>
+                            <w:r>
+                              <w:rPr>
+                                <w:color w:val="FF0000"/>
+                              </w:rPr>
+                              <w:t>4</w:t>
                             </w:r>
                           </w:p>
                         </w:txbxContent>
@@ -5903,7 +6055,7 @@
           </mc:Choice>
           <mc:Fallback>
             <w:pict>
-              <v:shape w14:anchorId="239F3E60" id="_x0000_s1050" type="#_x0000_t202" style="position:absolute;margin-left:342.85pt;margin-top:3.5pt;width:12.1pt;height:21.6pt;z-index:251704320;visibility:visible;mso-wrap-style:square;mso-width-percent:0;mso-height-percent:0;mso-wrap-distance-left:9pt;mso-wrap-distance-top:0;mso-wrap-distance-right:9pt;mso-wrap-distance-bottom:0;mso-position-horizontal:absolute;mso-position-horizontal-relative:margin;mso-position-vertical:absolute;mso-position-vertical-relative:text;mso-width-percent:0;mso-height-percent:0;mso-width-relative:margin;mso-height-relative:margin;v-text-anchor:top" o:gfxdata="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" filled="f" stroked="f" strokeweight=".5pt">
+              <v:shape w14:anchorId="239F3E60" id="_x0000_s1051" type="#_x0000_t202" style="position:absolute;margin-left:342.85pt;margin-top:3.5pt;width:12.1pt;height:21.6pt;z-index:251704320;visibility:visible;mso-wrap-style:square;mso-width-percent:0;mso-height-percent:0;mso-wrap-distance-left:9pt;mso-wrap-distance-top:0;mso-wrap-distance-right:9pt;mso-wrap-distance-bottom:0;mso-position-horizontal:absolute;mso-position-horizontal-relative:margin;mso-position-vertical:absolute;mso-position-vertical-relative:text;mso-width-percent:0;mso-height-percent:0;mso-width-relative:margin;mso-height-relative:margin;v-text-anchor:top" o:gfxdata="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" filled="f" stroked="f" strokeweight=".5pt">
                 <v:textbox inset="0,0,0,0">
                   <w:txbxContent>
                     <w:p>
@@ -5916,7 +6068,13 @@
                         <w:rPr>
                           <w:color w:val="FF0000"/>
                         </w:rPr>
-                        <w:t>23</w:t>
+                        <w:t>2</w:t>
+                      </w:r>
+                      <w:r>
+                        <w:rPr>
+                          <w:color w:val="FF0000"/>
+                        </w:rPr>
+                        <w:t>4</w:t>
                       </w:r>
                     </w:p>
                   </w:txbxContent>
@@ -6001,7 +6159,7 @@
           </mc:Choice>
           <mc:Fallback>
             <w:pict>
-              <v:shape w14:anchorId="7D2C2A5F" id="_x0000_s1051" type="#_x0000_t202" style="position:absolute;margin-left:283.25pt;margin-top:21.9pt;width:12.1pt;height:21.6pt;z-index:251698176;visibility:visible;mso-wrap-style:square;mso-width-percent:0;mso-height-percent:0;mso-wrap-distance-left:9pt;mso-wrap-distance-top:0;mso-wrap-distance-right:9pt;mso-wrap-distance-bottom:0;mso-position-horizontal:absolute;mso-position-horizontal-relative:margin;mso-position-vertical:absolute;mso-position-vertical-relative:text;mso-width-percent:0;mso-height-percent:0;mso-width-relative:margin;mso-height-relative:margin;v-text-anchor:top" o:gfxdata="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" filled="f" stroked="f" strokeweight=".5pt">
+              <v:shape w14:anchorId="7D2C2A5F" id="_x0000_s1052" type="#_x0000_t202" style="position:absolute;margin-left:283.25pt;margin-top:21.9pt;width:12.1pt;height:21.6pt;z-index:251698176;visibility:visible;mso-wrap-style:square;mso-width-percent:0;mso-height-percent:0;mso-wrap-distance-left:9pt;mso-wrap-distance-top:0;mso-wrap-distance-right:9pt;mso-wrap-distance-bottom:0;mso-position-horizontal:absolute;mso-position-horizontal-relative:margin;mso-position-vertical:absolute;mso-position-vertical-relative:text;mso-width-percent:0;mso-height-percent:0;mso-width-relative:margin;mso-height-relative:margin;v-text-anchor:top" o:gfxdata="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" filled="f" stroked="f" strokeweight=".5pt">
                 <v:textbox inset="0,0,0,0">
                   <w:txbxContent>
                     <w:p>
@@ -6099,7 +6257,7 @@
           </mc:Choice>
           <mc:Fallback>
             <w:pict>
-              <v:shape w14:anchorId="0EB42DF9" id="_x0000_s1052" type="#_x0000_t202" style="position:absolute;margin-left:225.15pt;margin-top:.7pt;width:12.1pt;height:21.6pt;z-index:251692032;visibility:visible;mso-wrap-style:square;mso-width-percent:0;mso-height-percent:0;mso-wrap-distance-left:9pt;mso-wrap-distance-top:0;mso-wrap-distance-right:9pt;mso-wrap-distance-bottom:0;mso-position-horizontal:absolute;mso-position-horizontal-relative:margin;mso-position-vertical:absolute;mso-position-vertical-relative:text;mso-width-percent:0;mso-height-percent:0;mso-width-relative:margin;mso-height-relative:margin;v-text-anchor:top" o:gfxdata="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" filled="f" stroked="f" strokeweight=".5pt">
+              <v:shape w14:anchorId="0EB42DF9" id="_x0000_s1053" type="#_x0000_t202" style="position:absolute;margin-left:225.15pt;margin-top:.7pt;width:12.1pt;height:21.6pt;z-index:251692032;visibility:visible;mso-wrap-style:square;mso-width-percent:0;mso-height-percent:0;mso-wrap-distance-left:9pt;mso-wrap-distance-top:0;mso-wrap-distance-right:9pt;mso-wrap-distance-bottom:0;mso-position-horizontal:absolute;mso-position-horizontal-relative:margin;mso-position-vertical:absolute;mso-position-vertical-relative:text;mso-width-percent:0;mso-height-percent:0;mso-width-relative:margin;mso-height-relative:margin;v-text-anchor:top" o:gfxdata="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" filled="f" stroked="f" strokeweight=".5pt">
                 <v:textbox inset="0,0,0,0">
                   <w:txbxContent>
                     <w:p>
@@ -6197,7 +6355,7 @@
           </mc:Choice>
           <mc:Fallback>
             <w:pict>
-              <v:shape w14:anchorId="22B7EC3A" id="_x0000_s1053" type="#_x0000_t202" style="position:absolute;margin-left:173.5pt;margin-top:40.95pt;width:12.1pt;height:21.6pt;z-index:251689984;visibility:visible;mso-wrap-style:square;mso-width-percent:0;mso-height-percent:0;mso-wrap-distance-left:9pt;mso-wrap-distance-top:0;mso-wrap-distance-right:9pt;mso-wrap-distance-bottom:0;mso-position-horizontal:absolute;mso-position-horizontal-relative:margin;mso-position-vertical:absolute;mso-position-vertical-relative:text;mso-width-percent:0;mso-height-percent:0;mso-width-relative:margin;mso-height-relative:margin;v-text-anchor:top" o:gfxdata="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" filled="f" stroked="f" strokeweight=".5pt">
+              <v:shape w14:anchorId="22B7EC3A" id="_x0000_s1054" type="#_x0000_t202" style="position:absolute;margin-left:173.5pt;margin-top:40.95pt;width:12.1pt;height:21.6pt;z-index:251689984;visibility:visible;mso-wrap-style:square;mso-width-percent:0;mso-height-percent:0;mso-wrap-distance-left:9pt;mso-wrap-distance-top:0;mso-wrap-distance-right:9pt;mso-wrap-distance-bottom:0;mso-position-horizontal:absolute;mso-position-horizontal-relative:margin;mso-position-vertical:absolute;mso-position-vertical-relative:text;mso-width-percent:0;mso-height-percent:0;mso-width-relative:margin;mso-height-relative:margin;v-text-anchor:top" o:gfxdata="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" filled="f" stroked="f" strokeweight=".5pt">
                 <v:textbox inset="0,0,0,0">
                   <w:txbxContent>
                     <w:p>
@@ -6295,7 +6453,7 @@
           </mc:Choice>
           <mc:Fallback>
             <w:pict>
-              <v:shape w14:anchorId="13CB9FE4" id="_x0000_s1054" type="#_x0000_t202" style="position:absolute;margin-left:167.55pt;margin-top:24.35pt;width:12.1pt;height:21.6pt;z-index:251687936;visibility:visible;mso-wrap-style:square;mso-width-percent:0;mso-height-percent:0;mso-wrap-distance-left:9pt;mso-wrap-distance-top:0;mso-wrap-distance-right:9pt;mso-wrap-distance-bottom:0;mso-position-horizontal:absolute;mso-position-horizontal-relative:margin;mso-position-vertical:absolute;mso-position-vertical-relative:text;mso-width-percent:0;mso-height-percent:0;mso-width-relative:margin;mso-height-relative:margin;v-text-anchor:top" o:gfxdata="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" filled="f" stroked="f" strokeweight=".5pt">
+              <v:shape w14:anchorId="13CB9FE4" id="_x0000_s1055" type="#_x0000_t202" style="position:absolute;margin-left:167.55pt;margin-top:24.35pt;width:12.1pt;height:21.6pt;z-index:251687936;visibility:visible;mso-wrap-style:square;mso-width-percent:0;mso-height-percent:0;mso-wrap-distance-left:9pt;mso-wrap-distance-top:0;mso-wrap-distance-right:9pt;mso-wrap-distance-bottom:0;mso-position-horizontal:absolute;mso-position-horizontal-relative:margin;mso-position-vertical:absolute;mso-position-vertical-relative:text;mso-width-percent:0;mso-height-percent:0;mso-width-relative:margin;mso-height-relative:margin;v-text-anchor:top" o:gfxdata="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" filled="f" stroked="f" strokeweight=".5pt">
                 <v:textbox inset="0,0,0,0">
                   <w:txbxContent>
                     <w:p>
@@ -6393,7 +6551,7 @@
           </mc:Choice>
           <mc:Fallback>
             <w:pict>
-              <v:shape w14:anchorId="4C909D93" id="_x0000_s1055" type="#_x0000_t202" style="position:absolute;margin-left:166.1pt;margin-top:.7pt;width:12.1pt;height:21.6pt;z-index:251685888;visibility:visible;mso-wrap-style:square;mso-width-percent:0;mso-height-percent:0;mso-wrap-distance-left:9pt;mso-wrap-distance-top:0;mso-wrap-distance-right:9pt;mso-wrap-distance-bottom:0;mso-position-horizontal:absolute;mso-position-horizontal-relative:margin;mso-position-vertical:absolute;mso-position-vertical-relative:text;mso-width-percent:0;mso-height-percent:0;mso-width-relative:margin;mso-height-relative:margin;v-text-anchor:top" o:gfxdata="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" filled="f" stroked="f" strokeweight=".5pt">
+              <v:shape w14:anchorId="4C909D93" id="_x0000_s1056" type="#_x0000_t202" style="position:absolute;margin-left:166.1pt;margin-top:.7pt;width:12.1pt;height:21.6pt;z-index:251685888;visibility:visible;mso-wrap-style:square;mso-width-percent:0;mso-height-percent:0;mso-wrap-distance-left:9pt;mso-wrap-distance-top:0;mso-wrap-distance-right:9pt;mso-wrap-distance-bottom:0;mso-position-horizontal:absolute;mso-position-horizontal-relative:margin;mso-position-vertical:absolute;mso-position-vertical-relative:text;mso-width-percent:0;mso-height-percent:0;mso-width-relative:margin;mso-height-relative:margin;v-text-anchor:top" o:gfxdata="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" filled="f" stroked="f" strokeweight=".5pt">
                 <v:textbox inset="0,0,0,0">
                   <w:txbxContent>
                     <w:p>
@@ -6491,7 +6649,7 @@
           </mc:Choice>
           <mc:Fallback>
             <w:pict>
-              <v:shape w14:anchorId="0950335B" id="_x0000_s1056" type="#_x0000_t202" style="position:absolute;margin-left:63.15pt;margin-top:.65pt;width:12.1pt;height:21.6pt;z-index:251671552;visibility:visible;mso-wrap-style:square;mso-width-percent:0;mso-height-percent:0;mso-wrap-distance-left:9pt;mso-wrap-distance-top:0;mso-wrap-distance-right:9pt;mso-wrap-distance-bottom:0;mso-position-horizontal:absolute;mso-position-horizontal-relative:margin;mso-position-vertical:absolute;mso-position-vertical-relative:text;mso-width-percent:0;mso-height-percent:0;mso-width-relative:margin;mso-height-relative:margin;v-text-anchor:top" o:gfxdata="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" filled="f" stroked="f" strokeweight=".5pt">
+              <v:shape w14:anchorId="0950335B" id="_x0000_s1057" type="#_x0000_t202" style="position:absolute;margin-left:63.15pt;margin-top:.65pt;width:12.1pt;height:21.6pt;z-index:251671552;visibility:visible;mso-wrap-style:square;mso-width-percent:0;mso-height-percent:0;mso-wrap-distance-left:9pt;mso-wrap-distance-top:0;mso-wrap-distance-right:9pt;mso-wrap-distance-bottom:0;mso-position-horizontal:absolute;mso-position-horizontal-relative:margin;mso-position-vertical:absolute;mso-position-vertical-relative:text;mso-width-percent:0;mso-height-percent:0;mso-width-relative:margin;mso-height-relative:margin;v-text-anchor:top" o:gfxdata="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" filled="f" stroked="f" strokeweight=".5pt">
                 <v:textbox inset="0,0,0,0">
                   <w:txbxContent>
                     <w:p>
@@ -6589,7 +6747,7 @@
           </mc:Choice>
           <mc:Fallback>
             <w:pict>
-              <v:shape w14:anchorId="13A5A7DA" id="_x0000_s1057" type="#_x0000_t202" style="position:absolute;margin-left:102.3pt;margin-top:32.5pt;width:12.1pt;height:21.6pt;z-index:251677696;visibility:visible;mso-wrap-style:square;mso-width-percent:0;mso-height-percent:0;mso-wrap-distance-left:9pt;mso-wrap-distance-top:0;mso-wrap-distance-right:9pt;mso-wrap-distance-bottom:0;mso-position-horizontal:absolute;mso-position-horizontal-relative:margin;mso-position-vertical:absolute;mso-position-vertical-relative:text;mso-width-percent:0;mso-height-percent:0;mso-width-relative:margin;mso-height-relative:margin;v-text-anchor:top" o:gfxdata="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" filled="f" stroked="f" strokeweight=".5pt">
+              <v:shape w14:anchorId="13A5A7DA" id="_x0000_s1058" type="#_x0000_t202" style="position:absolute;margin-left:102.3pt;margin-top:32.5pt;width:12.1pt;height:21.6pt;z-index:251677696;visibility:visible;mso-wrap-style:square;mso-width-percent:0;mso-height-percent:0;mso-wrap-distance-left:9pt;mso-wrap-distance-top:0;mso-wrap-distance-right:9pt;mso-wrap-distance-bottom:0;mso-position-horizontal:absolute;mso-position-horizontal-relative:margin;mso-position-vertical:absolute;mso-position-vertical-relative:text;mso-width-percent:0;mso-height-percent:0;mso-width-relative:margin;mso-height-relative:margin;v-text-anchor:top" o:gfxdata="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" filled="f" stroked="f" strokeweight=".5pt">
                 <v:textbox inset="0,0,0,0">
                   <w:txbxContent>
                     <w:p>
@@ -6687,7 +6845,7 @@
           </mc:Choice>
           <mc:Fallback>
             <w:pict>
-              <v:shape w14:anchorId="0C1EBF93" id="_x0000_s1058" type="#_x0000_t202" style="position:absolute;margin-left:110.7pt;margin-top:-.2pt;width:12.1pt;height:21.6pt;z-index:251675648;visibility:visible;mso-wrap-style:square;mso-width-percent:0;mso-height-percent:0;mso-wrap-distance-left:9pt;mso-wrap-distance-top:0;mso-wrap-distance-right:9pt;mso-wrap-distance-bottom:0;mso-position-horizontal:absolute;mso-position-horizontal-relative:margin;mso-position-vertical:absolute;mso-position-vertical-relative:text;mso-width-percent:0;mso-height-percent:0;mso-width-relative:margin;mso-height-relative:margin;v-text-anchor:top" o:gfxdata="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" filled="f" stroked="f" strokeweight=".5pt">
+              <v:shape w14:anchorId="0C1EBF93" id="_x0000_s1059" type="#_x0000_t202" style="position:absolute;margin-left:110.7pt;margin-top:-.2pt;width:12.1pt;height:21.6pt;z-index:251675648;visibility:visible;mso-wrap-style:square;mso-width-percent:0;mso-height-percent:0;mso-wrap-distance-left:9pt;mso-wrap-distance-top:0;mso-wrap-distance-right:9pt;mso-wrap-distance-bottom:0;mso-position-horizontal:absolute;mso-position-horizontal-relative:margin;mso-position-vertical:absolute;mso-position-vertical-relative:text;mso-width-percent:0;mso-height-percent:0;mso-width-relative:margin;mso-height-relative:margin;v-text-anchor:top" o:gfxdata="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" filled="f" stroked="f" strokeweight=".5pt">
                 <v:textbox inset="0,0,0,0">
                   <w:txbxContent>
                     <w:p>
@@ -6785,7 +6943,7 @@
           </mc:Choice>
           <mc:Fallback>
             <w:pict>
-              <v:shape w14:anchorId="45A3BE55" id="_x0000_s1059" type="#_x0000_t202" style="position:absolute;margin-left:79.3pt;margin-top:35.8pt;width:12.1pt;height:21.6pt;z-index:251673600;visibility:visible;mso-wrap-style:square;mso-width-percent:0;mso-height-percent:0;mso-wrap-distance-left:9pt;mso-wrap-distance-top:0;mso-wrap-distance-right:9pt;mso-wrap-distance-bottom:0;mso-position-horizontal:absolute;mso-position-horizontal-relative:margin;mso-position-vertical:absolute;mso-position-vertical-relative:text;mso-width-percent:0;mso-height-percent:0;mso-width-relative:margin;mso-height-relative:margin;v-text-anchor:top" o:gfxdata="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" filled="f" stroked="f" strokeweight=".5pt">
+              <v:shape w14:anchorId="45A3BE55" id="_x0000_s1060" type="#_x0000_t202" style="position:absolute;margin-left:79.3pt;margin-top:35.8pt;width:12.1pt;height:21.6pt;z-index:251673600;visibility:visible;mso-wrap-style:square;mso-width-percent:0;mso-height-percent:0;mso-wrap-distance-left:9pt;mso-wrap-distance-top:0;mso-wrap-distance-right:9pt;mso-wrap-distance-bottom:0;mso-position-horizontal:absolute;mso-position-horizontal-relative:margin;mso-position-vertical:absolute;mso-position-vertical-relative:text;mso-width-percent:0;mso-height-percent:0;mso-width-relative:margin;mso-height-relative:margin;v-text-anchor:top" o:gfxdata="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" filled="f" stroked="f" strokeweight=".5pt">
                 <v:textbox inset="0,0,0,0">
                   <w:txbxContent>
                     <w:p>
@@ -6921,7 +7079,13 @@
       </w:r>
       <w:r>
         <w:br/>
-        <w:t>Toggles the Flight Director on the associated PFD or AI.</w:t>
+        <w:t>Toggles the Flight Director on the associated PFD or A</w:t>
+      </w:r>
+      <w:r>
+        <w:t>D</w:t>
+      </w:r>
+      <w:r>
+        <w:t>I.</w:t>
       </w:r>
       <w:r>
         <w:br/>
@@ -8043,7 +8207,7 @@
         <w:rPr>
           <w:u w:val="single"/>
         </w:rPr>
-        <w:t>ALT HOLD Button</w:t>
+        <w:t>DFGS Selector Switch</w:t>
       </w:r>
       <w:r>
         <w:rPr>
@@ -8052,24 +8216,14 @@
         <w:br/>
       </w:r>
       <w:r>
-        <w:t>Engages ALT HLD mode</w:t>
-      </w:r>
-      <w:r>
-        <w:t xml:space="preserve"> </w:t>
-      </w:r>
-      <w:r>
-        <w:t xml:space="preserve">and holds the current altitude. </w:t>
-      </w:r>
-      <w:r>
-        <w:t>Cancels armed vertical modes</w:t>
-      </w:r>
-      <w:r>
-        <w:t>.</w:t>
-      </w:r>
-      <w:r>
+        <w:t>Selects between DFGS/AP 1 and DFGS/AP 2. If the AP is engaged while the switch is moved, it will trip off.</w:t>
+      </w:r>
+      <w:r>
+        <w:rPr>
+          <w:u w:val="single"/>
+        </w:rPr>
         <w:br/>
       </w:r>
-      <w:bookmarkStart w:id="12" w:name="_Hlk160926399"/>
     </w:p>
     <w:p>
       <w:pPr>
@@ -8086,7 +8240,7 @@
         <w:rPr>
           <w:u w:val="single"/>
         </w:rPr>
-        <w:t>Altitude Window</w:t>
+        <w:t>ALT HOLD Button</w:t>
       </w:r>
       <w:r>
         <w:rPr>
@@ -8095,12 +8249,24 @@
         <w:br/>
       </w:r>
       <w:r>
-        <w:t>Displays the altitude pre-select.</w:t>
-      </w:r>
-      <w:bookmarkEnd w:id="12"/>
+        <w:t>Engages ALT HLD mode</w:t>
+      </w:r>
+      <w:r>
+        <w:t xml:space="preserve"> </w:t>
+      </w:r>
+      <w:r>
+        <w:t xml:space="preserve">and holds the current altitude. </w:t>
+      </w:r>
+      <w:r>
+        <w:t>Cancels armed vertical modes</w:t>
+      </w:r>
+      <w:r>
+        <w:t>.</w:t>
+      </w:r>
       <w:r>
         <w:br/>
       </w:r>
+      <w:bookmarkStart w:id="12" w:name="_Hlk160926399"/>
     </w:p>
     <w:p>
       <w:pPr>
@@ -8113,59 +8279,22 @@
           <w:u w:val="single"/>
         </w:rPr>
       </w:pPr>
-      <w:bookmarkStart w:id="13" w:name="_Hlk160926570"/>
       <w:r>
         <w:rPr>
           <w:u w:val="single"/>
         </w:rPr>
-        <w:t>Altitude Knob</w:t>
-      </w:r>
-      <w:r>
-        <w:t xml:space="preserve"> </w:t>
-      </w:r>
-      <w:r>
+        <w:t>Altitude Window</w:t>
+      </w:r>
+      <w:r>
+        <w:rPr>
+          <w:u w:val="single"/>
+        </w:rPr>
         <w:br/>
-        <w:t>Turn: Adjusts the altitude pre-select</w:t>
-      </w:r>
-      <w:r>
-        <w:t xml:space="preserve"> by 1000ft</w:t>
-      </w:r>
-      <w:r>
-        <w:t>.</w:t>
-      </w:r>
-      <w:r>
-        <w:br/>
-        <w:t xml:space="preserve">Push: </w:t>
-      </w:r>
-      <w:r>
-        <w:t>Allows adjustment of the altitude pre-select by 100ft.</w:t>
-      </w:r>
-      <w:r>
-        <w:t xml:space="preserve"> Disarms </w:t>
-      </w:r>
-      <w:r>
-        <w:t>ALT CAP</w:t>
-      </w:r>
-      <w:r>
-        <w:t xml:space="preserve"> and resets altitude alert warning.</w:t>
-      </w:r>
-      <w:r>
-        <w:br/>
-        <w:t>Pull:</w:t>
-      </w:r>
-      <w:r>
-        <w:t xml:space="preserve"> </w:t>
-      </w:r>
-      <w:r>
-        <w:t xml:space="preserve">Arms </w:t>
-      </w:r>
-      <w:r>
-        <w:t>ALT CAP</w:t>
-      </w:r>
-      <w:r>
-        <w:t xml:space="preserve"> for the pre-selected altitude.</w:t>
-      </w:r>
-      <w:bookmarkEnd w:id="13"/>
+      </w:r>
+      <w:r>
+        <w:t>Displays the altitude pre-select.</w:t>
+      </w:r>
+      <w:bookmarkEnd w:id="12"/>
       <w:r>
         <w:br/>
       </w:r>
@@ -8181,10 +8310,78 @@
           <w:u w:val="single"/>
         </w:rPr>
       </w:pPr>
+      <w:bookmarkStart w:id="13" w:name="_Hlk160926570"/>
       <w:r>
         <w:rPr>
           <w:u w:val="single"/>
         </w:rPr>
+        <w:t>Altitude Knob</w:t>
+      </w:r>
+      <w:r>
+        <w:t xml:space="preserve"> </w:t>
+      </w:r>
+      <w:r>
+        <w:br/>
+        <w:t>Turn: Adjusts the altitude pre-select</w:t>
+      </w:r>
+      <w:r>
+        <w:t xml:space="preserve"> by 1000ft</w:t>
+      </w:r>
+      <w:r>
+        <w:t>.</w:t>
+      </w:r>
+      <w:r>
+        <w:br/>
+        <w:t xml:space="preserve">Push: </w:t>
+      </w:r>
+      <w:r>
+        <w:t>Allows adjustment of the altitude pre-select by 100ft.</w:t>
+      </w:r>
+      <w:r>
+        <w:t xml:space="preserve"> Disarms </w:t>
+      </w:r>
+      <w:r>
+        <w:t>ALT CAP</w:t>
+      </w:r>
+      <w:r>
+        <w:t xml:space="preserve"> and resets altitude alert warning.</w:t>
+      </w:r>
+      <w:r>
+        <w:br/>
+        <w:t>Pull:</w:t>
+      </w:r>
+      <w:r>
+        <w:t xml:space="preserve"> </w:t>
+      </w:r>
+      <w:r>
+        <w:t xml:space="preserve">Arms </w:t>
+      </w:r>
+      <w:r>
+        <w:t>ALT CAP</w:t>
+      </w:r>
+      <w:r>
+        <w:t xml:space="preserve"> for the pre-selected altitude.</w:t>
+      </w:r>
+      <w:bookmarkEnd w:id="13"/>
+      <w:r>
+        <w:br/>
+      </w:r>
+    </w:p>
+    <w:p>
+      <w:pPr>
+        <w:pStyle w:val="ListParagraph"/>
+        <w:numPr>
+          <w:ilvl w:val="0"/>
+          <w:numId w:val="14"/>
+        </w:numPr>
+        <w:rPr>
+          <w:u w:val="single"/>
+        </w:rPr>
+      </w:pPr>
+      <w:r>
+        <w:rPr>
+          <w:u w:val="single"/>
+        </w:rPr>
         <w:t>TURB Button</w:t>
       </w:r>
       <w:r>
@@ -8235,11 +8432,11 @@
         <w:br w:type="page"/>
       </w:r>
     </w:p>
-    <w:bookmarkStart w:id="14" w:name="_Toc162214122"/>
     <w:p>
       <w:pPr>
         <w:pStyle w:val="Heading2"/>
       </w:pPr>
+      <w:bookmarkStart w:id="14" w:name="_Toc162214122"/>
       <w:r>
         <w:rPr>
           <w:noProof/>
@@ -8315,7 +8512,7 @@
           </mc:Choice>
           <mc:Fallback>
             <w:pict>
-              <v:shape w14:anchorId="132B7176" id="_x0000_s1060" type="#_x0000_t202" style="position:absolute;margin-left:270pt;margin-top:20pt;width:37.85pt;height:21.6pt;z-index:251716608;visibility:visible;mso-wrap-style:square;mso-width-percent:0;mso-height-percent:0;mso-wrap-distance-left:9pt;mso-wrap-distance-top:0;mso-wrap-distance-right:9pt;mso-wrap-distance-bottom:0;mso-position-horizontal:absolute;mso-position-horizontal-relative:text;mso-position-vertical:absolute;mso-position-vertical-relative:text;mso-width-percent:0;mso-height-percent:0;mso-width-relative:margin;mso-height-relative:margin;v-text-anchor:top" o:gfxdata="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" filled="f" stroked="f" strokeweight=".5pt">
+              <v:shape w14:anchorId="132B7176" id="_x0000_s1061" type="#_x0000_t202" style="position:absolute;margin-left:270pt;margin-top:20pt;width:37.85pt;height:21.6pt;z-index:251716608;visibility:visible;mso-wrap-style:square;mso-width-percent:0;mso-height-percent:0;mso-wrap-distance-left:9pt;mso-wrap-distance-top:0;mso-wrap-distance-right:9pt;mso-wrap-distance-bottom:0;mso-position-horizontal:absolute;mso-position-horizontal-relative:text;mso-position-vertical:absolute;mso-position-vertical-relative:text;mso-width-percent:0;mso-height-percent:0;mso-width-relative:margin;mso-height-relative:margin;v-text-anchor:top" o:gfxdata="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" filled="f" stroked="f" strokeweight=".5pt">
                 <v:textbox inset="0,0,0,0">
                   <w:txbxContent>
                     <w:p>
@@ -8412,7 +8609,7 @@
           </mc:Choice>
           <mc:Fallback>
             <w:pict>
-              <v:shape w14:anchorId="01170AC5" id="_x0000_s1061" type="#_x0000_t202" style="position:absolute;margin-left:83.25pt;margin-top:20.1pt;width:22.4pt;height:21.6pt;z-index:251715584;visibility:visible;mso-wrap-style:square;mso-width-percent:0;mso-height-percent:0;mso-wrap-distance-left:9pt;mso-wrap-distance-top:0;mso-wrap-distance-right:9pt;mso-wrap-distance-bottom:0;mso-position-horizontal:absolute;mso-position-horizontal-relative:text;mso-position-vertical:absolute;mso-position-vertical-relative:text;mso-width-percent:0;mso-height-percent:0;mso-width-relative:margin;mso-height-relative:margin;v-text-anchor:top" o:gfxdata="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" filled="f" stroked="f" strokeweight=".5pt">
+              <v:shape w14:anchorId="01170AC5" id="_x0000_s1062" type="#_x0000_t202" style="position:absolute;margin-left:83.25pt;margin-top:20.1pt;width:22.4pt;height:21.6pt;z-index:251715584;visibility:visible;mso-wrap-style:square;mso-width-percent:0;mso-height-percent:0;mso-wrap-distance-left:9pt;mso-wrap-distance-top:0;mso-wrap-distance-right:9pt;mso-wrap-distance-bottom:0;mso-position-horizontal:absolute;mso-position-horizontal-relative:text;mso-position-vertical:absolute;mso-position-vertical-relative:text;mso-width-percent:0;mso-height-percent:0;mso-width-relative:margin;mso-height-relative:margin;v-text-anchor:top" o:gfxdata="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" filled="f" stroked="f" strokeweight=".5pt">
                 <v:textbox inset="0,0,0,0">
                   <w:txbxContent>
                     <w:p>
@@ -8594,7 +8791,7 @@
           </mc:Choice>
           <mc:Fallback>
             <w:pict>
-              <v:shape w14:anchorId="532B2318" id="_x0000_s1062" type="#_x0000_t202" style="position:absolute;margin-left:333.2pt;margin-top:105.8pt;width:12.1pt;height:21.6pt;z-index:251713536;visibility:visible;mso-wrap-style:square;mso-width-percent:0;mso-height-percent:0;mso-wrap-distance-left:9pt;mso-wrap-distance-top:0;mso-wrap-distance-right:9pt;mso-wrap-distance-bottom:0;mso-position-horizontal:absolute;mso-position-horizontal-relative:margin;mso-position-vertical:absolute;mso-position-vertical-relative:text;mso-width-percent:0;mso-height-percent:0;mso-width-relative:margin;mso-height-relative:margin;v-text-anchor:top" o:gfxdata="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" filled="f" stroked="f" strokeweight=".5pt">
+              <v:shape w14:anchorId="532B2318" id="_x0000_s1063" type="#_x0000_t202" style="position:absolute;margin-left:333.2pt;margin-top:105.8pt;width:12.1pt;height:21.6pt;z-index:251713536;visibility:visible;mso-wrap-style:square;mso-width-percent:0;mso-height-percent:0;mso-wrap-distance-left:9pt;mso-wrap-distance-top:0;mso-wrap-distance-right:9pt;mso-wrap-distance-bottom:0;mso-position-horizontal:absolute;mso-position-horizontal-relative:margin;mso-position-vertical:absolute;mso-position-vertical-relative:text;mso-width-percent:0;mso-height-percent:0;mso-width-relative:margin;mso-height-relative:margin;v-text-anchor:top" o:gfxdata="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" filled="f" stroked="f" strokeweight=".5pt">
                 <v:textbox inset="0,0,0,0">
                   <w:txbxContent>
                     <w:p>
@@ -8767,7 +8964,7 @@
           </mc:Choice>
           <mc:Fallback>
             <w:pict>
-              <v:shape w14:anchorId="27B0F71A" id="_x0000_s1063" type="#_x0000_t202" style="position:absolute;margin-left:221.45pt;margin-top:72.85pt;width:12.1pt;height:21.6pt;z-index:251714560;visibility:visible;mso-wrap-style:square;mso-width-percent:0;mso-height-percent:0;mso-wrap-distance-left:9pt;mso-wrap-distance-top:0;mso-wrap-distance-right:9pt;mso-wrap-distance-bottom:0;mso-position-horizontal:absolute;mso-position-horizontal-relative:text;mso-position-vertical:absolute;mso-position-vertical-relative:text;mso-width-percent:0;mso-height-percent:0;mso-width-relative:margin;mso-height-relative:margin;v-text-anchor:top" o:gfxdata="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" filled="f" stroked="f" strokeweight=".5pt">
+              <v:shape w14:anchorId="27B0F71A" id="_x0000_s1064" type="#_x0000_t202" style="position:absolute;margin-left:221.45pt;margin-top:72.85pt;width:12.1pt;height:21.6pt;z-index:251714560;visibility:visible;mso-wrap-style:square;mso-width-percent:0;mso-height-percent:0;mso-wrap-distance-left:9pt;mso-wrap-distance-top:0;mso-wrap-distance-right:9pt;mso-wrap-distance-bottom:0;mso-position-horizontal:absolute;mso-position-horizontal-relative:text;mso-position-vertical:absolute;mso-position-vertical-relative:text;mso-width-percent:0;mso-height-percent:0;mso-width-relative:margin;mso-height-relative:margin;v-text-anchor:top" o:gfxdata="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" filled="f" stroked="f" strokeweight=".5pt">
                 <v:textbox inset="0,0,0,0">
                   <w:txbxContent>
                     <w:p>
@@ -8864,7 +9061,7 @@
           </mc:Choice>
           <mc:Fallback>
             <w:pict>
-              <v:shape w14:anchorId="0EDE3C2C" id="_x0000_s1064" type="#_x0000_t202" style="position:absolute;margin-left:134.5pt;margin-top:109.55pt;width:12.1pt;height:21.6pt;z-index:251712512;visibility:visible;mso-wrap-style:square;mso-width-percent:0;mso-height-percent:0;mso-wrap-distance-left:9pt;mso-wrap-distance-top:0;mso-wrap-distance-right:9pt;mso-wrap-distance-bottom:0;mso-position-horizontal:absolute;mso-position-horizontal-relative:text;mso-position-vertical:absolute;mso-position-vertical-relative:text;mso-width-percent:0;mso-height-percent:0;mso-width-relative:margin;mso-height-relative:margin;v-text-anchor:top" o:gfxdata="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" filled="f" stroked="f" strokeweight=".5pt">
+              <v:shape w14:anchorId="0EDE3C2C" id="_x0000_s1065" type="#_x0000_t202" style="position:absolute;margin-left:134.5pt;margin-top:109.55pt;width:12.1pt;height:21.6pt;z-index:251712512;visibility:visible;mso-wrap-style:square;mso-width-percent:0;mso-height-percent:0;mso-wrap-distance-left:9pt;mso-wrap-distance-top:0;mso-wrap-distance-right:9pt;mso-wrap-distance-bottom:0;mso-position-horizontal:absolute;mso-position-horizontal-relative:text;mso-position-vertical:absolute;mso-position-vertical-relative:text;mso-width-percent:0;mso-height-percent:0;mso-width-relative:margin;mso-height-relative:margin;v-text-anchor:top" o:gfxdata="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" filled="f" stroked="f" strokeweight=".5pt">
                 <v:textbox inset="0,0,0,0">
                   <w:txbxContent>
                     <w:p>
@@ -9094,7 +9291,19 @@
         <w:rPr>
           <w:u w:val="single"/>
         </w:rPr>
-        <w:t xml:space="preserve"> (Shift + G)</w:t>
+        <w:t xml:space="preserve"> (</w:t>
+      </w:r>
+      <w:r>
+        <w:rPr>
+          <w:u w:val="single"/>
+        </w:rPr>
+        <w:t>Ctrl</w:t>
+      </w:r>
+      <w:r>
+        <w:rPr>
+          <w:u w:val="single"/>
+        </w:rPr>
+        <w:t xml:space="preserve"> + G)</w:t>
       </w:r>
       <w:r>
         <w:rPr>
@@ -9589,13 +9798,7 @@
         </w:numPr>
       </w:pPr>
       <w:r>
-        <w:t>Ensure the desired modes are active, the flight controls and Flight Director bars are centered, and the</w:t>
-      </w:r>
-      <w:r>
-        <w:t xml:space="preserve"> </w:t>
-      </w:r>
-      <w:r>
-        <w:t>stabilizer is trimmed.</w:t>
+        <w:t>Ensure the desired modes are active, the flight controls and Flight Director bars are centered, and the stabilizer is trimmed.</w:t>
       </w:r>
     </w:p>
     <w:p>
@@ -9904,7 +10107,7 @@
         <w:t xml:space="preserve">Set the frequency and course into </w:t>
       </w:r>
       <w:r>
-        <w:t>either</w:t>
+        <w:t>both</w:t>
       </w:r>
       <w:r>
         <w:t xml:space="preserve"> </w:t>
@@ -9913,7 +10116,13 @@
         <w:t>NAV</w:t>
       </w:r>
       <w:r>
-        <w:t xml:space="preserve"> radio </w:t>
+        <w:t xml:space="preserve"> radio</w:t>
+      </w:r>
+      <w:r>
+        <w:t>s</w:t>
+      </w:r>
+      <w:r>
+        <w:t xml:space="preserve"> </w:t>
       </w:r>
       <w:r>
         <w:t>on the FGCP.</w:t>
@@ -10103,10 +10312,10 @@
         </w:numPr>
       </w:pPr>
       <w:r>
-        <w:t xml:space="preserve">Set the frequency and course into </w:t>
-      </w:r>
-      <w:r>
-        <w:t>either</w:t>
+        <w:t>Set the frequency and course into</w:t>
+      </w:r>
+      <w:r>
+        <w:t xml:space="preserve"> the active DFGS’</w:t>
       </w:r>
       <w:r>
         <w:t xml:space="preserve"> </w:t>
@@ -10118,7 +10327,13 @@
         <w:t xml:space="preserve"> radio </w:t>
       </w:r>
       <w:r>
-        <w:t>on the FGCP.</w:t>
+        <w:t>on the FGCP</w:t>
+      </w:r>
+      <w:r>
+        <w:t xml:space="preserve"> (selected by the 1-2 selector)</w:t>
+      </w:r>
+      <w:r>
+        <w:t>.</w:t>
       </w:r>
     </w:p>
     <w:p>

</xml_diff>

<commit_message>
Files: Fix styling violation
</commit_message>
<xml_diff>
--- a/Docs/Autoflight_and_DFGS.docx
+++ b/Docs/Autoflight_and_DFGS.docx
@@ -111,7 +111,7 @@
           <w:sz w:val="24"/>
           <w:szCs w:val="24"/>
         </w:rPr>
-        <w:t>6/2/2024</w:t>
+        <w:t>6/5/2024</w:t>
       </w:r>
       <w:r>
         <w:rPr>
@@ -4491,13 +4491,7 @@
                               <w:rPr>
                                 <w:color w:val="FF0000"/>
                               </w:rPr>
-                              <w:t>2</w:t>
-                            </w:r>
-                            <w:r>
-                              <w:rPr>
-                                <w:color w:val="FF0000"/>
-                              </w:rPr>
-                              <w:t>2</w:t>
+                              <w:t>22</w:t>
                             </w:r>
                           </w:p>
                         </w:txbxContent>
@@ -8432,11 +8426,11 @@
         <w:br w:type="page"/>
       </w:r>
     </w:p>
+    <w:bookmarkStart w:id="14" w:name="_Toc162214122"/>
     <w:p>
       <w:pPr>
         <w:pStyle w:val="Heading2"/>
       </w:pPr>
-      <w:bookmarkStart w:id="14" w:name="_Toc162214122"/>
       <w:r>
         <w:rPr>
           <w:noProof/>
@@ -9690,7 +9684,19 @@
         <w:rPr>
           <w:noProof/>
         </w:rPr>
-        <w:t>At thrust reduction altitude, set the TRI to CL and observe EPR CL appearing on the FMA</w:t>
+        <w:t>At thrust reduction altitude</w:t>
+      </w:r>
+      <w:r>
+        <w:rPr>
+          <w:noProof/>
+        </w:rPr>
+        <w:t xml:space="preserve"> (typically 1500ft above airport elevation)</w:t>
+      </w:r>
+      <w:r>
+        <w:rPr>
+          <w:noProof/>
+        </w:rPr>
+        <w:t>, set the TRI to CL and observe EPR CL appearing on the FMA</w:t>
       </w:r>
       <w:r>
         <w:rPr>
@@ -9729,7 +9735,19 @@
         <w:rPr>
           <w:noProof/>
         </w:rPr>
-        <w:t xml:space="preserve">At acceleration altitude, </w:t>
+        <w:t>At acceleration altitude</w:t>
+      </w:r>
+      <w:r>
+        <w:rPr>
+          <w:noProof/>
+        </w:rPr>
+        <w:t xml:space="preserve"> (typically 3000ft above airport elevation)</w:t>
+      </w:r>
+      <w:r>
+        <w:rPr>
+          <w:noProof/>
+        </w:rPr>
+        <w:t xml:space="preserve">, </w:t>
       </w:r>
       <w:r>
         <w:rPr>

</xml_diff>

<commit_message>
Docs: Update to match the latest DFGS changes
</commit_message>
<xml_diff>
--- a/Docs/Autoflight_and_DFGS.docx
+++ b/Docs/Autoflight_and_DFGS.docx
@@ -111,7 +111,7 @@
           <w:sz w:val="24"/>
           <w:szCs w:val="24"/>
         </w:rPr>
-        <w:t>6/5/2024</w:t>
+        <w:t>7/9/2024</w:t>
       </w:r>
       <w:r>
         <w:rPr>
@@ -7431,7 +7431,7 @@
         <w:t xml:space="preserve"> number</w:t>
       </w:r>
       <w:r>
-        <w:t>.</w:t>
+        <w:t>, unless the ATS is in SPD or MACH modes. In SPD or MACH modes, the value is temporarily switched for pre-selection. When the knob is untouched for 3 seconds, it reverts back.</w:t>
       </w:r>
       <w:r>
         <w:br/>
@@ -7978,6 +7978,7 @@
         <w:rPr>
           <w:u w:val="single"/>
         </w:rPr>
+        <w:lastRenderedPageBreak/>
         <w:t>VERT SPD Button</w:t>
       </w:r>
       <w:r>
@@ -8017,7 +8018,6 @@
         <w:rPr>
           <w:u w:val="single"/>
         </w:rPr>
-        <w:lastRenderedPageBreak/>
         <w:t>IAS MACH Button</w:t>
       </w:r>
       <w:r>

</xml_diff>

<commit_message>
Docs: Update TRI doc
</commit_message>
<xml_diff>
--- a/Docs/Autoflight_and_DFGS.docx
+++ b/Docs/Autoflight_and_DFGS.docx
@@ -111,7 +111,7 @@
           <w:sz w:val="24"/>
           <w:szCs w:val="24"/>
         </w:rPr>
-        <w:t>7/9/2024</w:t>
+        <w:t>10/4/2024</w:t>
       </w:r>
       <w:r>
         <w:rPr>
@@ -3241,7 +3241,15 @@
         <w:t xml:space="preserve"> the DFGS computed</w:t>
       </w:r>
       <w:r>
-        <w:t xml:space="preserve"> idle limit.</w:t>
+        <w:t xml:space="preserve"> idle limit</w:t>
+      </w:r>
+      <w:r>
+        <w:t>.</w:t>
+      </w:r>
+    </w:p>
+    <w:p>
+      <w:r>
+        <w:t>If the TRI is in T.O. or T.O. FLEX mode, the ATS will remain in CLMP mode unless the aircraft is in TAK OFF mode on the ground and below 60kts. In this case, it will engage in EPR LIM mode.</w:t>
       </w:r>
     </w:p>
     <w:p>
@@ -3393,13 +3401,19 @@
         <w:t>EPR XXX: EPR limit being held</w:t>
       </w:r>
       <w:r>
-        <w:t xml:space="preserve"> (TO, MCT,</w:t>
+        <w:t xml:space="preserve"> (T</w:t>
+      </w:r>
+      <w:r>
+        <w:t>/</w:t>
+      </w:r>
+      <w:r>
+        <w:t>O, MCT,</w:t>
       </w:r>
       <w:r>
         <w:t xml:space="preserve"> </w:t>
       </w:r>
       <w:r>
-        <w:t>GA</w:t>
+        <w:t>CL</w:t>
       </w:r>
       <w:r>
         <w:t>,</w:t>
@@ -3631,6 +3645,7 @@
         </w:numPr>
       </w:pPr>
       <w:r>
+        <w:lastRenderedPageBreak/>
         <w:t xml:space="preserve">GO RND: </w:t>
       </w:r>
       <w:r>
@@ -3655,7 +3670,6 @@
       </w:pPr>
       <w:bookmarkStart w:id="7" w:name="_Toc162214118"/>
       <w:r>
-        <w:lastRenderedPageBreak/>
         <w:t>Vertical Modes</w:t>
       </w:r>
       <w:bookmarkEnd w:id="7"/>
@@ -7166,15 +7180,7 @@
         <w:t xml:space="preserve"> </w:t>
       </w:r>
       <w:r>
-        <w:t xml:space="preserve">SPD mode will not engage if the TRI is set to </w:t>
-      </w:r>
-      <w:proofErr w:type="spellStart"/>
-      <w:r>
-        <w:t>TO</w:t>
-      </w:r>
-      <w:proofErr w:type="spellEnd"/>
-      <w:r>
-        <w:t xml:space="preserve"> or TO </w:t>
+        <w:t xml:space="preserve">SPD mode will not engage if the TRI is set to TO or TO </w:t>
       </w:r>
       <w:r>
         <w:t>FLX</w:t>
@@ -7219,15 +7225,7 @@
         <w:t>MACH</w:t>
       </w:r>
       <w:r>
-        <w:t xml:space="preserve"> mode will not engage if the TRI is set to </w:t>
-      </w:r>
-      <w:proofErr w:type="spellStart"/>
-      <w:r>
-        <w:t>TO</w:t>
-      </w:r>
-      <w:proofErr w:type="spellEnd"/>
-      <w:r>
-        <w:t xml:space="preserve"> or TO </w:t>
+        <w:t xml:space="preserve"> mode will not engage if the TRI is set to TO or TO </w:t>
       </w:r>
       <w:r>
         <w:t>FLX</w:t>
@@ -7494,21 +7492,7 @@
         <w:rPr>
           <w:u w:val="single"/>
         </w:rPr>
-        <w:t xml:space="preserve"> (Auto </w:t>
-      </w:r>
-      <w:proofErr w:type="spellStart"/>
-      <w:r>
-        <w:rPr>
-          <w:u w:val="single"/>
-        </w:rPr>
-        <w:t>Throt</w:t>
-      </w:r>
-      <w:proofErr w:type="spellEnd"/>
-      <w:r>
-        <w:rPr>
-          <w:u w:val="single"/>
-        </w:rPr>
-        <w:t>)</w:t>
+        <w:t xml:space="preserve"> (Auto Throt)</w:t>
       </w:r>
       <w:r>
         <w:rPr>
@@ -7977,6 +7961,7 @@
       <w:r>
         <w:rPr>
           <w:u w:val="single"/>
+          <w:lang w:val="de-DE"/>
         </w:rPr>
         <w:lastRenderedPageBreak/>
         <w:t>VERT SPD Button</w:t>
@@ -7984,13 +7969,20 @@
       <w:r>
         <w:rPr>
           <w:u w:val="single"/>
+          <w:lang w:val="de-DE"/>
         </w:rPr>
         <w:br/>
       </w:r>
       <w:r>
+        <w:rPr>
+          <w:lang w:val="de-DE"/>
+        </w:rPr>
         <w:t>Engages VERT SPD mode.</w:t>
       </w:r>
       <w:r>
+        <w:rPr>
+          <w:lang w:val="de-DE"/>
+        </w:rPr>
         <w:t xml:space="preserve"> </w:t>
       </w:r>
       <w:r>
@@ -9477,15 +9469,7 @@
         <w:t xml:space="preserve"> flaps </w:t>
       </w:r>
       <w:r>
-        <w:t xml:space="preserve">and ensure the TRI is set to </w:t>
-      </w:r>
-      <w:proofErr w:type="spellStart"/>
-      <w:r>
-        <w:t>TO</w:t>
-      </w:r>
-      <w:proofErr w:type="spellEnd"/>
-      <w:r>
-        <w:t xml:space="preserve"> or TO FLX mode</w:t>
+        <w:t>and ensure the TRI is set to TO or TO FLX mode</w:t>
       </w:r>
       <w:r>
         <w:t>, then p</w:t>

</xml_diff>